<commit_message>
new risk and issues
</commit_message>
<xml_diff>
--- a/Deliverable-2/Requirement_Evaluation_And_Risk_Analysis_Report.docx
+++ b/Deliverable-2/Requirement_Evaluation_And_Risk_Analysis_Report.docx
@@ -1469,17 +1469,7 @@
           <w:szCs w:val="24"/>
           <w:u w:val="single"/>
         </w:rPr>
-        <w:t xml:space="preserve">INSPECTION SUMMARY REPORT (one </w:t>
-      </w:r>
-      <w:r>
-        <w:rPr>
-          <w:rFonts w:ascii="Times New Roman" w:eastAsia="Times New Roman" w:hAnsi="Times New Roman" w:cs="Times New Roman"/>
-          <w:b/>
-          <w:sz w:val="24"/>
-          <w:szCs w:val="24"/>
-          <w:u w:val="single"/>
-        </w:rPr>
-        <w:t>per team)</w:t>
+        <w:t>INSPECTION SUMMARY REPORT (one per team)</w:t>
       </w:r>
     </w:p>
     <w:p>
@@ -2256,16 +2246,7 @@
           <w:sz w:val="24"/>
           <w:szCs w:val="24"/>
         </w:rPr>
-        <w:t xml:space="preserve"> task 2.  If</w:t>
-      </w:r>
-      <w:r>
-        <w:rPr>
-          <w:rFonts w:ascii="Times New Roman" w:eastAsia="Times New Roman" w:hAnsi="Times New Roman" w:cs="Times New Roman"/>
-          <w:color w:val="000000"/>
-          <w:sz w:val="24"/>
-          <w:szCs w:val="24"/>
-        </w:rPr>
-        <w:t xml:space="preserve"> necessary, introduce new requirements</w:t>
+        <w:t xml:space="preserve"> task 2.  If necessary, introduce new requirements</w:t>
       </w:r>
     </w:p>
     <w:p>
@@ -2487,15 +2468,7 @@
           <w:sz w:val="24"/>
           <w:szCs w:val="24"/>
         </w:rPr>
-        <w:t>Unauthorized access to any of the installed devices using default password used for connec</w:t>
-      </w:r>
-      <w:r>
-        <w:rPr>
-          <w:rFonts w:ascii="Times New Roman" w:eastAsia="Times New Roman" w:hAnsi="Times New Roman" w:cs="Times New Roman"/>
-          <w:sz w:val="24"/>
-          <w:szCs w:val="24"/>
-        </w:rPr>
-        <w:t>tivity. (NFR: Security)</w:t>
+        <w:t>Unauthorized access to any of the installed devices using default password used for connectivity. (NFR: Security)</w:t>
       </w:r>
     </w:p>
     <w:p>
@@ -3407,15 +3380,7 @@
           <w:sz w:val="24"/>
           <w:szCs w:val="24"/>
         </w:rPr>
-        <w:t>Loss of privacy and security defeats the whole vision of the product and it can result in catastrophic outcomes like break in</w:t>
-      </w:r>
-      <w:r>
-        <w:rPr>
-          <w:rFonts w:ascii="Times New Roman" w:eastAsia="Times New Roman" w:hAnsi="Times New Roman" w:cs="Times New Roman"/>
-          <w:sz w:val="24"/>
-          <w:szCs w:val="24"/>
-        </w:rPr>
-        <w:t>, burglary, violence etc.</w:t>
+        <w:t>Loss of privacy and security defeats the whole vision of the product and it can result in catastrophic outcomes like break in, burglary, violence etc.</w:t>
       </w:r>
     </w:p>
     <w:p>
@@ -3437,15 +3402,7 @@
           <w:sz w:val="24"/>
           <w:szCs w:val="24"/>
         </w:rPr>
-        <w:t>Gain access to other devices in the network - A hacker can gain access to other devices in the network and</w:t>
-      </w:r>
-      <w:r>
-        <w:rPr>
-          <w:rFonts w:ascii="Times New Roman" w:eastAsia="Times New Roman" w:hAnsi="Times New Roman" w:cs="Times New Roman"/>
-          <w:sz w:val="24"/>
-          <w:szCs w:val="24"/>
-        </w:rPr>
-        <w:t xml:space="preserve"> use it inappropriately.  Though </w:t>
+        <w:t xml:space="preserve">Gain access to other devices in the network - A hacker can gain access to other devices in the network and use it inappropriately.  Though </w:t>
       </w:r>
       <w:proofErr w:type="gramStart"/>
       <w:r>
@@ -3485,15 +3442,7 @@
           <w:sz w:val="24"/>
           <w:szCs w:val="24"/>
         </w:rPr>
-        <w:t>Use the devices as bots for security attacks - Users may not have any impact on user experience or the impact can be low like high bandwidth</w:t>
-      </w:r>
-      <w:r>
-        <w:rPr>
-          <w:rFonts w:ascii="Times New Roman" w:eastAsia="Times New Roman" w:hAnsi="Times New Roman" w:cs="Times New Roman"/>
-          <w:sz w:val="24"/>
-          <w:szCs w:val="24"/>
-        </w:rPr>
-        <w:t xml:space="preserve"> usage. In some cases, users may not even be aware of the impact.</w:t>
+        <w:t>Use the devices as bots for security attacks - Users may not have any impact on user experience or the impact can be low like high bandwidth usage. In some cases, users may not even be aware of the impact.</w:t>
       </w:r>
     </w:p>
     <w:p>
@@ -3551,25 +3500,7 @@
           <w:sz w:val="24"/>
           <w:szCs w:val="24"/>
         </w:rPr>
-        <w:t>Tactic use</w:t>
-      </w:r>
-      <w:r>
-        <w:rPr>
-          <w:rFonts w:ascii="Times New Roman" w:eastAsia="Times New Roman" w:hAnsi="Times New Roman" w:cs="Times New Roman"/>
-          <w:b/>
-          <w:sz w:val="24"/>
-          <w:szCs w:val="24"/>
-        </w:rPr>
-        <w:t>d</w:t>
-      </w:r>
-      <w:r>
-        <w:rPr>
-          <w:rFonts w:ascii="Times New Roman" w:eastAsia="Times New Roman" w:hAnsi="Times New Roman" w:cs="Times New Roman"/>
-          <w:b/>
-          <w:sz w:val="24"/>
-          <w:szCs w:val="24"/>
-        </w:rPr>
-        <w:t>: Avoid risk</w:t>
+        <w:t>Tactic used: Avoid risk</w:t>
       </w:r>
     </w:p>
     <w:p>
@@ -3625,15 +3556,7 @@
           <w:sz w:val="24"/>
           <w:szCs w:val="24"/>
         </w:rPr>
-        <w:t xml:space="preserve"> or the voice-based</w:t>
-      </w:r>
-      <w:r>
-        <w:rPr>
-          <w:rFonts w:ascii="Times New Roman" w:eastAsia="Times New Roman" w:hAnsi="Times New Roman" w:cs="Times New Roman"/>
-          <w:sz w:val="24"/>
-          <w:szCs w:val="24"/>
-        </w:rPr>
-        <w:t xml:space="preserve"> assistants that the smart device has the default password and the user needs to reset it.  User is given the option to fix it or snooze the warning.</w:t>
+        <w:t xml:space="preserve"> or the voice-based assistants that the smart device has the default password and the user needs to reset it.  User is given the option to fix it or snooze the warning.</w:t>
       </w:r>
     </w:p>
     <w:p>
@@ -3653,25 +3576,7 @@
           <w:sz w:val="24"/>
           <w:szCs w:val="24"/>
         </w:rPr>
-        <w:t>Tactic used</w:t>
-      </w:r>
-      <w:r>
-        <w:rPr>
-          <w:rFonts w:ascii="Times New Roman" w:eastAsia="Times New Roman" w:hAnsi="Times New Roman" w:cs="Times New Roman"/>
-          <w:b/>
-          <w:sz w:val="24"/>
-          <w:szCs w:val="24"/>
-        </w:rPr>
-        <w:t>: Reduce risk</w:t>
-      </w:r>
-      <w:r>
-        <w:rPr>
-          <w:rFonts w:ascii="Times New Roman" w:eastAsia="Times New Roman" w:hAnsi="Times New Roman" w:cs="Times New Roman"/>
-          <w:b/>
-          <w:sz w:val="24"/>
-          <w:szCs w:val="24"/>
-        </w:rPr>
-        <w:t xml:space="preserve"> likelihood</w:t>
+        <w:t>Tactic used: Reduce risk likelihood</w:t>
       </w:r>
     </w:p>
     <w:p>
@@ -3793,23 +3698,7 @@
           <w:sz w:val="24"/>
           <w:szCs w:val="24"/>
         </w:rPr>
-        <w:t xml:space="preserve">- Moderate.  1. Users will not be able to view </w:t>
-      </w:r>
-      <w:r>
-        <w:rPr>
-          <w:rFonts w:ascii="Times New Roman" w:eastAsia="Times New Roman" w:hAnsi="Times New Roman" w:cs="Times New Roman"/>
-          <w:sz w:val="24"/>
-          <w:szCs w:val="24"/>
-        </w:rPr>
-        <w:t>the latest surveillance footage.  2. Improper functioning of the devices in self-evolving</w:t>
-      </w:r>
-      <w:r>
-        <w:rPr>
-          <w:rFonts w:ascii="Times New Roman" w:eastAsia="Times New Roman" w:hAnsi="Times New Roman" w:cs="Times New Roman"/>
-          <w:sz w:val="24"/>
-          <w:szCs w:val="24"/>
-        </w:rPr>
-        <w:t xml:space="preserve"> mode as it depends on the usage pattern data.</w:t>
+        <w:t>- Moderate.  1. Users will not be able to view the latest surveillance footage.  2. Improper functioning of the devices in self-evolving mode as it depends on the usage pattern data.</w:t>
       </w:r>
     </w:p>
     <w:p>
@@ -4669,15 +4558,7 @@
           <w:sz w:val="24"/>
           <w:szCs w:val="24"/>
         </w:rPr>
-        <w:t xml:space="preserve">If the device evolves on outdated </w:t>
-      </w:r>
-      <w:r>
-        <w:rPr>
-          <w:rFonts w:ascii="Times New Roman" w:eastAsia="Times New Roman" w:hAnsi="Times New Roman" w:cs="Times New Roman"/>
-          <w:sz w:val="24"/>
-          <w:szCs w:val="24"/>
-        </w:rPr>
-        <w:t>usage data, the actual output can severely affect the user experience.</w:t>
+        <w:t>If the device evolves on outdated usage data, the actual output can severely affect the user experience.</w:t>
       </w:r>
     </w:p>
     <w:p>
@@ -4736,23 +4617,7 @@
           <w:sz w:val="24"/>
           <w:szCs w:val="24"/>
         </w:rPr>
-        <w:t>Clear the storage when it reaches a specified threshold in</w:t>
-      </w:r>
-      <w:r>
-        <w:rPr>
-          <w:rFonts w:ascii="Times New Roman" w:eastAsia="Times New Roman" w:hAnsi="Times New Roman" w:cs="Times New Roman"/>
-          <w:sz w:val="24"/>
-          <w:szCs w:val="24"/>
-        </w:rPr>
-        <w:t xml:space="preserve"> the order </w:t>
-      </w:r>
-      <w:r>
-        <w:rPr>
-          <w:rFonts w:ascii="Times New Roman" w:eastAsia="Times New Roman" w:hAnsi="Times New Roman" w:cs="Times New Roman"/>
-          <w:sz w:val="24"/>
-          <w:szCs w:val="24"/>
-        </w:rPr>
-        <w:t xml:space="preserve">of earliest data first until the available storage comes below the threshold. </w:t>
+        <w:t xml:space="preserve">Clear the storage when it reaches a specified threshold in the order of earliest data first until the available storage comes below the threshold. </w:t>
       </w:r>
     </w:p>
     <w:p>
@@ -4772,16 +4637,7 @@
           <w:sz w:val="24"/>
           <w:szCs w:val="24"/>
         </w:rPr>
-        <w:t>Tactic used</w:t>
-      </w:r>
-      <w:r>
-        <w:rPr>
-          <w:rFonts w:ascii="Times New Roman" w:eastAsia="Times New Roman" w:hAnsi="Times New Roman" w:cs="Times New Roman"/>
-          <w:b/>
-          <w:sz w:val="24"/>
-          <w:szCs w:val="24"/>
-        </w:rPr>
-        <w:t>: Avoid risk</w:t>
+        <w:t>Tactic used: Avoid risk</w:t>
       </w:r>
     </w:p>
     <w:p>
@@ -4819,15 +4675,7 @@
           <w:sz w:val="24"/>
           <w:szCs w:val="24"/>
         </w:rPr>
-        <w:t>Display warning to the user that storage is full,</w:t>
-      </w:r>
-      <w:r>
-        <w:rPr>
-          <w:rFonts w:ascii="Times New Roman" w:eastAsia="Times New Roman" w:hAnsi="Times New Roman" w:cs="Times New Roman"/>
-          <w:sz w:val="24"/>
-          <w:szCs w:val="24"/>
-        </w:rPr>
-        <w:t xml:space="preserve"> and they need to clear </w:t>
+        <w:t xml:space="preserve">Display warning to the user that storage is full, and they need to clear </w:t>
       </w:r>
       <w:proofErr w:type="gramStart"/>
       <w:r>
@@ -4865,16 +4713,7 @@
           <w:sz w:val="24"/>
           <w:szCs w:val="24"/>
         </w:rPr>
-        <w:t>Tactic used</w:t>
-      </w:r>
-      <w:r>
-        <w:rPr>
-          <w:rFonts w:ascii="Times New Roman" w:eastAsia="Times New Roman" w:hAnsi="Times New Roman" w:cs="Times New Roman"/>
-          <w:b/>
-          <w:sz w:val="24"/>
-          <w:szCs w:val="24"/>
-        </w:rPr>
-        <w:t>: Reduce risk likelihood</w:t>
+        <w:t>Tactic used: Reduce risk likelihood</w:t>
       </w:r>
     </w:p>
     <w:p>
@@ -4913,23 +4752,7 @@
           <w:sz w:val="24"/>
           <w:szCs w:val="24"/>
         </w:rPr>
-        <w:t>Before applying modifications to the device based on the usage pattern in self-evolving</w:t>
-      </w:r>
-      <w:r>
-        <w:rPr>
-          <w:rFonts w:ascii="Times New Roman" w:eastAsia="Times New Roman" w:hAnsi="Times New Roman" w:cs="Times New Roman"/>
-          <w:sz w:val="24"/>
-          <w:szCs w:val="24"/>
-        </w:rPr>
-        <w:t xml:space="preserve"> m</w:t>
-      </w:r>
-      <w:r>
-        <w:rPr>
-          <w:rFonts w:ascii="Times New Roman" w:eastAsia="Times New Roman" w:hAnsi="Times New Roman" w:cs="Times New Roman"/>
-          <w:sz w:val="24"/>
-          <w:szCs w:val="24"/>
-        </w:rPr>
-        <w:t>ode check if the data used include the latest hour data.</w:t>
+        <w:t>Before applying modifications to the device based on the usage pattern in self-evolving mode check if the data used include the latest hour data.</w:t>
       </w:r>
     </w:p>
     <w:p>
@@ -4949,17 +4772,1290 @@
           <w:sz w:val="24"/>
           <w:szCs w:val="24"/>
         </w:rPr>
-        <w:t>Tactic used</w:t>
+        <w:t>Tactic used: Reduce risk consequence likelihood</w:t>
+      </w:r>
+    </w:p>
+    <w:p>
+      <w:pPr>
+        <w:spacing w:line="240" w:lineRule="auto"/>
+        <w:rPr>
+          <w:rFonts w:ascii="Times New Roman" w:eastAsia="Times New Roman" w:hAnsi="Times New Roman" w:cs="Times New Roman"/>
+          <w:b/>
+          <w:sz w:val="24"/>
+          <w:szCs w:val="24"/>
+        </w:rPr>
+      </w:pPr>
+    </w:p>
+    <w:p>
+      <w:pPr>
+        <w:spacing w:line="240" w:lineRule="auto"/>
+        <w:rPr>
+          <w:rFonts w:ascii="Times New Roman" w:eastAsia="Times New Roman" w:hAnsi="Times New Roman" w:cs="Times New Roman"/>
+          <w:sz w:val="24"/>
+          <w:szCs w:val="24"/>
+          <w:lang w:val="en-US" w:eastAsia="en-US" w:bidi="bn-IN"/>
+        </w:rPr>
+      </w:pPr>
+      <w:r>
+        <w:rPr>
+          <w:rFonts w:ascii="Times New Roman" w:eastAsia="Times New Roman" w:hAnsi="Times New Roman" w:cs="Times New Roman"/>
+          <w:b/>
+          <w:bCs/>
+          <w:color w:val="CC0000"/>
+          <w:sz w:val="28"/>
+          <w:szCs w:val="28"/>
+          <w:lang w:val="en-US" w:eastAsia="en-US" w:bidi="bn-IN"/>
+        </w:rPr>
+        <w:t>5. Identified Risk:</w:t>
       </w:r>
       <w:r>
         <w:rPr>
           <w:rFonts w:ascii="Times New Roman" w:eastAsia="Times New Roman" w:hAnsi="Times New Roman" w:cs="Times New Roman"/>
+          <w:color w:val="000000"/>
+          <w:sz w:val="28"/>
+          <w:szCs w:val="28"/>
+          <w:lang w:val="en-US" w:eastAsia="en-US" w:bidi="bn-IN"/>
+        </w:rPr>
+        <w:t xml:space="preserve"> </w:t>
+      </w:r>
+      <w:r>
+        <w:rPr>
+          <w:rFonts w:ascii="Times New Roman" w:eastAsia="Times New Roman" w:hAnsi="Times New Roman" w:cs="Times New Roman"/>
+          <w:color w:val="000000"/>
+          <w:sz w:val="24"/>
+          <w:szCs w:val="24"/>
+          <w:lang w:val="en-US" w:eastAsia="en-US" w:bidi="bn-IN"/>
+        </w:rPr>
+        <w:t xml:space="preserve">Automated pet feeding station can raise animal safety concern, food can be polluted </w:t>
+      </w:r>
+      <w:proofErr w:type="gramStart"/>
+      <w:r>
+        <w:rPr>
+          <w:rFonts w:ascii="Times New Roman" w:eastAsia="Times New Roman" w:hAnsi="Times New Roman" w:cs="Times New Roman"/>
+          <w:color w:val="000000"/>
+          <w:sz w:val="24"/>
+          <w:szCs w:val="24"/>
+          <w:lang w:val="en-US" w:eastAsia="en-US" w:bidi="bn-IN"/>
+        </w:rPr>
+        <w:t>by  external</w:t>
+      </w:r>
+      <w:proofErr w:type="gramEnd"/>
+      <w:r>
+        <w:rPr>
+          <w:rFonts w:ascii="Times New Roman" w:eastAsia="Times New Roman" w:hAnsi="Times New Roman" w:cs="Times New Roman"/>
+          <w:color w:val="000000"/>
+          <w:sz w:val="24"/>
+          <w:szCs w:val="24"/>
+          <w:lang w:val="en-US" w:eastAsia="en-US" w:bidi="bn-IN"/>
+        </w:rPr>
+        <w:t xml:space="preserve"> force like wind, rain, dirt, inedible particle  </w:t>
+      </w:r>
+      <w:proofErr w:type="spellStart"/>
+      <w:r>
+        <w:rPr>
+          <w:rFonts w:ascii="Times New Roman" w:eastAsia="Times New Roman" w:hAnsi="Times New Roman" w:cs="Times New Roman"/>
+          <w:color w:val="000000"/>
+          <w:sz w:val="24"/>
+          <w:szCs w:val="24"/>
+          <w:lang w:val="en-US" w:eastAsia="en-US" w:bidi="bn-IN"/>
+        </w:rPr>
+        <w:t>etc</w:t>
+      </w:r>
+      <w:proofErr w:type="spellEnd"/>
+      <w:r>
+        <w:rPr>
+          <w:rFonts w:ascii="Times New Roman" w:eastAsia="Times New Roman" w:hAnsi="Times New Roman" w:cs="Times New Roman"/>
+          <w:color w:val="000000"/>
+          <w:sz w:val="24"/>
+          <w:szCs w:val="24"/>
+          <w:lang w:val="en-US" w:eastAsia="en-US" w:bidi="bn-IN"/>
+        </w:rPr>
+        <w:t> </w:t>
+      </w:r>
+    </w:p>
+    <w:p>
+      <w:pPr>
+        <w:spacing w:line="240" w:lineRule="auto"/>
+        <w:rPr>
+          <w:rFonts w:ascii="Times New Roman" w:eastAsia="Times New Roman" w:hAnsi="Times New Roman" w:cs="Times New Roman"/>
+          <w:sz w:val="24"/>
+          <w:szCs w:val="24"/>
+          <w:lang w:val="en-US" w:eastAsia="en-US" w:bidi="bn-IN"/>
+        </w:rPr>
+      </w:pPr>
+      <w:r>
+        <w:rPr>
+          <w:rFonts w:ascii="Times New Roman" w:eastAsia="Times New Roman" w:hAnsi="Times New Roman" w:cs="Times New Roman"/>
           <w:b/>
-          <w:sz w:val="24"/>
-          <w:szCs w:val="24"/>
-        </w:rPr>
-        <w:t>: Reduce risk consequence likelihood</w:t>
+          <w:bCs/>
+          <w:color w:val="000000"/>
+          <w:sz w:val="24"/>
+          <w:szCs w:val="24"/>
+          <w:lang w:val="en-US" w:eastAsia="en-US" w:bidi="bn-IN"/>
+        </w:rPr>
+        <w:t>Risk Type</w:t>
       </w:r>
+      <w:r>
+        <w:rPr>
+          <w:rFonts w:ascii="Times New Roman" w:eastAsia="Times New Roman" w:hAnsi="Times New Roman" w:cs="Times New Roman"/>
+          <w:color w:val="000000"/>
+          <w:sz w:val="24"/>
+          <w:szCs w:val="24"/>
+          <w:lang w:val="en-US" w:eastAsia="en-US" w:bidi="bn-IN"/>
+        </w:rPr>
+        <w:t>: Product Related Risk</w:t>
+      </w:r>
+    </w:p>
+    <w:p>
+      <w:pPr>
+        <w:spacing w:line="240" w:lineRule="auto"/>
+        <w:rPr>
+          <w:rFonts w:ascii="Times New Roman" w:eastAsia="Times New Roman" w:hAnsi="Times New Roman" w:cs="Times New Roman"/>
+          <w:sz w:val="24"/>
+          <w:szCs w:val="24"/>
+          <w:lang w:val="en-US" w:eastAsia="en-US" w:bidi="bn-IN"/>
+        </w:rPr>
+      </w:pPr>
+      <w:r>
+        <w:rPr>
+          <w:rFonts w:ascii="Times New Roman" w:eastAsia="Times New Roman" w:hAnsi="Times New Roman" w:cs="Times New Roman"/>
+          <w:b/>
+          <w:bCs/>
+          <w:color w:val="000000"/>
+          <w:sz w:val="24"/>
+          <w:szCs w:val="24"/>
+          <w:lang w:val="en-US" w:eastAsia="en-US" w:bidi="bn-IN"/>
+        </w:rPr>
+        <w:t xml:space="preserve">Risk Likelihood </w:t>
+      </w:r>
+      <w:r>
+        <w:rPr>
+          <w:rFonts w:ascii="Times New Roman" w:eastAsia="Times New Roman" w:hAnsi="Times New Roman" w:cs="Times New Roman"/>
+          <w:color w:val="000000"/>
+          <w:sz w:val="24"/>
+          <w:szCs w:val="24"/>
+          <w:lang w:val="en-US" w:eastAsia="en-US" w:bidi="bn-IN"/>
+        </w:rPr>
+        <w:t>- High</w:t>
+      </w:r>
+    </w:p>
+    <w:p>
+      <w:pPr>
+        <w:numPr>
+          <w:ilvl w:val="0"/>
+          <w:numId w:val="9"/>
+        </w:numPr>
+        <w:spacing w:line="240" w:lineRule="auto"/>
+        <w:textAlignment w:val="baseline"/>
+        <w:rPr>
+          <w:rFonts w:ascii="Times New Roman" w:eastAsia="Times New Roman" w:hAnsi="Times New Roman" w:cs="Times New Roman"/>
+          <w:color w:val="000000"/>
+          <w:sz w:val="24"/>
+          <w:szCs w:val="24"/>
+          <w:lang w:val="en-US" w:eastAsia="en-US" w:bidi="bn-IN"/>
+        </w:rPr>
+      </w:pPr>
+      <w:r>
+        <w:rPr>
+          <w:rFonts w:ascii="Times New Roman" w:eastAsia="Times New Roman" w:hAnsi="Times New Roman" w:cs="Times New Roman"/>
+          <w:color w:val="000000"/>
+          <w:sz w:val="24"/>
+          <w:szCs w:val="24"/>
+          <w:lang w:val="en-US" w:eastAsia="en-US" w:bidi="bn-IN"/>
+        </w:rPr>
+        <w:t>Environmental impact like rain, dust, dirt, heat can pollute food</w:t>
+      </w:r>
+    </w:p>
+    <w:p>
+      <w:pPr>
+        <w:numPr>
+          <w:ilvl w:val="0"/>
+          <w:numId w:val="9"/>
+        </w:numPr>
+        <w:spacing w:line="240" w:lineRule="auto"/>
+        <w:textAlignment w:val="baseline"/>
+        <w:rPr>
+          <w:rFonts w:ascii="Times New Roman" w:eastAsia="Times New Roman" w:hAnsi="Times New Roman" w:cs="Times New Roman"/>
+          <w:color w:val="000000"/>
+          <w:sz w:val="24"/>
+          <w:szCs w:val="24"/>
+          <w:lang w:val="en-US" w:eastAsia="en-US" w:bidi="bn-IN"/>
+        </w:rPr>
+      </w:pPr>
+      <w:r>
+        <w:rPr>
+          <w:rFonts w:ascii="Times New Roman" w:eastAsia="Times New Roman" w:hAnsi="Times New Roman" w:cs="Times New Roman"/>
+          <w:color w:val="000000"/>
+          <w:sz w:val="24"/>
+          <w:szCs w:val="24"/>
+          <w:lang w:val="en-US" w:eastAsia="en-US" w:bidi="bn-IN"/>
+        </w:rPr>
+        <w:t xml:space="preserve">Animal can be </w:t>
+      </w:r>
+      <w:proofErr w:type="gramStart"/>
+      <w:r>
+        <w:rPr>
+          <w:rFonts w:ascii="Times New Roman" w:eastAsia="Times New Roman" w:hAnsi="Times New Roman" w:cs="Times New Roman"/>
+          <w:color w:val="000000"/>
+          <w:sz w:val="24"/>
+          <w:szCs w:val="24"/>
+          <w:lang w:val="en-US" w:eastAsia="en-US" w:bidi="bn-IN"/>
+        </w:rPr>
+        <w:t>overfeed</w:t>
+      </w:r>
+      <w:proofErr w:type="gramEnd"/>
+      <w:r>
+        <w:rPr>
+          <w:rFonts w:ascii="Times New Roman" w:eastAsia="Times New Roman" w:hAnsi="Times New Roman" w:cs="Times New Roman"/>
+          <w:color w:val="000000"/>
+          <w:sz w:val="24"/>
+          <w:szCs w:val="24"/>
+          <w:lang w:val="en-US" w:eastAsia="en-US" w:bidi="bn-IN"/>
+        </w:rPr>
+        <w:t xml:space="preserve"> themselves</w:t>
+      </w:r>
+    </w:p>
+    <w:p>
+      <w:pPr>
+        <w:numPr>
+          <w:ilvl w:val="0"/>
+          <w:numId w:val="9"/>
+        </w:numPr>
+        <w:spacing w:line="240" w:lineRule="auto"/>
+        <w:textAlignment w:val="baseline"/>
+        <w:rPr>
+          <w:rFonts w:ascii="Times New Roman" w:eastAsia="Times New Roman" w:hAnsi="Times New Roman" w:cs="Times New Roman"/>
+          <w:color w:val="000000"/>
+          <w:sz w:val="24"/>
+          <w:szCs w:val="24"/>
+          <w:lang w:val="en-US" w:eastAsia="en-US" w:bidi="bn-IN"/>
+        </w:rPr>
+      </w:pPr>
+      <w:r>
+        <w:rPr>
+          <w:rFonts w:ascii="Times New Roman" w:eastAsia="Times New Roman" w:hAnsi="Times New Roman" w:cs="Times New Roman"/>
+          <w:color w:val="000000"/>
+          <w:sz w:val="24"/>
+          <w:szCs w:val="24"/>
+          <w:lang w:val="en-US" w:eastAsia="en-US" w:bidi="bn-IN"/>
+        </w:rPr>
+        <w:t>Animal can be exposed to danger if they try to play with the automated feeding station</w:t>
+      </w:r>
+    </w:p>
+    <w:p>
+      <w:pPr>
+        <w:spacing w:line="240" w:lineRule="auto"/>
+        <w:rPr>
+          <w:rFonts w:ascii="Times New Roman" w:eastAsia="Times New Roman" w:hAnsi="Times New Roman" w:cs="Times New Roman"/>
+          <w:sz w:val="24"/>
+          <w:szCs w:val="24"/>
+          <w:lang w:val="en-US" w:eastAsia="en-US" w:bidi="bn-IN"/>
+        </w:rPr>
+      </w:pPr>
+    </w:p>
+    <w:p>
+      <w:pPr>
+        <w:spacing w:line="240" w:lineRule="auto"/>
+        <w:rPr>
+          <w:rFonts w:ascii="Times New Roman" w:eastAsia="Times New Roman" w:hAnsi="Times New Roman" w:cs="Times New Roman"/>
+          <w:sz w:val="24"/>
+          <w:szCs w:val="24"/>
+          <w:lang w:val="en-US" w:eastAsia="en-US" w:bidi="bn-IN"/>
+        </w:rPr>
+      </w:pPr>
+      <w:r>
+        <w:rPr>
+          <w:rFonts w:ascii="Times New Roman" w:eastAsia="Times New Roman" w:hAnsi="Times New Roman" w:cs="Times New Roman"/>
+          <w:b/>
+          <w:bCs/>
+          <w:color w:val="000000"/>
+          <w:sz w:val="24"/>
+          <w:szCs w:val="24"/>
+          <w:shd w:val="clear" w:color="auto" w:fill="FFFFFF"/>
+          <w:lang w:val="en-US" w:eastAsia="en-US" w:bidi="bn-IN"/>
+        </w:rPr>
+        <w:t>Qualitative assessment:</w:t>
+      </w:r>
+    </w:p>
+    <w:p>
+      <w:pPr>
+        <w:spacing w:line="240" w:lineRule="auto"/>
+        <w:rPr>
+          <w:rFonts w:ascii="Times New Roman" w:eastAsia="Times New Roman" w:hAnsi="Times New Roman" w:cs="Times New Roman"/>
+          <w:sz w:val="24"/>
+          <w:szCs w:val="24"/>
+          <w:lang w:val="en-US" w:eastAsia="en-US" w:bidi="bn-IN"/>
+        </w:rPr>
+      </w:pPr>
+    </w:p>
+    <w:tbl>
+      <w:tblPr>
+        <w:tblW w:w="0" w:type="auto"/>
+        <w:tblCellMar>
+          <w:top w:w="15" w:type="dxa"/>
+          <w:left w:w="15" w:type="dxa"/>
+          <w:bottom w:w="15" w:type="dxa"/>
+          <w:right w:w="15" w:type="dxa"/>
+        </w:tblCellMar>
+        <w:tblLook w:val="04A0" w:firstRow="1" w:lastRow="0" w:firstColumn="1" w:lastColumn="0" w:noHBand="0" w:noVBand="1"/>
+      </w:tblPr>
+      <w:tblGrid>
+        <w:gridCol w:w="3983"/>
+        <w:gridCol w:w="684"/>
+        <w:gridCol w:w="950"/>
+        <w:gridCol w:w="950"/>
+      </w:tblGrid>
+      <w:tr>
+        <w:trPr>
+          <w:trHeight w:val="375"/>
+        </w:trPr>
+        <w:tc>
+          <w:tcPr>
+            <w:tcW w:w="0" w:type="auto"/>
+            <w:tcBorders>
+              <w:top w:val="single" w:sz="4" w:space="0" w:color="000000"/>
+              <w:left w:val="single" w:sz="4" w:space="0" w:color="000000"/>
+              <w:bottom w:val="single" w:sz="4" w:space="0" w:color="000000"/>
+              <w:right w:val="single" w:sz="4" w:space="0" w:color="000000"/>
+            </w:tcBorders>
+            <w:hideMark/>
+          </w:tcPr>
+          <w:p>
+            <w:pPr>
+              <w:spacing w:line="240" w:lineRule="auto"/>
+              <w:rPr>
+                <w:rFonts w:ascii="Times New Roman" w:eastAsia="Times New Roman" w:hAnsi="Times New Roman" w:cs="Times New Roman"/>
+                <w:sz w:val="24"/>
+                <w:szCs w:val="24"/>
+                <w:lang w:val="en-US" w:eastAsia="en-US" w:bidi="bn-IN"/>
+              </w:rPr>
+            </w:pPr>
+            <w:r>
+              <w:rPr>
+                <w:rFonts w:ascii="Times New Roman" w:eastAsia="Times New Roman" w:hAnsi="Times New Roman" w:cs="Times New Roman"/>
+                <w:b/>
+                <w:bCs/>
+                <w:color w:val="000000"/>
+                <w:sz w:val="24"/>
+                <w:szCs w:val="24"/>
+                <w:lang w:val="en-US" w:eastAsia="en-US" w:bidi="bn-IN"/>
+              </w:rPr>
+              <w:t>Consequences</w:t>
+            </w:r>
+          </w:p>
+        </w:tc>
+        <w:tc>
+          <w:tcPr>
+            <w:tcW w:w="0" w:type="auto"/>
+            <w:tcBorders>
+              <w:top w:val="single" w:sz="4" w:space="0" w:color="000000"/>
+              <w:left w:val="single" w:sz="4" w:space="0" w:color="000000"/>
+              <w:bottom w:val="single" w:sz="4" w:space="0" w:color="000000"/>
+              <w:right w:val="single" w:sz="4" w:space="0" w:color="000000"/>
+            </w:tcBorders>
+            <w:hideMark/>
+          </w:tcPr>
+          <w:p>
+            <w:pPr>
+              <w:spacing w:line="240" w:lineRule="auto"/>
+              <w:rPr>
+                <w:rFonts w:ascii="Times New Roman" w:eastAsia="Times New Roman" w:hAnsi="Times New Roman" w:cs="Times New Roman"/>
+                <w:sz w:val="24"/>
+                <w:szCs w:val="24"/>
+                <w:lang w:val="en-US" w:eastAsia="en-US" w:bidi="bn-IN"/>
+              </w:rPr>
+            </w:pPr>
+            <w:r>
+              <w:rPr>
+                <w:rFonts w:ascii="Times New Roman" w:eastAsia="Times New Roman" w:hAnsi="Times New Roman" w:cs="Times New Roman"/>
+                <w:b/>
+                <w:bCs/>
+                <w:color w:val="000000"/>
+                <w:sz w:val="24"/>
+                <w:szCs w:val="24"/>
+                <w:lang w:val="en-US" w:eastAsia="en-US" w:bidi="bn-IN"/>
+              </w:rPr>
+              <w:t>Likely</w:t>
+            </w:r>
+          </w:p>
+        </w:tc>
+        <w:tc>
+          <w:tcPr>
+            <w:tcW w:w="0" w:type="auto"/>
+            <w:tcBorders>
+              <w:top w:val="single" w:sz="4" w:space="0" w:color="000000"/>
+              <w:left w:val="single" w:sz="4" w:space="0" w:color="000000"/>
+              <w:bottom w:val="single" w:sz="4" w:space="0" w:color="000000"/>
+              <w:right w:val="single" w:sz="4" w:space="0" w:color="000000"/>
+            </w:tcBorders>
+            <w:hideMark/>
+          </w:tcPr>
+          <w:p>
+            <w:pPr>
+              <w:spacing w:line="240" w:lineRule="auto"/>
+              <w:rPr>
+                <w:rFonts w:ascii="Times New Roman" w:eastAsia="Times New Roman" w:hAnsi="Times New Roman" w:cs="Times New Roman"/>
+                <w:sz w:val="24"/>
+                <w:szCs w:val="24"/>
+                <w:lang w:val="en-US" w:eastAsia="en-US" w:bidi="bn-IN"/>
+              </w:rPr>
+            </w:pPr>
+            <w:r>
+              <w:rPr>
+                <w:rFonts w:ascii="Times New Roman" w:eastAsia="Times New Roman" w:hAnsi="Times New Roman" w:cs="Times New Roman"/>
+                <w:b/>
+                <w:bCs/>
+                <w:color w:val="000000"/>
+                <w:sz w:val="24"/>
+                <w:szCs w:val="24"/>
+                <w:lang w:val="en-US" w:eastAsia="en-US" w:bidi="bn-IN"/>
+              </w:rPr>
+              <w:t>Possible</w:t>
+            </w:r>
+          </w:p>
+        </w:tc>
+        <w:tc>
+          <w:tcPr>
+            <w:tcW w:w="0" w:type="auto"/>
+            <w:tcBorders>
+              <w:top w:val="single" w:sz="4" w:space="0" w:color="000000"/>
+              <w:left w:val="single" w:sz="4" w:space="0" w:color="000000"/>
+              <w:bottom w:val="single" w:sz="4" w:space="0" w:color="000000"/>
+              <w:right w:val="single" w:sz="4" w:space="0" w:color="000000"/>
+            </w:tcBorders>
+            <w:hideMark/>
+          </w:tcPr>
+          <w:p>
+            <w:pPr>
+              <w:spacing w:line="240" w:lineRule="auto"/>
+              <w:rPr>
+                <w:rFonts w:ascii="Times New Roman" w:eastAsia="Times New Roman" w:hAnsi="Times New Roman" w:cs="Times New Roman"/>
+                <w:sz w:val="24"/>
+                <w:szCs w:val="24"/>
+                <w:lang w:val="en-US" w:eastAsia="en-US" w:bidi="bn-IN"/>
+              </w:rPr>
+            </w:pPr>
+            <w:r>
+              <w:rPr>
+                <w:rFonts w:ascii="Times New Roman" w:eastAsia="Times New Roman" w:hAnsi="Times New Roman" w:cs="Times New Roman"/>
+                <w:b/>
+                <w:bCs/>
+                <w:color w:val="000000"/>
+                <w:sz w:val="24"/>
+                <w:szCs w:val="24"/>
+                <w:lang w:val="en-US" w:eastAsia="en-US" w:bidi="bn-IN"/>
+              </w:rPr>
+              <w:t>Unlikely</w:t>
+            </w:r>
+          </w:p>
+        </w:tc>
+      </w:tr>
+      <w:tr>
+        <w:trPr>
+          <w:trHeight w:val="375"/>
+        </w:trPr>
+        <w:tc>
+          <w:tcPr>
+            <w:tcW w:w="0" w:type="auto"/>
+            <w:tcBorders>
+              <w:top w:val="single" w:sz="4" w:space="0" w:color="000000"/>
+              <w:left w:val="single" w:sz="4" w:space="0" w:color="000000"/>
+              <w:bottom w:val="single" w:sz="4" w:space="0" w:color="000000"/>
+              <w:right w:val="single" w:sz="4" w:space="0" w:color="000000"/>
+            </w:tcBorders>
+            <w:hideMark/>
+          </w:tcPr>
+          <w:p>
+            <w:pPr>
+              <w:spacing w:line="240" w:lineRule="auto"/>
+              <w:rPr>
+                <w:rFonts w:ascii="Times New Roman" w:eastAsia="Times New Roman" w:hAnsi="Times New Roman" w:cs="Times New Roman"/>
+                <w:sz w:val="24"/>
+                <w:szCs w:val="24"/>
+                <w:lang w:val="en-US" w:eastAsia="en-US" w:bidi="bn-IN"/>
+              </w:rPr>
+            </w:pPr>
+            <w:r>
+              <w:rPr>
+                <w:rFonts w:ascii="Times New Roman" w:eastAsia="Times New Roman" w:hAnsi="Times New Roman" w:cs="Times New Roman"/>
+                <w:color w:val="000000"/>
+                <w:sz w:val="24"/>
+                <w:szCs w:val="24"/>
+                <w:lang w:val="en-US" w:eastAsia="en-US" w:bidi="bn-IN"/>
+              </w:rPr>
+              <w:t>Polluted food</w:t>
+            </w:r>
+          </w:p>
+        </w:tc>
+        <w:tc>
+          <w:tcPr>
+            <w:tcW w:w="0" w:type="auto"/>
+            <w:tcBorders>
+              <w:top w:val="single" w:sz="4" w:space="0" w:color="000000"/>
+              <w:left w:val="single" w:sz="4" w:space="0" w:color="000000"/>
+              <w:bottom w:val="single" w:sz="4" w:space="0" w:color="000000"/>
+              <w:right w:val="single" w:sz="4" w:space="0" w:color="000000"/>
+            </w:tcBorders>
+            <w:hideMark/>
+          </w:tcPr>
+          <w:p>
+            <w:pPr>
+              <w:spacing w:line="240" w:lineRule="auto"/>
+              <w:rPr>
+                <w:rFonts w:ascii="Times New Roman" w:eastAsia="Times New Roman" w:hAnsi="Times New Roman" w:cs="Times New Roman"/>
+                <w:sz w:val="24"/>
+                <w:szCs w:val="24"/>
+                <w:lang w:val="en-US" w:eastAsia="en-US" w:bidi="bn-IN"/>
+              </w:rPr>
+            </w:pPr>
+            <w:r>
+              <w:rPr>
+                <w:rFonts w:ascii="Times New Roman" w:eastAsia="Times New Roman" w:hAnsi="Times New Roman" w:cs="Times New Roman"/>
+                <w:color w:val="000000"/>
+                <w:sz w:val="24"/>
+                <w:szCs w:val="24"/>
+                <w:lang w:val="en-US" w:eastAsia="en-US" w:bidi="bn-IN"/>
+              </w:rPr>
+              <w:t>Severe</w:t>
+            </w:r>
+          </w:p>
+        </w:tc>
+        <w:tc>
+          <w:tcPr>
+            <w:tcW w:w="0" w:type="auto"/>
+            <w:tcBorders>
+              <w:top w:val="single" w:sz="4" w:space="0" w:color="000000"/>
+              <w:left w:val="single" w:sz="4" w:space="0" w:color="000000"/>
+              <w:bottom w:val="single" w:sz="4" w:space="0" w:color="000000"/>
+              <w:right w:val="single" w:sz="4" w:space="0" w:color="000000"/>
+            </w:tcBorders>
+            <w:hideMark/>
+          </w:tcPr>
+          <w:p>
+            <w:pPr>
+              <w:spacing w:line="240" w:lineRule="auto"/>
+              <w:rPr>
+                <w:rFonts w:ascii="Times New Roman" w:eastAsia="Times New Roman" w:hAnsi="Times New Roman" w:cs="Times New Roman"/>
+                <w:sz w:val="24"/>
+                <w:szCs w:val="24"/>
+                <w:lang w:val="en-US" w:eastAsia="en-US" w:bidi="bn-IN"/>
+              </w:rPr>
+            </w:pPr>
+            <w:r>
+              <w:rPr>
+                <w:rFonts w:ascii="Times New Roman" w:eastAsia="Times New Roman" w:hAnsi="Times New Roman" w:cs="Times New Roman"/>
+                <w:color w:val="000000"/>
+                <w:sz w:val="24"/>
+                <w:szCs w:val="24"/>
+                <w:lang w:val="en-US" w:eastAsia="en-US" w:bidi="bn-IN"/>
+              </w:rPr>
+              <w:t>Severe</w:t>
+            </w:r>
+          </w:p>
+        </w:tc>
+        <w:tc>
+          <w:tcPr>
+            <w:tcW w:w="0" w:type="auto"/>
+            <w:tcBorders>
+              <w:top w:val="single" w:sz="4" w:space="0" w:color="000000"/>
+              <w:left w:val="single" w:sz="4" w:space="0" w:color="000000"/>
+              <w:bottom w:val="single" w:sz="4" w:space="0" w:color="000000"/>
+              <w:right w:val="single" w:sz="4" w:space="0" w:color="000000"/>
+            </w:tcBorders>
+            <w:hideMark/>
+          </w:tcPr>
+          <w:p>
+            <w:pPr>
+              <w:spacing w:line="240" w:lineRule="auto"/>
+              <w:rPr>
+                <w:rFonts w:ascii="Times New Roman" w:eastAsia="Times New Roman" w:hAnsi="Times New Roman" w:cs="Times New Roman"/>
+                <w:sz w:val="24"/>
+                <w:szCs w:val="24"/>
+                <w:lang w:val="en-US" w:eastAsia="en-US" w:bidi="bn-IN"/>
+              </w:rPr>
+            </w:pPr>
+            <w:r>
+              <w:rPr>
+                <w:rFonts w:ascii="Times New Roman" w:eastAsia="Times New Roman" w:hAnsi="Times New Roman" w:cs="Times New Roman"/>
+                <w:color w:val="000000"/>
+                <w:sz w:val="24"/>
+                <w:szCs w:val="24"/>
+                <w:lang w:val="en-US" w:eastAsia="en-US" w:bidi="bn-IN"/>
+              </w:rPr>
+              <w:t>Severe</w:t>
+            </w:r>
+          </w:p>
+        </w:tc>
+      </w:tr>
+      <w:tr>
+        <w:trPr>
+          <w:trHeight w:val="435"/>
+        </w:trPr>
+        <w:tc>
+          <w:tcPr>
+            <w:tcW w:w="0" w:type="auto"/>
+            <w:tcBorders>
+              <w:top w:val="single" w:sz="4" w:space="0" w:color="000000"/>
+              <w:left w:val="single" w:sz="4" w:space="0" w:color="000000"/>
+              <w:bottom w:val="single" w:sz="4" w:space="0" w:color="000000"/>
+              <w:right w:val="single" w:sz="4" w:space="0" w:color="000000"/>
+            </w:tcBorders>
+            <w:hideMark/>
+          </w:tcPr>
+          <w:p>
+            <w:pPr>
+              <w:spacing w:line="240" w:lineRule="auto"/>
+              <w:rPr>
+                <w:rFonts w:ascii="Times New Roman" w:eastAsia="Times New Roman" w:hAnsi="Times New Roman" w:cs="Times New Roman"/>
+                <w:sz w:val="24"/>
+                <w:szCs w:val="24"/>
+                <w:lang w:val="en-US" w:eastAsia="en-US" w:bidi="bn-IN"/>
+              </w:rPr>
+            </w:pPr>
+            <w:proofErr w:type="gramStart"/>
+            <w:r>
+              <w:rPr>
+                <w:rFonts w:ascii="Times New Roman" w:eastAsia="Times New Roman" w:hAnsi="Times New Roman" w:cs="Times New Roman"/>
+                <w:color w:val="000000"/>
+                <w:sz w:val="24"/>
+                <w:szCs w:val="24"/>
+                <w:lang w:val="en-US" w:eastAsia="en-US" w:bidi="bn-IN"/>
+              </w:rPr>
+              <w:t>over eating</w:t>
+            </w:r>
+            <w:proofErr w:type="gramEnd"/>
+          </w:p>
+        </w:tc>
+        <w:tc>
+          <w:tcPr>
+            <w:tcW w:w="0" w:type="auto"/>
+            <w:tcBorders>
+              <w:top w:val="single" w:sz="4" w:space="0" w:color="000000"/>
+              <w:left w:val="single" w:sz="4" w:space="0" w:color="000000"/>
+              <w:bottom w:val="single" w:sz="4" w:space="0" w:color="000000"/>
+              <w:right w:val="single" w:sz="4" w:space="0" w:color="000000"/>
+            </w:tcBorders>
+            <w:hideMark/>
+          </w:tcPr>
+          <w:p>
+            <w:pPr>
+              <w:spacing w:line="240" w:lineRule="auto"/>
+              <w:rPr>
+                <w:rFonts w:ascii="Times New Roman" w:eastAsia="Times New Roman" w:hAnsi="Times New Roman" w:cs="Times New Roman"/>
+                <w:sz w:val="24"/>
+                <w:szCs w:val="24"/>
+                <w:lang w:val="en-US" w:eastAsia="en-US" w:bidi="bn-IN"/>
+              </w:rPr>
+            </w:pPr>
+            <w:r>
+              <w:rPr>
+                <w:rFonts w:ascii="Times New Roman" w:eastAsia="Times New Roman" w:hAnsi="Times New Roman" w:cs="Times New Roman"/>
+                <w:color w:val="000000"/>
+                <w:sz w:val="24"/>
+                <w:szCs w:val="24"/>
+                <w:lang w:val="en-US" w:eastAsia="en-US" w:bidi="bn-IN"/>
+              </w:rPr>
+              <w:t>High</w:t>
+            </w:r>
+          </w:p>
+        </w:tc>
+        <w:tc>
+          <w:tcPr>
+            <w:tcW w:w="0" w:type="auto"/>
+            <w:tcBorders>
+              <w:top w:val="single" w:sz="4" w:space="0" w:color="000000"/>
+              <w:left w:val="single" w:sz="4" w:space="0" w:color="000000"/>
+              <w:bottom w:val="single" w:sz="4" w:space="0" w:color="000000"/>
+              <w:right w:val="single" w:sz="4" w:space="0" w:color="000000"/>
+            </w:tcBorders>
+            <w:hideMark/>
+          </w:tcPr>
+          <w:p>
+            <w:pPr>
+              <w:spacing w:line="240" w:lineRule="auto"/>
+              <w:rPr>
+                <w:rFonts w:ascii="Times New Roman" w:eastAsia="Times New Roman" w:hAnsi="Times New Roman" w:cs="Times New Roman"/>
+                <w:sz w:val="24"/>
+                <w:szCs w:val="24"/>
+                <w:lang w:val="en-US" w:eastAsia="en-US" w:bidi="bn-IN"/>
+              </w:rPr>
+            </w:pPr>
+            <w:r>
+              <w:rPr>
+                <w:rFonts w:ascii="Times New Roman" w:eastAsia="Times New Roman" w:hAnsi="Times New Roman" w:cs="Times New Roman"/>
+                <w:color w:val="000000"/>
+                <w:sz w:val="24"/>
+                <w:szCs w:val="24"/>
+                <w:lang w:val="en-US" w:eastAsia="en-US" w:bidi="bn-IN"/>
+              </w:rPr>
+              <w:t>Moderate</w:t>
+            </w:r>
+          </w:p>
+        </w:tc>
+        <w:tc>
+          <w:tcPr>
+            <w:tcW w:w="0" w:type="auto"/>
+            <w:tcBorders>
+              <w:top w:val="single" w:sz="4" w:space="0" w:color="000000"/>
+              <w:left w:val="single" w:sz="4" w:space="0" w:color="000000"/>
+              <w:bottom w:val="single" w:sz="4" w:space="0" w:color="000000"/>
+              <w:right w:val="single" w:sz="4" w:space="0" w:color="000000"/>
+            </w:tcBorders>
+            <w:hideMark/>
+          </w:tcPr>
+          <w:p>
+            <w:pPr>
+              <w:spacing w:line="240" w:lineRule="auto"/>
+              <w:rPr>
+                <w:rFonts w:ascii="Times New Roman" w:eastAsia="Times New Roman" w:hAnsi="Times New Roman" w:cs="Times New Roman"/>
+                <w:sz w:val="24"/>
+                <w:szCs w:val="24"/>
+                <w:lang w:val="en-US" w:eastAsia="en-US" w:bidi="bn-IN"/>
+              </w:rPr>
+            </w:pPr>
+            <w:r>
+              <w:rPr>
+                <w:rFonts w:ascii="Times New Roman" w:eastAsia="Times New Roman" w:hAnsi="Times New Roman" w:cs="Times New Roman"/>
+                <w:color w:val="000000"/>
+                <w:sz w:val="24"/>
+                <w:szCs w:val="24"/>
+                <w:lang w:val="en-US" w:eastAsia="en-US" w:bidi="bn-IN"/>
+              </w:rPr>
+              <w:t>Moderate</w:t>
+            </w:r>
+          </w:p>
+        </w:tc>
+      </w:tr>
+      <w:tr>
+        <w:trPr>
+          <w:trHeight w:val="615"/>
+        </w:trPr>
+        <w:tc>
+          <w:tcPr>
+            <w:tcW w:w="0" w:type="auto"/>
+            <w:tcBorders>
+              <w:top w:val="single" w:sz="4" w:space="0" w:color="000000"/>
+              <w:left w:val="single" w:sz="4" w:space="0" w:color="000000"/>
+              <w:bottom w:val="single" w:sz="4" w:space="0" w:color="000000"/>
+              <w:right w:val="single" w:sz="4" w:space="0" w:color="000000"/>
+            </w:tcBorders>
+            <w:hideMark/>
+          </w:tcPr>
+          <w:p>
+            <w:pPr>
+              <w:spacing w:line="240" w:lineRule="auto"/>
+              <w:rPr>
+                <w:rFonts w:ascii="Times New Roman" w:eastAsia="Times New Roman" w:hAnsi="Times New Roman" w:cs="Times New Roman"/>
+                <w:sz w:val="24"/>
+                <w:szCs w:val="24"/>
+                <w:lang w:val="en-US" w:eastAsia="en-US" w:bidi="bn-IN"/>
+              </w:rPr>
+            </w:pPr>
+            <w:r>
+              <w:rPr>
+                <w:rFonts w:ascii="Times New Roman" w:eastAsia="Times New Roman" w:hAnsi="Times New Roman" w:cs="Times New Roman"/>
+                <w:color w:val="000000"/>
+                <w:sz w:val="24"/>
+                <w:szCs w:val="24"/>
+                <w:lang w:val="en-US" w:eastAsia="en-US" w:bidi="bn-IN"/>
+              </w:rPr>
+              <w:t>Accidents from playing with food station</w:t>
+            </w:r>
+          </w:p>
+        </w:tc>
+        <w:tc>
+          <w:tcPr>
+            <w:tcW w:w="0" w:type="auto"/>
+            <w:tcBorders>
+              <w:top w:val="single" w:sz="4" w:space="0" w:color="000000"/>
+              <w:left w:val="single" w:sz="4" w:space="0" w:color="000000"/>
+              <w:bottom w:val="single" w:sz="4" w:space="0" w:color="000000"/>
+              <w:right w:val="single" w:sz="4" w:space="0" w:color="000000"/>
+            </w:tcBorders>
+            <w:hideMark/>
+          </w:tcPr>
+          <w:p>
+            <w:pPr>
+              <w:spacing w:line="240" w:lineRule="auto"/>
+              <w:rPr>
+                <w:rFonts w:ascii="Times New Roman" w:eastAsia="Times New Roman" w:hAnsi="Times New Roman" w:cs="Times New Roman"/>
+                <w:sz w:val="24"/>
+                <w:szCs w:val="24"/>
+                <w:lang w:val="en-US" w:eastAsia="en-US" w:bidi="bn-IN"/>
+              </w:rPr>
+            </w:pPr>
+            <w:r>
+              <w:rPr>
+                <w:rFonts w:ascii="Times New Roman" w:eastAsia="Times New Roman" w:hAnsi="Times New Roman" w:cs="Times New Roman"/>
+                <w:color w:val="000000"/>
+                <w:sz w:val="24"/>
+                <w:szCs w:val="24"/>
+                <w:lang w:val="en-US" w:eastAsia="en-US" w:bidi="bn-IN"/>
+              </w:rPr>
+              <w:t>Severe</w:t>
+            </w:r>
+          </w:p>
+        </w:tc>
+        <w:tc>
+          <w:tcPr>
+            <w:tcW w:w="0" w:type="auto"/>
+            <w:tcBorders>
+              <w:top w:val="single" w:sz="4" w:space="0" w:color="000000"/>
+              <w:left w:val="single" w:sz="4" w:space="0" w:color="000000"/>
+              <w:bottom w:val="single" w:sz="4" w:space="0" w:color="000000"/>
+              <w:right w:val="single" w:sz="4" w:space="0" w:color="000000"/>
+            </w:tcBorders>
+            <w:hideMark/>
+          </w:tcPr>
+          <w:p>
+            <w:pPr>
+              <w:spacing w:line="240" w:lineRule="auto"/>
+              <w:rPr>
+                <w:rFonts w:ascii="Times New Roman" w:eastAsia="Times New Roman" w:hAnsi="Times New Roman" w:cs="Times New Roman"/>
+                <w:sz w:val="24"/>
+                <w:szCs w:val="24"/>
+                <w:lang w:val="en-US" w:eastAsia="en-US" w:bidi="bn-IN"/>
+              </w:rPr>
+            </w:pPr>
+            <w:r>
+              <w:rPr>
+                <w:rFonts w:ascii="Times New Roman" w:eastAsia="Times New Roman" w:hAnsi="Times New Roman" w:cs="Times New Roman"/>
+                <w:color w:val="000000"/>
+                <w:sz w:val="24"/>
+                <w:szCs w:val="24"/>
+                <w:lang w:val="en-US" w:eastAsia="en-US" w:bidi="bn-IN"/>
+              </w:rPr>
+              <w:t>Severe</w:t>
+            </w:r>
+          </w:p>
+        </w:tc>
+        <w:tc>
+          <w:tcPr>
+            <w:tcW w:w="0" w:type="auto"/>
+            <w:tcBorders>
+              <w:top w:val="single" w:sz="4" w:space="0" w:color="000000"/>
+              <w:left w:val="single" w:sz="4" w:space="0" w:color="000000"/>
+              <w:bottom w:val="single" w:sz="4" w:space="0" w:color="000000"/>
+              <w:right w:val="single" w:sz="4" w:space="0" w:color="000000"/>
+            </w:tcBorders>
+            <w:hideMark/>
+          </w:tcPr>
+          <w:p>
+            <w:pPr>
+              <w:spacing w:line="240" w:lineRule="auto"/>
+              <w:rPr>
+                <w:rFonts w:ascii="Times New Roman" w:eastAsia="Times New Roman" w:hAnsi="Times New Roman" w:cs="Times New Roman"/>
+                <w:sz w:val="24"/>
+                <w:szCs w:val="24"/>
+                <w:lang w:val="en-US" w:eastAsia="en-US" w:bidi="bn-IN"/>
+              </w:rPr>
+            </w:pPr>
+            <w:r>
+              <w:rPr>
+                <w:rFonts w:ascii="Times New Roman" w:eastAsia="Times New Roman" w:hAnsi="Times New Roman" w:cs="Times New Roman"/>
+                <w:color w:val="000000"/>
+                <w:sz w:val="24"/>
+                <w:szCs w:val="24"/>
+                <w:lang w:val="en-US" w:eastAsia="en-US" w:bidi="bn-IN"/>
+              </w:rPr>
+              <w:t>Severe</w:t>
+            </w:r>
+          </w:p>
+        </w:tc>
+      </w:tr>
+    </w:tbl>
+    <w:p>
+      <w:pPr>
+        <w:spacing w:line="240" w:lineRule="auto"/>
+        <w:rPr>
+          <w:rFonts w:ascii="Times New Roman" w:eastAsia="Times New Roman" w:hAnsi="Times New Roman" w:cs="Times New Roman"/>
+          <w:sz w:val="24"/>
+          <w:szCs w:val="24"/>
+          <w:lang w:val="en-US" w:eastAsia="en-US" w:bidi="bn-IN"/>
+        </w:rPr>
+      </w:pPr>
+    </w:p>
+    <w:p>
+      <w:pPr>
+        <w:spacing w:line="240" w:lineRule="auto"/>
+        <w:rPr>
+          <w:rFonts w:ascii="Times New Roman" w:eastAsia="Times New Roman" w:hAnsi="Times New Roman" w:cs="Times New Roman"/>
+          <w:sz w:val="24"/>
+          <w:szCs w:val="24"/>
+          <w:lang w:val="en-US" w:eastAsia="en-US" w:bidi="bn-IN"/>
+        </w:rPr>
+      </w:pPr>
+      <w:r>
+        <w:rPr>
+          <w:rFonts w:ascii="Times New Roman" w:eastAsia="Times New Roman" w:hAnsi="Times New Roman" w:cs="Times New Roman"/>
+          <w:color w:val="000000"/>
+          <w:sz w:val="24"/>
+          <w:szCs w:val="24"/>
+          <w:lang w:val="en-US" w:eastAsia="en-US" w:bidi="bn-IN"/>
+        </w:rPr>
+        <w:t>Rationale:</w:t>
+      </w:r>
+    </w:p>
+    <w:p>
+      <w:pPr>
+        <w:numPr>
+          <w:ilvl w:val="0"/>
+          <w:numId w:val="10"/>
+        </w:numPr>
+        <w:spacing w:line="240" w:lineRule="auto"/>
+        <w:textAlignment w:val="baseline"/>
+        <w:rPr>
+          <w:rFonts w:ascii="Times New Roman" w:eastAsia="Times New Roman" w:hAnsi="Times New Roman" w:cs="Times New Roman"/>
+          <w:color w:val="000000"/>
+          <w:sz w:val="24"/>
+          <w:szCs w:val="24"/>
+          <w:lang w:val="en-US" w:eastAsia="en-US" w:bidi="bn-IN"/>
+        </w:rPr>
+      </w:pPr>
+      <w:r>
+        <w:rPr>
+          <w:rFonts w:ascii="Times New Roman" w:eastAsia="Times New Roman" w:hAnsi="Times New Roman" w:cs="Times New Roman"/>
+          <w:color w:val="000000"/>
+          <w:sz w:val="24"/>
+          <w:szCs w:val="24"/>
+          <w:lang w:val="en-US" w:eastAsia="en-US" w:bidi="bn-IN"/>
+        </w:rPr>
+        <w:t>Polluted food can raise serious concern regarding animal health</w:t>
+      </w:r>
+    </w:p>
+    <w:p>
+      <w:pPr>
+        <w:numPr>
+          <w:ilvl w:val="0"/>
+          <w:numId w:val="10"/>
+        </w:numPr>
+        <w:spacing w:line="240" w:lineRule="auto"/>
+        <w:textAlignment w:val="baseline"/>
+        <w:rPr>
+          <w:rFonts w:ascii="Times New Roman" w:eastAsia="Times New Roman" w:hAnsi="Times New Roman" w:cs="Times New Roman"/>
+          <w:color w:val="000000"/>
+          <w:sz w:val="24"/>
+          <w:szCs w:val="24"/>
+          <w:lang w:val="en-US" w:eastAsia="en-US" w:bidi="bn-IN"/>
+        </w:rPr>
+      </w:pPr>
+      <w:proofErr w:type="gramStart"/>
+      <w:r>
+        <w:rPr>
+          <w:rFonts w:ascii="Times New Roman" w:eastAsia="Times New Roman" w:hAnsi="Times New Roman" w:cs="Times New Roman"/>
+          <w:color w:val="000000"/>
+          <w:sz w:val="24"/>
+          <w:szCs w:val="24"/>
+          <w:lang w:val="en-US" w:eastAsia="en-US" w:bidi="bn-IN"/>
+        </w:rPr>
+        <w:t>Over eating</w:t>
+      </w:r>
+      <w:proofErr w:type="gramEnd"/>
+      <w:r>
+        <w:rPr>
+          <w:rFonts w:ascii="Times New Roman" w:eastAsia="Times New Roman" w:hAnsi="Times New Roman" w:cs="Times New Roman"/>
+          <w:color w:val="000000"/>
+          <w:sz w:val="24"/>
+          <w:szCs w:val="24"/>
+          <w:lang w:val="en-US" w:eastAsia="en-US" w:bidi="bn-IN"/>
+        </w:rPr>
+        <w:t xml:space="preserve"> on a regular basis can be harmful for animal</w:t>
+      </w:r>
+    </w:p>
+    <w:p>
+      <w:pPr>
+        <w:numPr>
+          <w:ilvl w:val="0"/>
+          <w:numId w:val="10"/>
+        </w:numPr>
+        <w:spacing w:line="240" w:lineRule="auto"/>
+        <w:textAlignment w:val="baseline"/>
+        <w:rPr>
+          <w:rFonts w:ascii="Times New Roman" w:eastAsia="Times New Roman" w:hAnsi="Times New Roman" w:cs="Times New Roman"/>
+          <w:color w:val="000000"/>
+          <w:sz w:val="24"/>
+          <w:szCs w:val="24"/>
+          <w:lang w:val="en-US" w:eastAsia="en-US" w:bidi="bn-IN"/>
+        </w:rPr>
+      </w:pPr>
+      <w:r>
+        <w:rPr>
+          <w:rFonts w:ascii="Times New Roman" w:eastAsia="Times New Roman" w:hAnsi="Times New Roman" w:cs="Times New Roman"/>
+          <w:color w:val="000000"/>
+          <w:sz w:val="24"/>
+          <w:szCs w:val="24"/>
+          <w:lang w:val="en-US" w:eastAsia="en-US" w:bidi="bn-IN"/>
+        </w:rPr>
+        <w:t>Playing with food station equipment could cause serious accident</w:t>
+      </w:r>
+    </w:p>
+    <w:p>
+      <w:pPr>
+        <w:spacing w:line="240" w:lineRule="auto"/>
+        <w:rPr>
+          <w:rFonts w:ascii="Times New Roman" w:eastAsia="Times New Roman" w:hAnsi="Times New Roman" w:cs="Times New Roman"/>
+          <w:sz w:val="24"/>
+          <w:szCs w:val="24"/>
+          <w:lang w:val="en-US" w:eastAsia="en-US" w:bidi="bn-IN"/>
+        </w:rPr>
+      </w:pPr>
+    </w:p>
+    <w:p>
+      <w:pPr>
+        <w:spacing w:line="240" w:lineRule="auto"/>
+        <w:rPr>
+          <w:rFonts w:ascii="Times New Roman" w:eastAsia="Times New Roman" w:hAnsi="Times New Roman" w:cs="Times New Roman"/>
+          <w:sz w:val="24"/>
+          <w:szCs w:val="24"/>
+          <w:lang w:val="en-US" w:eastAsia="en-US" w:bidi="bn-IN"/>
+        </w:rPr>
+      </w:pPr>
+      <w:r>
+        <w:rPr>
+          <w:rFonts w:ascii="Times New Roman" w:eastAsia="Times New Roman" w:hAnsi="Times New Roman" w:cs="Times New Roman"/>
+          <w:b/>
+          <w:bCs/>
+          <w:color w:val="000000"/>
+          <w:sz w:val="24"/>
+          <w:szCs w:val="24"/>
+          <w:lang w:val="en-US" w:eastAsia="en-US" w:bidi="bn-IN"/>
+        </w:rPr>
+        <w:t xml:space="preserve">CounterMeasure-1: </w:t>
+      </w:r>
+      <w:r>
+        <w:rPr>
+          <w:rFonts w:ascii="Times New Roman" w:eastAsia="Times New Roman" w:hAnsi="Times New Roman" w:cs="Times New Roman"/>
+          <w:color w:val="000000"/>
+          <w:sz w:val="24"/>
+          <w:szCs w:val="24"/>
+          <w:lang w:val="en-US" w:eastAsia="en-US" w:bidi="bn-IN"/>
+        </w:rPr>
+        <w:t>Provide the owner option to limit food disposal to avoid overeating.</w:t>
+      </w:r>
+    </w:p>
+    <w:p>
+      <w:pPr>
+        <w:spacing w:line="240" w:lineRule="auto"/>
+        <w:rPr>
+          <w:rFonts w:ascii="Times New Roman" w:eastAsia="Times New Roman" w:hAnsi="Times New Roman" w:cs="Times New Roman"/>
+          <w:sz w:val="24"/>
+          <w:szCs w:val="24"/>
+          <w:lang w:val="en-US" w:eastAsia="en-US" w:bidi="bn-IN"/>
+        </w:rPr>
+      </w:pPr>
+      <w:r>
+        <w:rPr>
+          <w:rFonts w:ascii="Times New Roman" w:eastAsia="Times New Roman" w:hAnsi="Times New Roman" w:cs="Times New Roman"/>
+          <w:b/>
+          <w:bCs/>
+          <w:color w:val="000000"/>
+          <w:sz w:val="24"/>
+          <w:szCs w:val="24"/>
+          <w:lang w:val="en-US" w:eastAsia="en-US" w:bidi="bn-IN"/>
+        </w:rPr>
+        <w:t xml:space="preserve">Tactic </w:t>
+      </w:r>
+      <w:proofErr w:type="gramStart"/>
+      <w:r>
+        <w:rPr>
+          <w:rFonts w:ascii="Times New Roman" w:eastAsia="Times New Roman" w:hAnsi="Times New Roman" w:cs="Times New Roman"/>
+          <w:b/>
+          <w:bCs/>
+          <w:color w:val="000000"/>
+          <w:sz w:val="24"/>
+          <w:szCs w:val="24"/>
+          <w:lang w:val="en-US" w:eastAsia="en-US" w:bidi="bn-IN"/>
+        </w:rPr>
+        <w:t>used :</w:t>
+      </w:r>
+      <w:proofErr w:type="gramEnd"/>
+      <w:r>
+        <w:rPr>
+          <w:rFonts w:ascii="Times New Roman" w:eastAsia="Times New Roman" w:hAnsi="Times New Roman" w:cs="Times New Roman"/>
+          <w:b/>
+          <w:bCs/>
+          <w:color w:val="000000"/>
+          <w:sz w:val="24"/>
+          <w:szCs w:val="24"/>
+          <w:lang w:val="en-US" w:eastAsia="en-US" w:bidi="bn-IN"/>
+        </w:rPr>
+        <w:t xml:space="preserve"> Avoid risk</w:t>
+      </w:r>
+    </w:p>
+    <w:p>
+      <w:pPr>
+        <w:spacing w:line="240" w:lineRule="auto"/>
+        <w:rPr>
+          <w:rFonts w:ascii="Times New Roman" w:eastAsia="Times New Roman" w:hAnsi="Times New Roman" w:cs="Times New Roman"/>
+          <w:sz w:val="24"/>
+          <w:szCs w:val="24"/>
+          <w:lang w:val="en-US" w:eastAsia="en-US" w:bidi="bn-IN"/>
+        </w:rPr>
+      </w:pPr>
+      <w:r>
+        <w:rPr>
+          <w:rFonts w:ascii="Times New Roman" w:eastAsia="Times New Roman" w:hAnsi="Times New Roman" w:cs="Times New Roman"/>
+          <w:b/>
+          <w:bCs/>
+          <w:color w:val="000000"/>
+          <w:sz w:val="24"/>
+          <w:szCs w:val="24"/>
+          <w:lang w:val="en-US" w:eastAsia="en-US" w:bidi="bn-IN"/>
+        </w:rPr>
+        <w:t xml:space="preserve">CounterMeasure-2: </w:t>
+      </w:r>
+      <w:r>
+        <w:rPr>
+          <w:rFonts w:ascii="Times New Roman" w:eastAsia="Times New Roman" w:hAnsi="Times New Roman" w:cs="Times New Roman"/>
+          <w:color w:val="000000"/>
+          <w:sz w:val="24"/>
+          <w:szCs w:val="24"/>
+          <w:lang w:val="en-US" w:eastAsia="en-US" w:bidi="bn-IN"/>
+        </w:rPr>
+        <w:t>Notify user daily to inspect feeding station for its cleanliness, set the station indoor</w:t>
+      </w:r>
+    </w:p>
+    <w:p>
+      <w:pPr>
+        <w:spacing w:line="240" w:lineRule="auto"/>
+        <w:rPr>
+          <w:rFonts w:ascii="Times New Roman" w:eastAsia="Times New Roman" w:hAnsi="Times New Roman" w:cs="Times New Roman"/>
+          <w:sz w:val="24"/>
+          <w:szCs w:val="24"/>
+          <w:lang w:val="en-US" w:eastAsia="en-US" w:bidi="bn-IN"/>
+        </w:rPr>
+      </w:pPr>
+      <w:r>
+        <w:rPr>
+          <w:rFonts w:ascii="Times New Roman" w:eastAsia="Times New Roman" w:hAnsi="Times New Roman" w:cs="Times New Roman"/>
+          <w:b/>
+          <w:bCs/>
+          <w:color w:val="000000"/>
+          <w:sz w:val="24"/>
+          <w:szCs w:val="24"/>
+          <w:lang w:val="en-US" w:eastAsia="en-US" w:bidi="bn-IN"/>
+        </w:rPr>
+        <w:t xml:space="preserve">Tactic </w:t>
+      </w:r>
+      <w:proofErr w:type="gramStart"/>
+      <w:r>
+        <w:rPr>
+          <w:rFonts w:ascii="Times New Roman" w:eastAsia="Times New Roman" w:hAnsi="Times New Roman" w:cs="Times New Roman"/>
+          <w:b/>
+          <w:bCs/>
+          <w:color w:val="000000"/>
+          <w:sz w:val="24"/>
+          <w:szCs w:val="24"/>
+          <w:lang w:val="en-US" w:eastAsia="en-US" w:bidi="bn-IN"/>
+        </w:rPr>
+        <w:t>used :</w:t>
+      </w:r>
+      <w:proofErr w:type="gramEnd"/>
+      <w:r>
+        <w:rPr>
+          <w:rFonts w:ascii="Times New Roman" w:eastAsia="Times New Roman" w:hAnsi="Times New Roman" w:cs="Times New Roman"/>
+          <w:b/>
+          <w:bCs/>
+          <w:color w:val="000000"/>
+          <w:sz w:val="24"/>
+          <w:szCs w:val="24"/>
+          <w:lang w:val="en-US" w:eastAsia="en-US" w:bidi="bn-IN"/>
+        </w:rPr>
+        <w:t xml:space="preserve"> Avoid Risk</w:t>
+      </w:r>
+    </w:p>
+    <w:p>
+      <w:pPr>
+        <w:spacing w:line="240" w:lineRule="auto"/>
+        <w:rPr>
+          <w:rFonts w:ascii="Times New Roman" w:eastAsia="Times New Roman" w:hAnsi="Times New Roman" w:cs="Times New Roman"/>
+          <w:sz w:val="24"/>
+          <w:szCs w:val="24"/>
+          <w:lang w:val="en-US" w:eastAsia="en-US" w:bidi="bn-IN"/>
+        </w:rPr>
+      </w:pPr>
+      <w:r>
+        <w:rPr>
+          <w:rFonts w:ascii="Times New Roman" w:eastAsia="Times New Roman" w:hAnsi="Times New Roman" w:cs="Times New Roman"/>
+          <w:b/>
+          <w:bCs/>
+          <w:color w:val="000000"/>
+          <w:sz w:val="24"/>
+          <w:szCs w:val="24"/>
+          <w:lang w:val="en-US" w:eastAsia="en-US" w:bidi="bn-IN"/>
+        </w:rPr>
+        <w:t xml:space="preserve">CounterMeasure-3: </w:t>
+      </w:r>
+      <w:r>
+        <w:rPr>
+          <w:rFonts w:ascii="Times New Roman" w:eastAsia="Times New Roman" w:hAnsi="Times New Roman" w:cs="Times New Roman"/>
+          <w:color w:val="000000"/>
+          <w:sz w:val="24"/>
+          <w:szCs w:val="24"/>
+          <w:lang w:val="en-US" w:eastAsia="en-US" w:bidi="bn-IN"/>
+        </w:rPr>
+        <w:t>Increase disposal unit security by using soft build material like plastics and foam, adding sensors to avoid unit movement if the animal is riding on the disposal unit</w:t>
+      </w:r>
+    </w:p>
+    <w:p>
+      <w:pPr>
+        <w:spacing w:line="240" w:lineRule="auto"/>
+        <w:rPr>
+          <w:rFonts w:ascii="Times New Roman" w:eastAsia="Times New Roman" w:hAnsi="Times New Roman" w:cs="Times New Roman"/>
+          <w:sz w:val="24"/>
+          <w:szCs w:val="24"/>
+          <w:lang w:val="en-US" w:eastAsia="en-US" w:bidi="bn-IN"/>
+        </w:rPr>
+      </w:pPr>
+      <w:r>
+        <w:rPr>
+          <w:rFonts w:ascii="Times New Roman" w:eastAsia="Times New Roman" w:hAnsi="Times New Roman" w:cs="Times New Roman"/>
+          <w:b/>
+          <w:bCs/>
+          <w:color w:val="000000"/>
+          <w:sz w:val="24"/>
+          <w:szCs w:val="24"/>
+          <w:lang w:val="en-US" w:eastAsia="en-US" w:bidi="bn-IN"/>
+        </w:rPr>
+        <w:t xml:space="preserve">Tactic </w:t>
+      </w:r>
+      <w:proofErr w:type="gramStart"/>
+      <w:r>
+        <w:rPr>
+          <w:rFonts w:ascii="Times New Roman" w:eastAsia="Times New Roman" w:hAnsi="Times New Roman" w:cs="Times New Roman"/>
+          <w:b/>
+          <w:bCs/>
+          <w:color w:val="000000"/>
+          <w:sz w:val="24"/>
+          <w:szCs w:val="24"/>
+          <w:lang w:val="en-US" w:eastAsia="en-US" w:bidi="bn-IN"/>
+        </w:rPr>
+        <w:t>used :</w:t>
+      </w:r>
+      <w:proofErr w:type="gramEnd"/>
+      <w:r>
+        <w:rPr>
+          <w:rFonts w:ascii="Times New Roman" w:eastAsia="Times New Roman" w:hAnsi="Times New Roman" w:cs="Times New Roman"/>
+          <w:b/>
+          <w:bCs/>
+          <w:color w:val="000000"/>
+          <w:sz w:val="24"/>
+          <w:szCs w:val="24"/>
+          <w:lang w:val="en-US" w:eastAsia="en-US" w:bidi="bn-IN"/>
+        </w:rPr>
+        <w:t xml:space="preserve"> Reduce risk likelihood</w:t>
+      </w:r>
+    </w:p>
+    <w:p>
+      <w:pPr>
+        <w:spacing w:line="240" w:lineRule="auto"/>
+        <w:rPr>
+          <w:rFonts w:ascii="Times New Roman" w:eastAsia="Times New Roman" w:hAnsi="Times New Roman" w:cs="Times New Roman"/>
+          <w:b/>
+          <w:sz w:val="24"/>
+          <w:szCs w:val="24"/>
+        </w:rPr>
+      </w:pPr>
     </w:p>
     <w:p>
       <w:pPr>
@@ -5392,6 +6488,7 @@
                 <w:sz w:val="24"/>
                 <w:szCs w:val="24"/>
               </w:rPr>
+              <w:lastRenderedPageBreak/>
               <w:t>1</w:t>
             </w:r>
           </w:p>
@@ -6064,15 +7161,7 @@
                 <w:sz w:val="24"/>
                 <w:szCs w:val="24"/>
               </w:rPr>
-              <w:t>Needs and Features – Emergency Detection System d</w:t>
-            </w:r>
-            <w:r>
-              <w:rPr>
-                <w:rFonts w:ascii="Times New Roman" w:eastAsia="Times New Roman" w:hAnsi="Times New Roman" w:cs="Times New Roman"/>
-                <w:sz w:val="24"/>
-                <w:szCs w:val="24"/>
-              </w:rPr>
-              <w:t>etects a fire emergency and User Sends command to close windows and doors.</w:t>
+              <w:t>Needs and Features – Emergency Detection System detects a fire emergency and User Sends command to close windows and doors.</w:t>
             </w:r>
           </w:p>
         </w:tc>
@@ -6268,16 +7357,7 @@
                 <w:sz w:val="24"/>
                 <w:szCs w:val="24"/>
               </w:rPr>
-              <w:t xml:space="preserve">Security Measures - </w:t>
-            </w:r>
-            <w:r>
-              <w:rPr>
-                <w:rFonts w:ascii="Times New Roman" w:eastAsia="Times New Roman" w:hAnsi="Times New Roman" w:cs="Times New Roman"/>
-                <w:sz w:val="24"/>
-                <w:szCs w:val="24"/>
-              </w:rPr>
-              <w:lastRenderedPageBreak/>
-              <w:t>System should automatically locks all point of entries when an intrusion happens and user trying to unlock a point of entry at the same time.</w:t>
+              <w:t>Security Measures - System should automatically locks all point of entries when an intrusion happens and user trying to unlock a point of entry at the same time.</w:t>
             </w:r>
           </w:p>
         </w:tc>
@@ -6307,7 +7387,6 @@
                 <w:sz w:val="24"/>
                 <w:szCs w:val="24"/>
               </w:rPr>
-              <w:lastRenderedPageBreak/>
               <w:t>Strong Conflict</w:t>
             </w:r>
           </w:p>
@@ -6474,15 +7553,7 @@
                 <w:sz w:val="24"/>
                 <w:szCs w:val="24"/>
               </w:rPr>
-              <w:t>Energy Management - System detects it is raining and did not s</w:t>
-            </w:r>
-            <w:r>
-              <w:rPr>
-                <w:rFonts w:ascii="Times New Roman" w:eastAsia="Times New Roman" w:hAnsi="Times New Roman" w:cs="Times New Roman"/>
-                <w:sz w:val="24"/>
-                <w:szCs w:val="24"/>
-              </w:rPr>
-              <w:t xml:space="preserve">tart daily evening garden water </w:t>
+              <w:t xml:space="preserve">Energy Management - System detects it is raining and did not start daily evening garden water </w:t>
             </w:r>
             <w:proofErr w:type="gramStart"/>
             <w:r>
@@ -6491,6 +7562,7 @@
                 <w:sz w:val="24"/>
                 <w:szCs w:val="24"/>
               </w:rPr>
+              <w:lastRenderedPageBreak/>
               <w:t>sprinklers</w:t>
             </w:r>
             <w:proofErr w:type="gramEnd"/>
@@ -6530,6 +7602,7 @@
                 <w:sz w:val="24"/>
                 <w:szCs w:val="24"/>
               </w:rPr>
+              <w:lastRenderedPageBreak/>
               <w:t>Strong Conflict</w:t>
             </w:r>
           </w:p>
@@ -7197,15 +8270,7 @@
                 <w:sz w:val="24"/>
                 <w:szCs w:val="24"/>
               </w:rPr>
-              <w:t>Overla</w:t>
-            </w:r>
-            <w:r>
-              <w:rPr>
-                <w:rFonts w:ascii="Times New Roman" w:eastAsia="Times New Roman" w:hAnsi="Times New Roman" w:cs="Times New Roman"/>
-                <w:sz w:val="24"/>
-                <w:szCs w:val="24"/>
-              </w:rPr>
-              <w:t>pping - Home Alarm is triggered when intrusion is detected</w:t>
+              <w:t>Overlapping - Home Alarm is triggered when intrusion is detected</w:t>
             </w:r>
           </w:p>
         </w:tc>
@@ -7499,16 +8564,7 @@
                 <w:sz w:val="24"/>
                 <w:szCs w:val="24"/>
               </w:rPr>
-              <w:t xml:space="preserve">Strong Conflict - Lighting in a room can be affected by </w:t>
-            </w:r>
-            <w:r>
-              <w:rPr>
-                <w:rFonts w:ascii="Times New Roman" w:eastAsia="Times New Roman" w:hAnsi="Times New Roman" w:cs="Times New Roman"/>
-                <w:sz w:val="24"/>
-                <w:szCs w:val="24"/>
-              </w:rPr>
-              <w:lastRenderedPageBreak/>
-              <w:t>natural light</w:t>
+              <w:t>Strong Conflict - Lighting in a room can be affected by natural light</w:t>
             </w:r>
           </w:p>
         </w:tc>
@@ -7531,7 +8587,6 @@
                 <w:sz w:val="24"/>
                 <w:szCs w:val="24"/>
               </w:rPr>
-              <w:lastRenderedPageBreak/>
               <w:t>Minor</w:t>
             </w:r>
           </w:p>
@@ -7922,6 +8977,7 @@
                 <w:sz w:val="24"/>
                 <w:szCs w:val="24"/>
               </w:rPr>
+              <w:lastRenderedPageBreak/>
               <w:t>7</w:t>
             </w:r>
           </w:p>
@@ -7968,15 +9024,7 @@
                 <w:sz w:val="24"/>
                 <w:szCs w:val="24"/>
               </w:rPr>
-              <w:t>Overlapping - Kitchen and medicine inventory m</w:t>
-            </w:r>
-            <w:r>
-              <w:rPr>
-                <w:rFonts w:ascii="Times New Roman" w:eastAsia="Times New Roman" w:hAnsi="Times New Roman" w:cs="Times New Roman"/>
-                <w:sz w:val="24"/>
-                <w:szCs w:val="24"/>
-              </w:rPr>
-              <w:t>anagement</w:t>
+              <w:t>Overlapping - Kitchen and medicine inventory management</w:t>
             </w:r>
           </w:p>
         </w:tc>
@@ -8289,25 +9337,7 @@
           <w:sz w:val="24"/>
           <w:szCs w:val="24"/>
         </w:rPr>
-        <w:t xml:space="preserve">Close the window blinds before adjusting the lightning of the system in </w:t>
-      </w:r>
-      <w:proofErr w:type="spellStart"/>
-      <w:r>
-        <w:rPr>
-          <w:rFonts w:ascii="Times New Roman" w:eastAsia="Times New Roman" w:hAnsi="Times New Roman" w:cs="Times New Roman"/>
-          <w:sz w:val="24"/>
-          <w:szCs w:val="24"/>
-        </w:rPr>
-        <w:t>self evolving</w:t>
-      </w:r>
-      <w:proofErr w:type="spellEnd"/>
-      <w:r>
-        <w:rPr>
-          <w:rFonts w:ascii="Times New Roman" w:eastAsia="Times New Roman" w:hAnsi="Times New Roman" w:cs="Times New Roman"/>
-          <w:sz w:val="24"/>
-          <w:szCs w:val="24"/>
-        </w:rPr>
-        <w:t xml:space="preserve"> mode. (Tactic used - Restore conflicting statements)</w:t>
+        <w:t>Close the window blinds before adjusting the lightning of the system in self evolving mode. (Tactic used - Restore conflicting statements)</w:t>
       </w:r>
     </w:p>
     <w:p>
@@ -8329,15 +9359,7 @@
           <w:sz w:val="24"/>
           <w:szCs w:val="24"/>
         </w:rPr>
-        <w:t>When the user tries to contro</w:t>
-      </w:r>
-      <w:r>
-        <w:rPr>
-          <w:rFonts w:ascii="Times New Roman" w:eastAsia="Times New Roman" w:hAnsi="Times New Roman" w:cs="Times New Roman"/>
-          <w:sz w:val="24"/>
-          <w:szCs w:val="24"/>
-        </w:rPr>
-        <w:t>l light send and if the blinds are open popup a notification regarding the state of the blinds and expected action.  (Tactic used - Weaken conflicting statements)</w:t>
+        <w:t>When the user tries to control light send and if the blinds are open popup a notification regarding the state of the blinds and expected action.  (Tactic used - Weaken conflicting statements)</w:t>
       </w:r>
     </w:p>
     <w:p>
@@ -8718,7 +9740,6 @@
                 <w:sz w:val="24"/>
                 <w:szCs w:val="24"/>
               </w:rPr>
-              <w:lastRenderedPageBreak/>
               <w:t>Usability</w:t>
             </w:r>
           </w:p>
@@ -9037,6 +10058,7 @@
           <w:sz w:val="24"/>
           <w:szCs w:val="24"/>
         </w:rPr>
+        <w:lastRenderedPageBreak/>
         <w:t>2.</w:t>
       </w:r>
       <w:r>
@@ -9046,15 +10068,7 @@
           <w:szCs w:val="24"/>
         </w:rPr>
         <w:tab/>
-        <w:t>The controller will operate in two states armed (full</w:t>
-      </w:r>
-      <w:r>
-        <w:rPr>
-          <w:rFonts w:ascii="Times New Roman" w:eastAsia="Times New Roman" w:hAnsi="Times New Roman" w:cs="Times New Roman"/>
-          <w:sz w:val="24"/>
-          <w:szCs w:val="24"/>
-        </w:rPr>
-        <w:t xml:space="preserve"> protections) and disarmed (minimal protection).  Automated calls to 911 will occur only during armed state (Tactic used - Avoid boundary condition)</w:t>
+        <w:t>The controller will operate in two states armed (full protections) and disarmed (minimal protection).  Automated calls to 911 will occur only during armed state (Tactic used - Avoid boundary condition)</w:t>
       </w:r>
     </w:p>
     <w:p>
@@ -9811,6 +10825,1923 @@
           <w:rFonts w:ascii="Times New Roman" w:eastAsia="Times New Roman" w:hAnsi="Times New Roman" w:cs="Times New Roman"/>
           <w:sz w:val="24"/>
           <w:szCs w:val="24"/>
+          <w:lang w:val="en-US" w:eastAsia="en-US" w:bidi="bn-IN"/>
+        </w:rPr>
+      </w:pPr>
+      <w:r>
+        <w:rPr>
+          <w:rFonts w:eastAsia="Times New Roman"/>
+          <w:color w:val="000000"/>
+          <w:lang w:val="en-US" w:eastAsia="en-US" w:bidi="bn-IN"/>
+        </w:rPr>
+        <w:t xml:space="preserve">Inspection Defect And </w:t>
+      </w:r>
+      <w:proofErr w:type="gramStart"/>
+      <w:r>
+        <w:rPr>
+          <w:rFonts w:eastAsia="Times New Roman"/>
+          <w:color w:val="000000"/>
+          <w:lang w:val="en-US" w:eastAsia="en-US" w:bidi="bn-IN"/>
+        </w:rPr>
+        <w:t>Inconsistency  List</w:t>
+      </w:r>
+      <w:proofErr w:type="gramEnd"/>
+    </w:p>
+    <w:p>
+      <w:pPr>
+        <w:spacing w:line="240" w:lineRule="auto"/>
+        <w:rPr>
+          <w:rFonts w:ascii="Times New Roman" w:eastAsia="Times New Roman" w:hAnsi="Times New Roman" w:cs="Times New Roman"/>
+          <w:sz w:val="24"/>
+          <w:szCs w:val="24"/>
+          <w:lang w:val="en-US" w:eastAsia="en-US" w:bidi="bn-IN"/>
+        </w:rPr>
+      </w:pPr>
+    </w:p>
+    <w:p>
+      <w:pPr>
+        <w:spacing w:line="240" w:lineRule="auto"/>
+        <w:rPr>
+          <w:rFonts w:ascii="Times New Roman" w:eastAsia="Times New Roman" w:hAnsi="Times New Roman" w:cs="Times New Roman"/>
+          <w:sz w:val="24"/>
+          <w:szCs w:val="24"/>
+          <w:lang w:val="en-US" w:eastAsia="en-US" w:bidi="bn-IN"/>
+        </w:rPr>
+      </w:pPr>
+      <w:proofErr w:type="gramStart"/>
+      <w:r>
+        <w:rPr>
+          <w:rFonts w:eastAsia="Times New Roman"/>
+          <w:color w:val="000000"/>
+          <w:lang w:val="en-US" w:eastAsia="en-US" w:bidi="bn-IN"/>
+        </w:rPr>
+        <w:t>Project:_</w:t>
+      </w:r>
+      <w:proofErr w:type="gramEnd"/>
+      <w:r>
+        <w:rPr>
+          <w:rFonts w:eastAsia="Times New Roman"/>
+          <w:color w:val="000000"/>
+          <w:lang w:val="en-US" w:eastAsia="en-US" w:bidi="bn-IN"/>
+        </w:rPr>
+        <w:t>_____________</w:t>
+      </w:r>
+      <w:r>
+        <w:rPr>
+          <w:rFonts w:eastAsia="Times New Roman"/>
+          <w:color w:val="000000"/>
+          <w:lang w:val="en-US" w:eastAsia="en-US" w:bidi="bn-IN"/>
+        </w:rPr>
+        <w:tab/>
+      </w:r>
+      <w:r>
+        <w:rPr>
+          <w:rFonts w:eastAsia="Times New Roman"/>
+          <w:color w:val="000000"/>
+          <w:lang w:val="en-US" w:eastAsia="en-US" w:bidi="bn-IN"/>
+        </w:rPr>
+        <w:tab/>
+      </w:r>
+      <w:r>
+        <w:rPr>
+          <w:rFonts w:eastAsia="Times New Roman"/>
+          <w:color w:val="000000"/>
+          <w:lang w:val="en-US" w:eastAsia="en-US" w:bidi="bn-IN"/>
+        </w:rPr>
+        <w:tab/>
+      </w:r>
+      <w:proofErr w:type="spellStart"/>
+      <w:r>
+        <w:rPr>
+          <w:rFonts w:eastAsia="Times New Roman"/>
+          <w:color w:val="000000"/>
+          <w:lang w:val="en-US" w:eastAsia="en-US" w:bidi="bn-IN"/>
+        </w:rPr>
+        <w:t>Inspector:Sakib</w:t>
+      </w:r>
+      <w:proofErr w:type="spellEnd"/>
+      <w:r>
+        <w:rPr>
+          <w:rFonts w:eastAsia="Times New Roman"/>
+          <w:color w:val="000000"/>
+          <w:lang w:val="en-US" w:eastAsia="en-US" w:bidi="bn-IN"/>
+        </w:rPr>
+        <w:t xml:space="preserve"> Shuvo</w:t>
+      </w:r>
+    </w:p>
+    <w:p>
+      <w:pPr>
+        <w:spacing w:line="240" w:lineRule="auto"/>
+        <w:rPr>
+          <w:rFonts w:ascii="Times New Roman" w:eastAsia="Times New Roman" w:hAnsi="Times New Roman" w:cs="Times New Roman"/>
+          <w:sz w:val="24"/>
+          <w:szCs w:val="24"/>
+          <w:lang w:val="en-US" w:eastAsia="en-US" w:bidi="bn-IN"/>
+        </w:rPr>
+      </w:pPr>
+    </w:p>
+    <w:p>
+      <w:pPr>
+        <w:spacing w:line="240" w:lineRule="auto"/>
+        <w:rPr>
+          <w:rFonts w:ascii="Times New Roman" w:eastAsia="Times New Roman" w:hAnsi="Times New Roman" w:cs="Times New Roman"/>
+          <w:sz w:val="24"/>
+          <w:szCs w:val="24"/>
+          <w:lang w:val="en-US" w:eastAsia="en-US" w:bidi="bn-IN"/>
+        </w:rPr>
+      </w:pPr>
+      <w:r>
+        <w:rPr>
+          <w:rFonts w:eastAsia="Times New Roman"/>
+          <w:color w:val="000000"/>
+          <w:lang w:val="en-US" w:eastAsia="en-US" w:bidi="bn-IN"/>
+        </w:rPr>
+        <w:t>Time spent by Inspector______________</w:t>
+      </w:r>
+    </w:p>
+    <w:p>
+      <w:pPr>
+        <w:spacing w:after="240" w:line="240" w:lineRule="auto"/>
+        <w:rPr>
+          <w:rFonts w:ascii="Times New Roman" w:eastAsia="Times New Roman" w:hAnsi="Times New Roman" w:cs="Times New Roman"/>
+          <w:sz w:val="24"/>
+          <w:szCs w:val="24"/>
+          <w:lang w:val="en-US" w:eastAsia="en-US" w:bidi="bn-IN"/>
+        </w:rPr>
+      </w:pPr>
+    </w:p>
+    <w:tbl>
+      <w:tblPr>
+        <w:tblW w:w="9360" w:type="dxa"/>
+        <w:tblCellMar>
+          <w:top w:w="15" w:type="dxa"/>
+          <w:left w:w="15" w:type="dxa"/>
+          <w:bottom w:w="15" w:type="dxa"/>
+          <w:right w:w="15" w:type="dxa"/>
+        </w:tblCellMar>
+        <w:tblLook w:val="04A0" w:firstRow="1" w:lastRow="0" w:firstColumn="1" w:lastColumn="0" w:noHBand="0" w:noVBand="1"/>
+      </w:tblPr>
+      <w:tblGrid>
+        <w:gridCol w:w="850"/>
+        <w:gridCol w:w="1678"/>
+        <w:gridCol w:w="2504"/>
+        <w:gridCol w:w="1497"/>
+        <w:gridCol w:w="849"/>
+        <w:gridCol w:w="824"/>
+        <w:gridCol w:w="1158"/>
+      </w:tblGrid>
+      <w:tr>
+        <w:tc>
+          <w:tcPr>
+            <w:tcW w:w="0" w:type="auto"/>
+            <w:tcBorders>
+              <w:top w:val="single" w:sz="8" w:space="0" w:color="000000"/>
+              <w:left w:val="single" w:sz="8" w:space="0" w:color="000000"/>
+              <w:bottom w:val="single" w:sz="8" w:space="0" w:color="000000"/>
+              <w:right w:val="single" w:sz="8" w:space="0" w:color="000000"/>
+            </w:tcBorders>
+            <w:tcMar>
+              <w:top w:w="100" w:type="dxa"/>
+              <w:left w:w="100" w:type="dxa"/>
+              <w:bottom w:w="100" w:type="dxa"/>
+              <w:right w:w="100" w:type="dxa"/>
+            </w:tcMar>
+            <w:hideMark/>
+          </w:tcPr>
+          <w:p>
+            <w:pPr>
+              <w:spacing w:line="240" w:lineRule="auto"/>
+              <w:rPr>
+                <w:rFonts w:ascii="Times New Roman" w:eastAsia="Times New Roman" w:hAnsi="Times New Roman" w:cs="Times New Roman"/>
+                <w:sz w:val="24"/>
+                <w:szCs w:val="24"/>
+                <w:lang w:val="en-US" w:eastAsia="en-US" w:bidi="bn-IN"/>
+              </w:rPr>
+            </w:pPr>
+            <w:r>
+              <w:rPr>
+                <w:rFonts w:eastAsia="Times New Roman"/>
+                <w:color w:val="000000"/>
+                <w:lang w:val="en-US" w:eastAsia="en-US" w:bidi="bn-IN"/>
+              </w:rPr>
+              <w:t>Defect #</w:t>
+            </w:r>
+          </w:p>
+        </w:tc>
+        <w:tc>
+          <w:tcPr>
+            <w:tcW w:w="0" w:type="auto"/>
+            <w:tcBorders>
+              <w:top w:val="single" w:sz="8" w:space="0" w:color="000000"/>
+              <w:left w:val="single" w:sz="8" w:space="0" w:color="000000"/>
+              <w:bottom w:val="single" w:sz="8" w:space="0" w:color="000000"/>
+              <w:right w:val="single" w:sz="8" w:space="0" w:color="000000"/>
+            </w:tcBorders>
+            <w:tcMar>
+              <w:top w:w="100" w:type="dxa"/>
+              <w:left w:w="100" w:type="dxa"/>
+              <w:bottom w:w="100" w:type="dxa"/>
+              <w:right w:w="100" w:type="dxa"/>
+            </w:tcMar>
+            <w:hideMark/>
+          </w:tcPr>
+          <w:p>
+            <w:pPr>
+              <w:spacing w:line="240" w:lineRule="auto"/>
+              <w:rPr>
+                <w:rFonts w:ascii="Times New Roman" w:eastAsia="Times New Roman" w:hAnsi="Times New Roman" w:cs="Times New Roman"/>
+                <w:sz w:val="24"/>
+                <w:szCs w:val="24"/>
+                <w:lang w:val="en-US" w:eastAsia="en-US" w:bidi="bn-IN"/>
+              </w:rPr>
+            </w:pPr>
+            <w:r>
+              <w:rPr>
+                <w:rFonts w:eastAsia="Times New Roman"/>
+                <w:color w:val="000000"/>
+                <w:lang w:val="en-US" w:eastAsia="en-US" w:bidi="bn-IN"/>
+              </w:rPr>
+              <w:t>Location</w:t>
+            </w:r>
+          </w:p>
+        </w:tc>
+        <w:tc>
+          <w:tcPr>
+            <w:tcW w:w="0" w:type="auto"/>
+            <w:tcBorders>
+              <w:top w:val="single" w:sz="8" w:space="0" w:color="000000"/>
+              <w:left w:val="single" w:sz="8" w:space="0" w:color="000000"/>
+              <w:bottom w:val="single" w:sz="8" w:space="0" w:color="000000"/>
+              <w:right w:val="single" w:sz="8" w:space="0" w:color="000000"/>
+            </w:tcBorders>
+            <w:tcMar>
+              <w:top w:w="100" w:type="dxa"/>
+              <w:left w:w="100" w:type="dxa"/>
+              <w:bottom w:w="100" w:type="dxa"/>
+              <w:right w:w="100" w:type="dxa"/>
+            </w:tcMar>
+            <w:hideMark/>
+          </w:tcPr>
+          <w:p>
+            <w:pPr>
+              <w:spacing w:line="240" w:lineRule="auto"/>
+              <w:rPr>
+                <w:rFonts w:ascii="Times New Roman" w:eastAsia="Times New Roman" w:hAnsi="Times New Roman" w:cs="Times New Roman"/>
+                <w:sz w:val="24"/>
+                <w:szCs w:val="24"/>
+                <w:lang w:val="en-US" w:eastAsia="en-US" w:bidi="bn-IN"/>
+              </w:rPr>
+            </w:pPr>
+            <w:r>
+              <w:rPr>
+                <w:rFonts w:eastAsia="Times New Roman"/>
+                <w:color w:val="000000"/>
+                <w:lang w:val="en-US" w:eastAsia="en-US" w:bidi="bn-IN"/>
+              </w:rPr>
+              <w:t>Defect/inconsistency type</w:t>
+            </w:r>
+          </w:p>
+        </w:tc>
+        <w:tc>
+          <w:tcPr>
+            <w:tcW w:w="0" w:type="auto"/>
+            <w:tcBorders>
+              <w:top w:val="single" w:sz="8" w:space="0" w:color="000000"/>
+              <w:left w:val="single" w:sz="8" w:space="0" w:color="000000"/>
+              <w:bottom w:val="single" w:sz="8" w:space="0" w:color="000000"/>
+              <w:right w:val="single" w:sz="8" w:space="0" w:color="000000"/>
+            </w:tcBorders>
+            <w:tcMar>
+              <w:top w:w="100" w:type="dxa"/>
+              <w:left w:w="100" w:type="dxa"/>
+              <w:bottom w:w="100" w:type="dxa"/>
+              <w:right w:w="100" w:type="dxa"/>
+            </w:tcMar>
+            <w:hideMark/>
+          </w:tcPr>
+          <w:p>
+            <w:pPr>
+              <w:spacing w:line="240" w:lineRule="auto"/>
+              <w:rPr>
+                <w:rFonts w:ascii="Times New Roman" w:eastAsia="Times New Roman" w:hAnsi="Times New Roman" w:cs="Times New Roman"/>
+                <w:sz w:val="24"/>
+                <w:szCs w:val="24"/>
+                <w:lang w:val="en-US" w:eastAsia="en-US" w:bidi="bn-IN"/>
+              </w:rPr>
+            </w:pPr>
+            <w:r>
+              <w:rPr>
+                <w:rFonts w:eastAsia="Times New Roman"/>
+                <w:color w:val="000000"/>
+                <w:lang w:val="en-US" w:eastAsia="en-US" w:bidi="bn-IN"/>
+              </w:rPr>
+              <w:t>Classification</w:t>
+            </w:r>
+          </w:p>
+        </w:tc>
+        <w:tc>
+          <w:tcPr>
+            <w:tcW w:w="0" w:type="auto"/>
+            <w:tcBorders>
+              <w:top w:val="single" w:sz="8" w:space="0" w:color="000000"/>
+              <w:left w:val="single" w:sz="8" w:space="0" w:color="000000"/>
+              <w:bottom w:val="single" w:sz="8" w:space="0" w:color="000000"/>
+              <w:right w:val="single" w:sz="8" w:space="0" w:color="000000"/>
+            </w:tcBorders>
+            <w:tcMar>
+              <w:top w:w="100" w:type="dxa"/>
+              <w:left w:w="100" w:type="dxa"/>
+              <w:bottom w:w="100" w:type="dxa"/>
+              <w:right w:w="100" w:type="dxa"/>
+            </w:tcMar>
+            <w:hideMark/>
+          </w:tcPr>
+          <w:p>
+            <w:pPr>
+              <w:spacing w:line="240" w:lineRule="auto"/>
+              <w:rPr>
+                <w:rFonts w:ascii="Times New Roman" w:eastAsia="Times New Roman" w:hAnsi="Times New Roman" w:cs="Times New Roman"/>
+                <w:sz w:val="24"/>
+                <w:szCs w:val="24"/>
+                <w:lang w:val="en-US" w:eastAsia="en-US" w:bidi="bn-IN"/>
+              </w:rPr>
+            </w:pPr>
+            <w:r>
+              <w:rPr>
+                <w:rFonts w:eastAsia="Times New Roman"/>
+                <w:color w:val="000000"/>
+                <w:lang w:val="en-US" w:eastAsia="en-US" w:bidi="bn-IN"/>
+              </w:rPr>
+              <w:t>Author</w:t>
+            </w:r>
+          </w:p>
+        </w:tc>
+        <w:tc>
+          <w:tcPr>
+            <w:tcW w:w="0" w:type="auto"/>
+            <w:tcBorders>
+              <w:top w:val="single" w:sz="8" w:space="0" w:color="000000"/>
+              <w:left w:val="single" w:sz="8" w:space="0" w:color="000000"/>
+              <w:bottom w:val="single" w:sz="8" w:space="0" w:color="000000"/>
+              <w:right w:val="single" w:sz="8" w:space="0" w:color="000000"/>
+            </w:tcBorders>
+            <w:tcMar>
+              <w:top w:w="100" w:type="dxa"/>
+              <w:left w:w="100" w:type="dxa"/>
+              <w:bottom w:w="100" w:type="dxa"/>
+              <w:right w:w="100" w:type="dxa"/>
+            </w:tcMar>
+            <w:hideMark/>
+          </w:tcPr>
+          <w:p>
+            <w:pPr>
+              <w:spacing w:line="240" w:lineRule="auto"/>
+              <w:rPr>
+                <w:rFonts w:ascii="Times New Roman" w:eastAsia="Times New Roman" w:hAnsi="Times New Roman" w:cs="Times New Roman"/>
+                <w:sz w:val="24"/>
+                <w:szCs w:val="24"/>
+                <w:lang w:val="en-US" w:eastAsia="en-US" w:bidi="bn-IN"/>
+              </w:rPr>
+            </w:pPr>
+            <w:r>
+              <w:rPr>
+                <w:rFonts w:eastAsia="Times New Roman"/>
+                <w:color w:val="000000"/>
+                <w:lang w:val="en-US" w:eastAsia="en-US" w:bidi="bn-IN"/>
+              </w:rPr>
+              <w:t>Status</w:t>
+            </w:r>
+          </w:p>
+        </w:tc>
+        <w:tc>
+          <w:tcPr>
+            <w:tcW w:w="0" w:type="auto"/>
+            <w:tcBorders>
+              <w:top w:val="single" w:sz="8" w:space="0" w:color="000000"/>
+              <w:left w:val="single" w:sz="8" w:space="0" w:color="000000"/>
+              <w:bottom w:val="single" w:sz="8" w:space="0" w:color="000000"/>
+              <w:right w:val="single" w:sz="8" w:space="0" w:color="000000"/>
+            </w:tcBorders>
+            <w:tcMar>
+              <w:top w:w="100" w:type="dxa"/>
+              <w:left w:w="100" w:type="dxa"/>
+              <w:bottom w:w="100" w:type="dxa"/>
+              <w:right w:w="100" w:type="dxa"/>
+            </w:tcMar>
+            <w:hideMark/>
+          </w:tcPr>
+          <w:p>
+            <w:pPr>
+              <w:spacing w:line="240" w:lineRule="auto"/>
+              <w:rPr>
+                <w:rFonts w:ascii="Times New Roman" w:eastAsia="Times New Roman" w:hAnsi="Times New Roman" w:cs="Times New Roman"/>
+                <w:sz w:val="24"/>
+                <w:szCs w:val="24"/>
+                <w:lang w:val="en-US" w:eastAsia="en-US" w:bidi="bn-IN"/>
+              </w:rPr>
+            </w:pPr>
+            <w:r>
+              <w:rPr>
+                <w:rFonts w:eastAsia="Times New Roman"/>
+                <w:color w:val="000000"/>
+                <w:lang w:val="en-US" w:eastAsia="en-US" w:bidi="bn-IN"/>
+              </w:rPr>
+              <w:t>Date corrected</w:t>
+            </w:r>
+          </w:p>
+        </w:tc>
+      </w:tr>
+      <w:tr>
+        <w:tc>
+          <w:tcPr>
+            <w:tcW w:w="0" w:type="auto"/>
+            <w:tcBorders>
+              <w:top w:val="single" w:sz="8" w:space="0" w:color="000000"/>
+              <w:left w:val="single" w:sz="8" w:space="0" w:color="000000"/>
+              <w:bottom w:val="single" w:sz="8" w:space="0" w:color="000000"/>
+              <w:right w:val="single" w:sz="8" w:space="0" w:color="000000"/>
+            </w:tcBorders>
+            <w:tcMar>
+              <w:top w:w="100" w:type="dxa"/>
+              <w:left w:w="100" w:type="dxa"/>
+              <w:bottom w:w="100" w:type="dxa"/>
+              <w:right w:w="100" w:type="dxa"/>
+            </w:tcMar>
+            <w:hideMark/>
+          </w:tcPr>
+          <w:p>
+            <w:pPr>
+              <w:spacing w:line="240" w:lineRule="auto"/>
+              <w:rPr>
+                <w:rFonts w:ascii="Times New Roman" w:eastAsia="Times New Roman" w:hAnsi="Times New Roman" w:cs="Times New Roman"/>
+                <w:sz w:val="24"/>
+                <w:szCs w:val="24"/>
+                <w:lang w:val="en-US" w:eastAsia="en-US" w:bidi="bn-IN"/>
+              </w:rPr>
+            </w:pPr>
+            <w:r>
+              <w:rPr>
+                <w:rFonts w:eastAsia="Times New Roman"/>
+                <w:color w:val="000000"/>
+                <w:lang w:val="en-US" w:eastAsia="en-US" w:bidi="bn-IN"/>
+              </w:rPr>
+              <w:t>1</w:t>
+            </w:r>
+          </w:p>
+        </w:tc>
+        <w:tc>
+          <w:tcPr>
+            <w:tcW w:w="0" w:type="auto"/>
+            <w:tcBorders>
+              <w:top w:val="single" w:sz="8" w:space="0" w:color="000000"/>
+              <w:left w:val="single" w:sz="8" w:space="0" w:color="000000"/>
+              <w:bottom w:val="single" w:sz="8" w:space="0" w:color="000000"/>
+              <w:right w:val="single" w:sz="8" w:space="0" w:color="000000"/>
+            </w:tcBorders>
+            <w:tcMar>
+              <w:top w:w="100" w:type="dxa"/>
+              <w:left w:w="100" w:type="dxa"/>
+              <w:bottom w:w="100" w:type="dxa"/>
+              <w:right w:w="100" w:type="dxa"/>
+            </w:tcMar>
+            <w:hideMark/>
+          </w:tcPr>
+          <w:p>
+            <w:pPr>
+              <w:spacing w:line="240" w:lineRule="auto"/>
+              <w:rPr>
+                <w:rFonts w:ascii="Times New Roman" w:eastAsia="Times New Roman" w:hAnsi="Times New Roman" w:cs="Times New Roman"/>
+                <w:sz w:val="24"/>
+                <w:szCs w:val="24"/>
+                <w:lang w:val="en-US" w:eastAsia="en-US" w:bidi="bn-IN"/>
+              </w:rPr>
+            </w:pPr>
+            <w:r>
+              <w:rPr>
+                <w:rFonts w:eastAsia="Times New Roman"/>
+                <w:color w:val="000000"/>
+                <w:lang w:val="en-US" w:eastAsia="en-US" w:bidi="bn-IN"/>
+              </w:rPr>
+              <w:t>Section: 3.2 User environment; Page 4</w:t>
+            </w:r>
+          </w:p>
+          <w:p>
+            <w:pPr>
+              <w:spacing w:line="240" w:lineRule="auto"/>
+              <w:rPr>
+                <w:rFonts w:ascii="Times New Roman" w:eastAsia="Times New Roman" w:hAnsi="Times New Roman" w:cs="Times New Roman"/>
+                <w:sz w:val="24"/>
+                <w:szCs w:val="24"/>
+                <w:lang w:val="en-US" w:eastAsia="en-US" w:bidi="bn-IN"/>
+              </w:rPr>
+            </w:pPr>
+            <w:r>
+              <w:rPr>
+                <w:rFonts w:eastAsia="Times New Roman"/>
+                <w:color w:val="000000"/>
+                <w:lang w:val="en-US" w:eastAsia="en-US" w:bidi="bn-IN"/>
+              </w:rPr>
+              <w:t>Self-evolving Mode</w:t>
+            </w:r>
+          </w:p>
+        </w:tc>
+        <w:tc>
+          <w:tcPr>
+            <w:tcW w:w="0" w:type="auto"/>
+            <w:tcBorders>
+              <w:top w:val="single" w:sz="8" w:space="0" w:color="000000"/>
+              <w:left w:val="single" w:sz="8" w:space="0" w:color="000000"/>
+              <w:bottom w:val="single" w:sz="8" w:space="0" w:color="000000"/>
+              <w:right w:val="single" w:sz="8" w:space="0" w:color="000000"/>
+            </w:tcBorders>
+            <w:tcMar>
+              <w:top w:w="100" w:type="dxa"/>
+              <w:left w:w="100" w:type="dxa"/>
+              <w:bottom w:w="100" w:type="dxa"/>
+              <w:right w:w="100" w:type="dxa"/>
+            </w:tcMar>
+            <w:hideMark/>
+          </w:tcPr>
+          <w:p>
+            <w:pPr>
+              <w:spacing w:line="240" w:lineRule="auto"/>
+              <w:rPr>
+                <w:rFonts w:ascii="Times New Roman" w:eastAsia="Times New Roman" w:hAnsi="Times New Roman" w:cs="Times New Roman"/>
+                <w:sz w:val="24"/>
+                <w:szCs w:val="24"/>
+                <w:lang w:val="en-US" w:eastAsia="en-US" w:bidi="bn-IN"/>
+              </w:rPr>
+            </w:pPr>
+            <w:r>
+              <w:rPr>
+                <w:rFonts w:eastAsia="Times New Roman"/>
+                <w:color w:val="000000"/>
+                <w:lang w:val="en-US" w:eastAsia="en-US" w:bidi="bn-IN"/>
+              </w:rPr>
+              <w:t>Forward Reference:</w:t>
+            </w:r>
+          </w:p>
+          <w:p>
+            <w:pPr>
+              <w:spacing w:line="240" w:lineRule="auto"/>
+              <w:rPr>
+                <w:rFonts w:ascii="Times New Roman" w:eastAsia="Times New Roman" w:hAnsi="Times New Roman" w:cs="Times New Roman"/>
+                <w:sz w:val="24"/>
+                <w:szCs w:val="24"/>
+                <w:lang w:val="en-US" w:eastAsia="en-US" w:bidi="bn-IN"/>
+              </w:rPr>
+            </w:pPr>
+            <w:r>
+              <w:rPr>
+                <w:rFonts w:eastAsia="Times New Roman"/>
+                <w:color w:val="000000"/>
+                <w:lang w:val="en-US" w:eastAsia="en-US" w:bidi="bn-IN"/>
+              </w:rPr>
+              <w:t xml:space="preserve">Definition of </w:t>
+            </w:r>
+            <w:proofErr w:type="spellStart"/>
+            <w:r>
+              <w:rPr>
+                <w:rFonts w:eastAsia="Times New Roman"/>
+                <w:color w:val="000000"/>
+                <w:lang w:val="en-US" w:eastAsia="en-US" w:bidi="bn-IN"/>
+              </w:rPr>
+              <w:t>self evolving</w:t>
+            </w:r>
+            <w:proofErr w:type="spellEnd"/>
+            <w:r>
+              <w:rPr>
+                <w:rFonts w:eastAsia="Times New Roman"/>
+                <w:color w:val="000000"/>
+                <w:lang w:val="en-US" w:eastAsia="en-US" w:bidi="bn-IN"/>
+              </w:rPr>
+              <w:t xml:space="preserve"> mode was given later in Appendix</w:t>
+            </w:r>
+          </w:p>
+        </w:tc>
+        <w:tc>
+          <w:tcPr>
+            <w:tcW w:w="0" w:type="auto"/>
+            <w:tcBorders>
+              <w:top w:val="single" w:sz="8" w:space="0" w:color="000000"/>
+              <w:left w:val="single" w:sz="8" w:space="0" w:color="000000"/>
+              <w:bottom w:val="single" w:sz="8" w:space="0" w:color="000000"/>
+              <w:right w:val="single" w:sz="8" w:space="0" w:color="000000"/>
+            </w:tcBorders>
+            <w:tcMar>
+              <w:top w:w="100" w:type="dxa"/>
+              <w:left w:w="100" w:type="dxa"/>
+              <w:bottom w:w="100" w:type="dxa"/>
+              <w:right w:w="100" w:type="dxa"/>
+            </w:tcMar>
+            <w:hideMark/>
+          </w:tcPr>
+          <w:p>
+            <w:pPr>
+              <w:spacing w:line="240" w:lineRule="auto"/>
+              <w:rPr>
+                <w:rFonts w:ascii="Times New Roman" w:eastAsia="Times New Roman" w:hAnsi="Times New Roman" w:cs="Times New Roman"/>
+                <w:sz w:val="24"/>
+                <w:szCs w:val="24"/>
+                <w:lang w:val="en-US" w:eastAsia="en-US" w:bidi="bn-IN"/>
+              </w:rPr>
+            </w:pPr>
+            <w:r>
+              <w:rPr>
+                <w:rFonts w:eastAsia="Times New Roman"/>
+                <w:color w:val="000000"/>
+                <w:lang w:val="en-US" w:eastAsia="en-US" w:bidi="bn-IN"/>
+              </w:rPr>
+              <w:t>Minor</w:t>
+            </w:r>
+          </w:p>
+        </w:tc>
+        <w:tc>
+          <w:tcPr>
+            <w:tcW w:w="0" w:type="auto"/>
+            <w:tcBorders>
+              <w:top w:val="single" w:sz="8" w:space="0" w:color="000000"/>
+              <w:left w:val="single" w:sz="8" w:space="0" w:color="000000"/>
+              <w:bottom w:val="single" w:sz="8" w:space="0" w:color="000000"/>
+              <w:right w:val="single" w:sz="8" w:space="0" w:color="000000"/>
+            </w:tcBorders>
+            <w:tcMar>
+              <w:top w:w="100" w:type="dxa"/>
+              <w:left w:w="100" w:type="dxa"/>
+              <w:bottom w:w="100" w:type="dxa"/>
+              <w:right w:w="100" w:type="dxa"/>
+            </w:tcMar>
+            <w:hideMark/>
+          </w:tcPr>
+          <w:p>
+            <w:pPr>
+              <w:spacing w:line="240" w:lineRule="auto"/>
+              <w:rPr>
+                <w:rFonts w:ascii="Times New Roman" w:eastAsia="Times New Roman" w:hAnsi="Times New Roman" w:cs="Times New Roman"/>
+                <w:sz w:val="24"/>
+                <w:szCs w:val="24"/>
+                <w:lang w:val="en-US" w:eastAsia="en-US" w:bidi="bn-IN"/>
+              </w:rPr>
+            </w:pPr>
+            <w:r>
+              <w:rPr>
+                <w:rFonts w:eastAsia="Times New Roman"/>
+                <w:color w:val="000000"/>
+                <w:lang w:val="en-US" w:eastAsia="en-US" w:bidi="bn-IN"/>
+              </w:rPr>
+              <w:t>sakib</w:t>
+            </w:r>
+          </w:p>
+        </w:tc>
+        <w:tc>
+          <w:tcPr>
+            <w:tcW w:w="0" w:type="auto"/>
+            <w:tcBorders>
+              <w:top w:val="single" w:sz="8" w:space="0" w:color="000000"/>
+              <w:left w:val="single" w:sz="8" w:space="0" w:color="000000"/>
+              <w:bottom w:val="single" w:sz="8" w:space="0" w:color="000000"/>
+              <w:right w:val="single" w:sz="8" w:space="0" w:color="000000"/>
+            </w:tcBorders>
+            <w:tcMar>
+              <w:top w:w="100" w:type="dxa"/>
+              <w:left w:w="100" w:type="dxa"/>
+              <w:bottom w:w="100" w:type="dxa"/>
+              <w:right w:w="100" w:type="dxa"/>
+            </w:tcMar>
+            <w:hideMark/>
+          </w:tcPr>
+          <w:p>
+            <w:pPr>
+              <w:spacing w:line="240" w:lineRule="auto"/>
+              <w:rPr>
+                <w:rFonts w:ascii="Times New Roman" w:eastAsia="Times New Roman" w:hAnsi="Times New Roman" w:cs="Times New Roman"/>
+                <w:sz w:val="24"/>
+                <w:szCs w:val="24"/>
+                <w:lang w:val="en-US" w:eastAsia="en-US" w:bidi="bn-IN"/>
+              </w:rPr>
+            </w:pPr>
+            <w:r>
+              <w:rPr>
+                <w:rFonts w:eastAsia="Times New Roman"/>
+                <w:color w:val="000000"/>
+                <w:lang w:val="en-US" w:eastAsia="en-US" w:bidi="bn-IN"/>
+              </w:rPr>
+              <w:t>open</w:t>
+            </w:r>
+          </w:p>
+        </w:tc>
+        <w:tc>
+          <w:tcPr>
+            <w:tcW w:w="0" w:type="auto"/>
+            <w:tcBorders>
+              <w:top w:val="single" w:sz="8" w:space="0" w:color="000000"/>
+              <w:left w:val="single" w:sz="8" w:space="0" w:color="000000"/>
+              <w:bottom w:val="single" w:sz="8" w:space="0" w:color="000000"/>
+              <w:right w:val="single" w:sz="8" w:space="0" w:color="000000"/>
+            </w:tcBorders>
+            <w:tcMar>
+              <w:top w:w="100" w:type="dxa"/>
+              <w:left w:w="100" w:type="dxa"/>
+              <w:bottom w:w="100" w:type="dxa"/>
+              <w:right w:w="100" w:type="dxa"/>
+            </w:tcMar>
+            <w:hideMark/>
+          </w:tcPr>
+          <w:p>
+            <w:pPr>
+              <w:spacing w:line="240" w:lineRule="auto"/>
+              <w:rPr>
+                <w:rFonts w:ascii="Times New Roman" w:eastAsia="Times New Roman" w:hAnsi="Times New Roman" w:cs="Times New Roman"/>
+                <w:sz w:val="24"/>
+                <w:szCs w:val="24"/>
+                <w:lang w:val="en-US" w:eastAsia="en-US" w:bidi="bn-IN"/>
+              </w:rPr>
+            </w:pPr>
+          </w:p>
+        </w:tc>
+      </w:tr>
+      <w:tr>
+        <w:tc>
+          <w:tcPr>
+            <w:tcW w:w="0" w:type="auto"/>
+            <w:tcBorders>
+              <w:top w:val="single" w:sz="8" w:space="0" w:color="000000"/>
+              <w:left w:val="single" w:sz="8" w:space="0" w:color="000000"/>
+              <w:bottom w:val="single" w:sz="8" w:space="0" w:color="000000"/>
+              <w:right w:val="single" w:sz="8" w:space="0" w:color="000000"/>
+            </w:tcBorders>
+            <w:tcMar>
+              <w:top w:w="100" w:type="dxa"/>
+              <w:left w:w="100" w:type="dxa"/>
+              <w:bottom w:w="100" w:type="dxa"/>
+              <w:right w:w="100" w:type="dxa"/>
+            </w:tcMar>
+            <w:hideMark/>
+          </w:tcPr>
+          <w:p>
+            <w:pPr>
+              <w:spacing w:line="240" w:lineRule="auto"/>
+              <w:rPr>
+                <w:rFonts w:ascii="Times New Roman" w:eastAsia="Times New Roman" w:hAnsi="Times New Roman" w:cs="Times New Roman"/>
+                <w:sz w:val="24"/>
+                <w:szCs w:val="24"/>
+                <w:lang w:val="en-US" w:eastAsia="en-US" w:bidi="bn-IN"/>
+              </w:rPr>
+            </w:pPr>
+            <w:r>
+              <w:rPr>
+                <w:rFonts w:eastAsia="Times New Roman"/>
+                <w:color w:val="000000"/>
+                <w:lang w:val="en-US" w:eastAsia="en-US" w:bidi="bn-IN"/>
+              </w:rPr>
+              <w:t>2</w:t>
+            </w:r>
+          </w:p>
+        </w:tc>
+        <w:tc>
+          <w:tcPr>
+            <w:tcW w:w="0" w:type="auto"/>
+            <w:tcBorders>
+              <w:top w:val="single" w:sz="8" w:space="0" w:color="000000"/>
+              <w:left w:val="single" w:sz="8" w:space="0" w:color="000000"/>
+              <w:bottom w:val="single" w:sz="8" w:space="0" w:color="000000"/>
+              <w:right w:val="single" w:sz="8" w:space="0" w:color="000000"/>
+            </w:tcBorders>
+            <w:tcMar>
+              <w:top w:w="100" w:type="dxa"/>
+              <w:left w:w="100" w:type="dxa"/>
+              <w:bottom w:w="100" w:type="dxa"/>
+              <w:right w:w="100" w:type="dxa"/>
+            </w:tcMar>
+            <w:hideMark/>
+          </w:tcPr>
+          <w:p>
+            <w:pPr>
+              <w:spacing w:line="240" w:lineRule="auto"/>
+              <w:rPr>
+                <w:rFonts w:ascii="Times New Roman" w:eastAsia="Times New Roman" w:hAnsi="Times New Roman" w:cs="Times New Roman"/>
+                <w:sz w:val="24"/>
+                <w:szCs w:val="24"/>
+                <w:lang w:val="en-US" w:eastAsia="en-US" w:bidi="bn-IN"/>
+              </w:rPr>
+            </w:pPr>
+            <w:r>
+              <w:rPr>
+                <w:rFonts w:eastAsia="Times New Roman"/>
+                <w:color w:val="000000"/>
+                <w:lang w:val="en-US" w:eastAsia="en-US" w:bidi="bn-IN"/>
+              </w:rPr>
+              <w:t>Section 4.4: Alternative and Competition:</w:t>
+            </w:r>
+          </w:p>
+          <w:p>
+            <w:pPr>
+              <w:spacing w:line="240" w:lineRule="auto"/>
+              <w:rPr>
+                <w:rFonts w:ascii="Times New Roman" w:eastAsia="Times New Roman" w:hAnsi="Times New Roman" w:cs="Times New Roman"/>
+                <w:sz w:val="24"/>
+                <w:szCs w:val="24"/>
+                <w:lang w:val="en-US" w:eastAsia="en-US" w:bidi="bn-IN"/>
+              </w:rPr>
+            </w:pPr>
+            <w:r>
+              <w:rPr>
+                <w:rFonts w:eastAsia="Times New Roman"/>
+                <w:color w:val="000000"/>
+                <w:lang w:val="en-US" w:eastAsia="en-US" w:bidi="bn-IN"/>
+              </w:rPr>
+              <w:t xml:space="preserve">Bell </w:t>
+            </w:r>
+            <w:proofErr w:type="spellStart"/>
+            <w:r>
+              <w:rPr>
+                <w:rFonts w:eastAsia="Times New Roman"/>
+                <w:color w:val="000000"/>
+                <w:lang w:val="en-US" w:eastAsia="en-US" w:bidi="bn-IN"/>
+              </w:rPr>
+              <w:t>canada</w:t>
+            </w:r>
+            <w:proofErr w:type="spellEnd"/>
+            <w:r>
+              <w:rPr>
+                <w:rFonts w:eastAsia="Times New Roman"/>
+                <w:color w:val="000000"/>
+                <w:lang w:val="en-US" w:eastAsia="en-US" w:bidi="bn-IN"/>
+              </w:rPr>
+              <w:t xml:space="preserve"> Description</w:t>
+            </w:r>
+          </w:p>
+        </w:tc>
+        <w:tc>
+          <w:tcPr>
+            <w:tcW w:w="0" w:type="auto"/>
+            <w:tcBorders>
+              <w:top w:val="single" w:sz="8" w:space="0" w:color="000000"/>
+              <w:left w:val="single" w:sz="8" w:space="0" w:color="000000"/>
+              <w:bottom w:val="single" w:sz="8" w:space="0" w:color="000000"/>
+              <w:right w:val="single" w:sz="8" w:space="0" w:color="000000"/>
+            </w:tcBorders>
+            <w:tcMar>
+              <w:top w:w="100" w:type="dxa"/>
+              <w:left w:w="100" w:type="dxa"/>
+              <w:bottom w:w="100" w:type="dxa"/>
+              <w:right w:w="100" w:type="dxa"/>
+            </w:tcMar>
+            <w:hideMark/>
+          </w:tcPr>
+          <w:p>
+            <w:pPr>
+              <w:spacing w:line="240" w:lineRule="auto"/>
+              <w:rPr>
+                <w:rFonts w:ascii="Times New Roman" w:eastAsia="Times New Roman" w:hAnsi="Times New Roman" w:cs="Times New Roman"/>
+                <w:sz w:val="24"/>
+                <w:szCs w:val="24"/>
+                <w:lang w:val="en-US" w:eastAsia="en-US" w:bidi="bn-IN"/>
+              </w:rPr>
+            </w:pPr>
+            <w:r>
+              <w:rPr>
+                <w:rFonts w:eastAsia="Times New Roman"/>
+                <w:color w:val="000000"/>
+                <w:lang w:val="en-US" w:eastAsia="en-US" w:bidi="bn-IN"/>
+              </w:rPr>
+              <w:t>Unintelligibility</w:t>
+            </w:r>
+          </w:p>
+        </w:tc>
+        <w:tc>
+          <w:tcPr>
+            <w:tcW w:w="0" w:type="auto"/>
+            <w:tcBorders>
+              <w:top w:val="single" w:sz="8" w:space="0" w:color="000000"/>
+              <w:left w:val="single" w:sz="8" w:space="0" w:color="000000"/>
+              <w:bottom w:val="single" w:sz="8" w:space="0" w:color="000000"/>
+              <w:right w:val="single" w:sz="8" w:space="0" w:color="000000"/>
+            </w:tcBorders>
+            <w:tcMar>
+              <w:top w:w="100" w:type="dxa"/>
+              <w:left w:w="100" w:type="dxa"/>
+              <w:bottom w:w="100" w:type="dxa"/>
+              <w:right w:w="100" w:type="dxa"/>
+            </w:tcMar>
+            <w:hideMark/>
+          </w:tcPr>
+          <w:p>
+            <w:pPr>
+              <w:spacing w:line="240" w:lineRule="auto"/>
+              <w:rPr>
+                <w:rFonts w:ascii="Times New Roman" w:eastAsia="Times New Roman" w:hAnsi="Times New Roman" w:cs="Times New Roman"/>
+                <w:sz w:val="24"/>
+                <w:szCs w:val="24"/>
+                <w:lang w:val="en-US" w:eastAsia="en-US" w:bidi="bn-IN"/>
+              </w:rPr>
+            </w:pPr>
+            <w:r>
+              <w:rPr>
+                <w:rFonts w:eastAsia="Times New Roman"/>
+                <w:color w:val="000000"/>
+                <w:lang w:val="en-US" w:eastAsia="en-US" w:bidi="bn-IN"/>
+              </w:rPr>
+              <w:t>minor</w:t>
+            </w:r>
+          </w:p>
+        </w:tc>
+        <w:tc>
+          <w:tcPr>
+            <w:tcW w:w="0" w:type="auto"/>
+            <w:tcBorders>
+              <w:top w:val="single" w:sz="8" w:space="0" w:color="000000"/>
+              <w:left w:val="single" w:sz="8" w:space="0" w:color="000000"/>
+              <w:bottom w:val="single" w:sz="8" w:space="0" w:color="000000"/>
+              <w:right w:val="single" w:sz="8" w:space="0" w:color="000000"/>
+            </w:tcBorders>
+            <w:tcMar>
+              <w:top w:w="100" w:type="dxa"/>
+              <w:left w:w="100" w:type="dxa"/>
+              <w:bottom w:w="100" w:type="dxa"/>
+              <w:right w:w="100" w:type="dxa"/>
+            </w:tcMar>
+            <w:hideMark/>
+          </w:tcPr>
+          <w:p>
+            <w:pPr>
+              <w:spacing w:line="240" w:lineRule="auto"/>
+              <w:rPr>
+                <w:rFonts w:ascii="Times New Roman" w:eastAsia="Times New Roman" w:hAnsi="Times New Roman" w:cs="Times New Roman"/>
+                <w:sz w:val="24"/>
+                <w:szCs w:val="24"/>
+                <w:lang w:val="en-US" w:eastAsia="en-US" w:bidi="bn-IN"/>
+              </w:rPr>
+            </w:pPr>
+            <w:r>
+              <w:rPr>
+                <w:rFonts w:eastAsia="Times New Roman"/>
+                <w:color w:val="000000"/>
+                <w:lang w:val="en-US" w:eastAsia="en-US" w:bidi="bn-IN"/>
+              </w:rPr>
+              <w:t>sakib</w:t>
+            </w:r>
+          </w:p>
+        </w:tc>
+        <w:tc>
+          <w:tcPr>
+            <w:tcW w:w="0" w:type="auto"/>
+            <w:tcBorders>
+              <w:top w:val="single" w:sz="8" w:space="0" w:color="000000"/>
+              <w:left w:val="single" w:sz="8" w:space="0" w:color="000000"/>
+              <w:bottom w:val="single" w:sz="8" w:space="0" w:color="000000"/>
+              <w:right w:val="single" w:sz="8" w:space="0" w:color="000000"/>
+            </w:tcBorders>
+            <w:tcMar>
+              <w:top w:w="100" w:type="dxa"/>
+              <w:left w:w="100" w:type="dxa"/>
+              <w:bottom w:w="100" w:type="dxa"/>
+              <w:right w:w="100" w:type="dxa"/>
+            </w:tcMar>
+            <w:hideMark/>
+          </w:tcPr>
+          <w:p>
+            <w:pPr>
+              <w:spacing w:line="240" w:lineRule="auto"/>
+              <w:rPr>
+                <w:rFonts w:ascii="Times New Roman" w:eastAsia="Times New Roman" w:hAnsi="Times New Roman" w:cs="Times New Roman"/>
+                <w:sz w:val="24"/>
+                <w:szCs w:val="24"/>
+                <w:lang w:val="en-US" w:eastAsia="en-US" w:bidi="bn-IN"/>
+              </w:rPr>
+            </w:pPr>
+            <w:r>
+              <w:rPr>
+                <w:rFonts w:eastAsia="Times New Roman"/>
+                <w:color w:val="000000"/>
+                <w:lang w:val="en-US" w:eastAsia="en-US" w:bidi="bn-IN"/>
+              </w:rPr>
+              <w:t>open</w:t>
+            </w:r>
+          </w:p>
+        </w:tc>
+        <w:tc>
+          <w:tcPr>
+            <w:tcW w:w="0" w:type="auto"/>
+            <w:tcBorders>
+              <w:top w:val="single" w:sz="8" w:space="0" w:color="000000"/>
+              <w:left w:val="single" w:sz="8" w:space="0" w:color="000000"/>
+              <w:bottom w:val="single" w:sz="8" w:space="0" w:color="000000"/>
+              <w:right w:val="single" w:sz="8" w:space="0" w:color="000000"/>
+            </w:tcBorders>
+            <w:tcMar>
+              <w:top w:w="100" w:type="dxa"/>
+              <w:left w:w="100" w:type="dxa"/>
+              <w:bottom w:w="100" w:type="dxa"/>
+              <w:right w:w="100" w:type="dxa"/>
+            </w:tcMar>
+            <w:hideMark/>
+          </w:tcPr>
+          <w:p>
+            <w:pPr>
+              <w:spacing w:line="240" w:lineRule="auto"/>
+              <w:rPr>
+                <w:rFonts w:ascii="Times New Roman" w:eastAsia="Times New Roman" w:hAnsi="Times New Roman" w:cs="Times New Roman"/>
+                <w:sz w:val="24"/>
+                <w:szCs w:val="24"/>
+                <w:lang w:val="en-US" w:eastAsia="en-US" w:bidi="bn-IN"/>
+              </w:rPr>
+            </w:pPr>
+          </w:p>
+        </w:tc>
+      </w:tr>
+      <w:tr>
+        <w:tc>
+          <w:tcPr>
+            <w:tcW w:w="0" w:type="auto"/>
+            <w:tcBorders>
+              <w:top w:val="single" w:sz="8" w:space="0" w:color="000000"/>
+              <w:left w:val="single" w:sz="8" w:space="0" w:color="000000"/>
+              <w:bottom w:val="single" w:sz="8" w:space="0" w:color="000000"/>
+              <w:right w:val="single" w:sz="8" w:space="0" w:color="000000"/>
+            </w:tcBorders>
+            <w:tcMar>
+              <w:top w:w="100" w:type="dxa"/>
+              <w:left w:w="100" w:type="dxa"/>
+              <w:bottom w:w="100" w:type="dxa"/>
+              <w:right w:w="100" w:type="dxa"/>
+            </w:tcMar>
+            <w:hideMark/>
+          </w:tcPr>
+          <w:p>
+            <w:pPr>
+              <w:spacing w:line="240" w:lineRule="auto"/>
+              <w:rPr>
+                <w:rFonts w:ascii="Times New Roman" w:eastAsia="Times New Roman" w:hAnsi="Times New Roman" w:cs="Times New Roman"/>
+                <w:sz w:val="24"/>
+                <w:szCs w:val="24"/>
+                <w:lang w:val="en-US" w:eastAsia="en-US" w:bidi="bn-IN"/>
+              </w:rPr>
+            </w:pPr>
+            <w:r>
+              <w:rPr>
+                <w:rFonts w:eastAsia="Times New Roman"/>
+                <w:color w:val="000000"/>
+                <w:lang w:val="en-US" w:eastAsia="en-US" w:bidi="bn-IN"/>
+              </w:rPr>
+              <w:t>3</w:t>
+            </w:r>
+          </w:p>
+        </w:tc>
+        <w:tc>
+          <w:tcPr>
+            <w:tcW w:w="0" w:type="auto"/>
+            <w:tcBorders>
+              <w:top w:val="single" w:sz="8" w:space="0" w:color="000000"/>
+              <w:left w:val="single" w:sz="8" w:space="0" w:color="000000"/>
+              <w:bottom w:val="single" w:sz="8" w:space="0" w:color="000000"/>
+              <w:right w:val="single" w:sz="8" w:space="0" w:color="000000"/>
+            </w:tcBorders>
+            <w:tcMar>
+              <w:top w:w="100" w:type="dxa"/>
+              <w:left w:w="100" w:type="dxa"/>
+              <w:bottom w:w="100" w:type="dxa"/>
+              <w:right w:w="100" w:type="dxa"/>
+            </w:tcMar>
+            <w:hideMark/>
+          </w:tcPr>
+          <w:p>
+            <w:pPr>
+              <w:spacing w:line="240" w:lineRule="auto"/>
+              <w:rPr>
+                <w:rFonts w:ascii="Times New Roman" w:eastAsia="Times New Roman" w:hAnsi="Times New Roman" w:cs="Times New Roman"/>
+                <w:sz w:val="24"/>
+                <w:szCs w:val="24"/>
+                <w:lang w:val="en-US" w:eastAsia="en-US" w:bidi="bn-IN"/>
+              </w:rPr>
+            </w:pPr>
+            <w:r>
+              <w:rPr>
+                <w:rFonts w:eastAsia="Times New Roman"/>
+                <w:color w:val="000000"/>
+                <w:lang w:val="en-US" w:eastAsia="en-US" w:bidi="bn-IN"/>
+              </w:rPr>
+              <w:t>Section 4.3: Needs and Feature</w:t>
+            </w:r>
+          </w:p>
+          <w:p>
+            <w:pPr>
+              <w:spacing w:line="240" w:lineRule="auto"/>
+              <w:rPr>
+                <w:rFonts w:ascii="Times New Roman" w:eastAsia="Times New Roman" w:hAnsi="Times New Roman" w:cs="Times New Roman"/>
+                <w:sz w:val="24"/>
+                <w:szCs w:val="24"/>
+                <w:lang w:val="en-US" w:eastAsia="en-US" w:bidi="bn-IN"/>
+              </w:rPr>
+            </w:pPr>
+            <w:r>
+              <w:rPr>
+                <w:rFonts w:eastAsia="Times New Roman"/>
+                <w:color w:val="000000"/>
+                <w:lang w:val="en-US" w:eastAsia="en-US" w:bidi="bn-IN"/>
+              </w:rPr>
+              <w:lastRenderedPageBreak/>
+              <w:t>Mode of Operation</w:t>
+            </w:r>
+          </w:p>
+          <w:p>
+            <w:pPr>
+              <w:spacing w:line="240" w:lineRule="auto"/>
+              <w:rPr>
+                <w:rFonts w:ascii="Times New Roman" w:eastAsia="Times New Roman" w:hAnsi="Times New Roman" w:cs="Times New Roman"/>
+                <w:sz w:val="24"/>
+                <w:szCs w:val="24"/>
+                <w:lang w:val="en-US" w:eastAsia="en-US" w:bidi="bn-IN"/>
+              </w:rPr>
+            </w:pPr>
+            <w:r>
+              <w:rPr>
+                <w:rFonts w:eastAsia="Times New Roman"/>
+                <w:color w:val="000000"/>
+                <w:lang w:val="en-US" w:eastAsia="en-US" w:bidi="bn-IN"/>
+              </w:rPr>
+              <w:t>for user vs device to work</w:t>
+            </w:r>
+          </w:p>
+        </w:tc>
+        <w:tc>
+          <w:tcPr>
+            <w:tcW w:w="0" w:type="auto"/>
+            <w:tcBorders>
+              <w:top w:val="single" w:sz="8" w:space="0" w:color="000000"/>
+              <w:left w:val="single" w:sz="8" w:space="0" w:color="000000"/>
+              <w:bottom w:val="single" w:sz="8" w:space="0" w:color="000000"/>
+              <w:right w:val="single" w:sz="8" w:space="0" w:color="000000"/>
+            </w:tcBorders>
+            <w:tcMar>
+              <w:top w:w="100" w:type="dxa"/>
+              <w:left w:w="100" w:type="dxa"/>
+              <w:bottom w:w="100" w:type="dxa"/>
+              <w:right w:w="100" w:type="dxa"/>
+            </w:tcMar>
+            <w:hideMark/>
+          </w:tcPr>
+          <w:p>
+            <w:pPr>
+              <w:spacing w:line="240" w:lineRule="auto"/>
+              <w:rPr>
+                <w:rFonts w:ascii="Times New Roman" w:eastAsia="Times New Roman" w:hAnsi="Times New Roman" w:cs="Times New Roman"/>
+                <w:sz w:val="24"/>
+                <w:szCs w:val="24"/>
+                <w:lang w:val="en-US" w:eastAsia="en-US" w:bidi="bn-IN"/>
+              </w:rPr>
+            </w:pPr>
+            <w:r>
+              <w:rPr>
+                <w:rFonts w:eastAsia="Times New Roman"/>
+                <w:color w:val="000000"/>
+                <w:lang w:val="en-US" w:eastAsia="en-US" w:bidi="bn-IN"/>
+              </w:rPr>
+              <w:lastRenderedPageBreak/>
+              <w:t>Terminology clash</w:t>
+            </w:r>
+          </w:p>
+        </w:tc>
+        <w:tc>
+          <w:tcPr>
+            <w:tcW w:w="0" w:type="auto"/>
+            <w:tcBorders>
+              <w:top w:val="single" w:sz="8" w:space="0" w:color="000000"/>
+              <w:left w:val="single" w:sz="8" w:space="0" w:color="000000"/>
+              <w:bottom w:val="single" w:sz="8" w:space="0" w:color="000000"/>
+              <w:right w:val="single" w:sz="8" w:space="0" w:color="000000"/>
+            </w:tcBorders>
+            <w:tcMar>
+              <w:top w:w="100" w:type="dxa"/>
+              <w:left w:w="100" w:type="dxa"/>
+              <w:bottom w:w="100" w:type="dxa"/>
+              <w:right w:w="100" w:type="dxa"/>
+            </w:tcMar>
+            <w:hideMark/>
+          </w:tcPr>
+          <w:p>
+            <w:pPr>
+              <w:spacing w:line="240" w:lineRule="auto"/>
+              <w:rPr>
+                <w:rFonts w:ascii="Times New Roman" w:eastAsia="Times New Roman" w:hAnsi="Times New Roman" w:cs="Times New Roman"/>
+                <w:sz w:val="24"/>
+                <w:szCs w:val="24"/>
+                <w:lang w:val="en-US" w:eastAsia="en-US" w:bidi="bn-IN"/>
+              </w:rPr>
+            </w:pPr>
+            <w:r>
+              <w:rPr>
+                <w:rFonts w:eastAsia="Times New Roman"/>
+                <w:color w:val="000000"/>
+                <w:lang w:val="en-US" w:eastAsia="en-US" w:bidi="bn-IN"/>
+              </w:rPr>
+              <w:t>major</w:t>
+            </w:r>
+          </w:p>
+        </w:tc>
+        <w:tc>
+          <w:tcPr>
+            <w:tcW w:w="0" w:type="auto"/>
+            <w:tcBorders>
+              <w:top w:val="single" w:sz="8" w:space="0" w:color="000000"/>
+              <w:left w:val="single" w:sz="8" w:space="0" w:color="000000"/>
+              <w:bottom w:val="single" w:sz="8" w:space="0" w:color="000000"/>
+              <w:right w:val="single" w:sz="8" w:space="0" w:color="000000"/>
+            </w:tcBorders>
+            <w:tcMar>
+              <w:top w:w="100" w:type="dxa"/>
+              <w:left w:w="100" w:type="dxa"/>
+              <w:bottom w:w="100" w:type="dxa"/>
+              <w:right w:w="100" w:type="dxa"/>
+            </w:tcMar>
+            <w:hideMark/>
+          </w:tcPr>
+          <w:p>
+            <w:pPr>
+              <w:spacing w:line="240" w:lineRule="auto"/>
+              <w:rPr>
+                <w:rFonts w:ascii="Times New Roman" w:eastAsia="Times New Roman" w:hAnsi="Times New Roman" w:cs="Times New Roman"/>
+                <w:sz w:val="24"/>
+                <w:szCs w:val="24"/>
+                <w:lang w:val="en-US" w:eastAsia="en-US" w:bidi="bn-IN"/>
+              </w:rPr>
+            </w:pPr>
+            <w:r>
+              <w:rPr>
+                <w:rFonts w:eastAsia="Times New Roman"/>
+                <w:color w:val="000000"/>
+                <w:lang w:val="en-US" w:eastAsia="en-US" w:bidi="bn-IN"/>
+              </w:rPr>
+              <w:t>sakib</w:t>
+            </w:r>
+          </w:p>
+        </w:tc>
+        <w:tc>
+          <w:tcPr>
+            <w:tcW w:w="0" w:type="auto"/>
+            <w:tcBorders>
+              <w:top w:val="single" w:sz="8" w:space="0" w:color="000000"/>
+              <w:left w:val="single" w:sz="8" w:space="0" w:color="000000"/>
+              <w:bottom w:val="single" w:sz="8" w:space="0" w:color="000000"/>
+              <w:right w:val="single" w:sz="8" w:space="0" w:color="000000"/>
+            </w:tcBorders>
+            <w:tcMar>
+              <w:top w:w="100" w:type="dxa"/>
+              <w:left w:w="100" w:type="dxa"/>
+              <w:bottom w:w="100" w:type="dxa"/>
+              <w:right w:w="100" w:type="dxa"/>
+            </w:tcMar>
+            <w:hideMark/>
+          </w:tcPr>
+          <w:p>
+            <w:pPr>
+              <w:spacing w:line="240" w:lineRule="auto"/>
+              <w:rPr>
+                <w:rFonts w:ascii="Times New Roman" w:eastAsia="Times New Roman" w:hAnsi="Times New Roman" w:cs="Times New Roman"/>
+                <w:sz w:val="24"/>
+                <w:szCs w:val="24"/>
+                <w:lang w:val="en-US" w:eastAsia="en-US" w:bidi="bn-IN"/>
+              </w:rPr>
+            </w:pPr>
+            <w:r>
+              <w:rPr>
+                <w:rFonts w:eastAsia="Times New Roman"/>
+                <w:color w:val="000000"/>
+                <w:lang w:val="en-US" w:eastAsia="en-US" w:bidi="bn-IN"/>
+              </w:rPr>
+              <w:t>open</w:t>
+            </w:r>
+          </w:p>
+        </w:tc>
+        <w:tc>
+          <w:tcPr>
+            <w:tcW w:w="0" w:type="auto"/>
+            <w:tcBorders>
+              <w:top w:val="single" w:sz="8" w:space="0" w:color="000000"/>
+              <w:left w:val="single" w:sz="8" w:space="0" w:color="000000"/>
+              <w:bottom w:val="single" w:sz="8" w:space="0" w:color="000000"/>
+              <w:right w:val="single" w:sz="8" w:space="0" w:color="000000"/>
+            </w:tcBorders>
+            <w:tcMar>
+              <w:top w:w="100" w:type="dxa"/>
+              <w:left w:w="100" w:type="dxa"/>
+              <w:bottom w:w="100" w:type="dxa"/>
+              <w:right w:w="100" w:type="dxa"/>
+            </w:tcMar>
+            <w:hideMark/>
+          </w:tcPr>
+          <w:p>
+            <w:pPr>
+              <w:spacing w:line="240" w:lineRule="auto"/>
+              <w:rPr>
+                <w:rFonts w:ascii="Times New Roman" w:eastAsia="Times New Roman" w:hAnsi="Times New Roman" w:cs="Times New Roman"/>
+                <w:sz w:val="24"/>
+                <w:szCs w:val="24"/>
+                <w:lang w:val="en-US" w:eastAsia="en-US" w:bidi="bn-IN"/>
+              </w:rPr>
+            </w:pPr>
+          </w:p>
+        </w:tc>
+      </w:tr>
+      <w:tr>
+        <w:tc>
+          <w:tcPr>
+            <w:tcW w:w="0" w:type="auto"/>
+            <w:tcBorders>
+              <w:top w:val="single" w:sz="8" w:space="0" w:color="000000"/>
+              <w:left w:val="single" w:sz="8" w:space="0" w:color="000000"/>
+              <w:bottom w:val="single" w:sz="8" w:space="0" w:color="000000"/>
+              <w:right w:val="single" w:sz="8" w:space="0" w:color="000000"/>
+            </w:tcBorders>
+            <w:tcMar>
+              <w:top w:w="100" w:type="dxa"/>
+              <w:left w:w="100" w:type="dxa"/>
+              <w:bottom w:w="100" w:type="dxa"/>
+              <w:right w:w="100" w:type="dxa"/>
+            </w:tcMar>
+            <w:hideMark/>
+          </w:tcPr>
+          <w:p>
+            <w:pPr>
+              <w:spacing w:line="240" w:lineRule="auto"/>
+              <w:rPr>
+                <w:rFonts w:ascii="Times New Roman" w:eastAsia="Times New Roman" w:hAnsi="Times New Roman" w:cs="Times New Roman"/>
+                <w:sz w:val="24"/>
+                <w:szCs w:val="24"/>
+                <w:lang w:val="en-US" w:eastAsia="en-US" w:bidi="bn-IN"/>
+              </w:rPr>
+            </w:pPr>
+            <w:r>
+              <w:rPr>
+                <w:rFonts w:eastAsia="Times New Roman"/>
+                <w:color w:val="000000"/>
+                <w:lang w:val="en-US" w:eastAsia="en-US" w:bidi="bn-IN"/>
+              </w:rPr>
+              <w:t>4</w:t>
+            </w:r>
+          </w:p>
+        </w:tc>
+        <w:tc>
+          <w:tcPr>
+            <w:tcW w:w="0" w:type="auto"/>
+            <w:tcBorders>
+              <w:top w:val="single" w:sz="8" w:space="0" w:color="000000"/>
+              <w:left w:val="single" w:sz="8" w:space="0" w:color="000000"/>
+              <w:bottom w:val="single" w:sz="8" w:space="0" w:color="000000"/>
+              <w:right w:val="single" w:sz="8" w:space="0" w:color="000000"/>
+            </w:tcBorders>
+            <w:tcMar>
+              <w:top w:w="100" w:type="dxa"/>
+              <w:left w:w="100" w:type="dxa"/>
+              <w:bottom w:w="100" w:type="dxa"/>
+              <w:right w:w="100" w:type="dxa"/>
+            </w:tcMar>
+            <w:hideMark/>
+          </w:tcPr>
+          <w:p>
+            <w:pPr>
+              <w:spacing w:line="240" w:lineRule="auto"/>
+              <w:rPr>
+                <w:rFonts w:ascii="Times New Roman" w:eastAsia="Times New Roman" w:hAnsi="Times New Roman" w:cs="Times New Roman"/>
+                <w:sz w:val="24"/>
+                <w:szCs w:val="24"/>
+                <w:lang w:val="en-US" w:eastAsia="en-US" w:bidi="bn-IN"/>
+              </w:rPr>
+            </w:pPr>
+            <w:r>
+              <w:rPr>
+                <w:rFonts w:eastAsia="Times New Roman"/>
+                <w:color w:val="000000"/>
+                <w:lang w:val="en-US" w:eastAsia="en-US" w:bidi="bn-IN"/>
+              </w:rPr>
+              <w:t>Section 4.2 Dependency</w:t>
+            </w:r>
+          </w:p>
+          <w:p>
+            <w:pPr>
+              <w:spacing w:line="240" w:lineRule="auto"/>
+              <w:rPr>
+                <w:rFonts w:ascii="Times New Roman" w:eastAsia="Times New Roman" w:hAnsi="Times New Roman" w:cs="Times New Roman"/>
+                <w:sz w:val="24"/>
+                <w:szCs w:val="24"/>
+                <w:lang w:val="en-US" w:eastAsia="en-US" w:bidi="bn-IN"/>
+              </w:rPr>
+            </w:pPr>
+            <w:r>
+              <w:rPr>
+                <w:rFonts w:eastAsia="Times New Roman"/>
+                <w:color w:val="000000"/>
+                <w:lang w:val="en-US" w:eastAsia="en-US" w:bidi="bn-IN"/>
+              </w:rPr>
+              <w:t>last point in dependency is not clear</w:t>
+            </w:r>
+          </w:p>
+        </w:tc>
+        <w:tc>
+          <w:tcPr>
+            <w:tcW w:w="0" w:type="auto"/>
+            <w:tcBorders>
+              <w:top w:val="single" w:sz="8" w:space="0" w:color="000000"/>
+              <w:left w:val="single" w:sz="8" w:space="0" w:color="000000"/>
+              <w:bottom w:val="single" w:sz="8" w:space="0" w:color="000000"/>
+              <w:right w:val="single" w:sz="8" w:space="0" w:color="000000"/>
+            </w:tcBorders>
+            <w:tcMar>
+              <w:top w:w="100" w:type="dxa"/>
+              <w:left w:w="100" w:type="dxa"/>
+              <w:bottom w:w="100" w:type="dxa"/>
+              <w:right w:w="100" w:type="dxa"/>
+            </w:tcMar>
+            <w:hideMark/>
+          </w:tcPr>
+          <w:p>
+            <w:pPr>
+              <w:spacing w:line="240" w:lineRule="auto"/>
+              <w:rPr>
+                <w:rFonts w:ascii="Times New Roman" w:eastAsia="Times New Roman" w:hAnsi="Times New Roman" w:cs="Times New Roman"/>
+                <w:sz w:val="24"/>
+                <w:szCs w:val="24"/>
+                <w:lang w:val="en-US" w:eastAsia="en-US" w:bidi="bn-IN"/>
+              </w:rPr>
+            </w:pPr>
+            <w:r>
+              <w:rPr>
+                <w:rFonts w:eastAsia="Times New Roman"/>
+                <w:color w:val="000000"/>
+                <w:lang w:val="en-US" w:eastAsia="en-US" w:bidi="bn-IN"/>
+              </w:rPr>
+              <w:t>opacity</w:t>
+            </w:r>
+          </w:p>
+        </w:tc>
+        <w:tc>
+          <w:tcPr>
+            <w:tcW w:w="0" w:type="auto"/>
+            <w:tcBorders>
+              <w:top w:val="single" w:sz="8" w:space="0" w:color="000000"/>
+              <w:left w:val="single" w:sz="8" w:space="0" w:color="000000"/>
+              <w:bottom w:val="single" w:sz="8" w:space="0" w:color="000000"/>
+              <w:right w:val="single" w:sz="8" w:space="0" w:color="000000"/>
+            </w:tcBorders>
+            <w:tcMar>
+              <w:top w:w="100" w:type="dxa"/>
+              <w:left w:w="100" w:type="dxa"/>
+              <w:bottom w:w="100" w:type="dxa"/>
+              <w:right w:w="100" w:type="dxa"/>
+            </w:tcMar>
+            <w:hideMark/>
+          </w:tcPr>
+          <w:p>
+            <w:pPr>
+              <w:spacing w:line="240" w:lineRule="auto"/>
+              <w:rPr>
+                <w:rFonts w:ascii="Times New Roman" w:eastAsia="Times New Roman" w:hAnsi="Times New Roman" w:cs="Times New Roman"/>
+                <w:sz w:val="24"/>
+                <w:szCs w:val="24"/>
+                <w:lang w:val="en-US" w:eastAsia="en-US" w:bidi="bn-IN"/>
+              </w:rPr>
+            </w:pPr>
+            <w:r>
+              <w:rPr>
+                <w:rFonts w:eastAsia="Times New Roman"/>
+                <w:color w:val="000000"/>
+                <w:lang w:val="en-US" w:eastAsia="en-US" w:bidi="bn-IN"/>
+              </w:rPr>
+              <w:t>major</w:t>
+            </w:r>
+          </w:p>
+        </w:tc>
+        <w:tc>
+          <w:tcPr>
+            <w:tcW w:w="0" w:type="auto"/>
+            <w:tcBorders>
+              <w:top w:val="single" w:sz="8" w:space="0" w:color="000000"/>
+              <w:left w:val="single" w:sz="8" w:space="0" w:color="000000"/>
+              <w:bottom w:val="single" w:sz="8" w:space="0" w:color="000000"/>
+              <w:right w:val="single" w:sz="8" w:space="0" w:color="000000"/>
+            </w:tcBorders>
+            <w:tcMar>
+              <w:top w:w="100" w:type="dxa"/>
+              <w:left w:w="100" w:type="dxa"/>
+              <w:bottom w:w="100" w:type="dxa"/>
+              <w:right w:w="100" w:type="dxa"/>
+            </w:tcMar>
+            <w:hideMark/>
+          </w:tcPr>
+          <w:p>
+            <w:pPr>
+              <w:spacing w:line="240" w:lineRule="auto"/>
+              <w:rPr>
+                <w:rFonts w:ascii="Times New Roman" w:eastAsia="Times New Roman" w:hAnsi="Times New Roman" w:cs="Times New Roman"/>
+                <w:sz w:val="24"/>
+                <w:szCs w:val="24"/>
+                <w:lang w:val="en-US" w:eastAsia="en-US" w:bidi="bn-IN"/>
+              </w:rPr>
+            </w:pPr>
+            <w:r>
+              <w:rPr>
+                <w:rFonts w:eastAsia="Times New Roman"/>
+                <w:color w:val="000000"/>
+                <w:lang w:val="en-US" w:eastAsia="en-US" w:bidi="bn-IN"/>
+              </w:rPr>
+              <w:t>sakib</w:t>
+            </w:r>
+          </w:p>
+        </w:tc>
+        <w:tc>
+          <w:tcPr>
+            <w:tcW w:w="0" w:type="auto"/>
+            <w:tcBorders>
+              <w:top w:val="single" w:sz="8" w:space="0" w:color="000000"/>
+              <w:left w:val="single" w:sz="8" w:space="0" w:color="000000"/>
+              <w:bottom w:val="single" w:sz="8" w:space="0" w:color="000000"/>
+              <w:right w:val="single" w:sz="8" w:space="0" w:color="000000"/>
+            </w:tcBorders>
+            <w:tcMar>
+              <w:top w:w="100" w:type="dxa"/>
+              <w:left w:w="100" w:type="dxa"/>
+              <w:bottom w:w="100" w:type="dxa"/>
+              <w:right w:w="100" w:type="dxa"/>
+            </w:tcMar>
+            <w:hideMark/>
+          </w:tcPr>
+          <w:p>
+            <w:pPr>
+              <w:spacing w:line="240" w:lineRule="auto"/>
+              <w:rPr>
+                <w:rFonts w:ascii="Times New Roman" w:eastAsia="Times New Roman" w:hAnsi="Times New Roman" w:cs="Times New Roman"/>
+                <w:sz w:val="24"/>
+                <w:szCs w:val="24"/>
+                <w:lang w:val="en-US" w:eastAsia="en-US" w:bidi="bn-IN"/>
+              </w:rPr>
+            </w:pPr>
+            <w:r>
+              <w:rPr>
+                <w:rFonts w:eastAsia="Times New Roman"/>
+                <w:color w:val="000000"/>
+                <w:lang w:val="en-US" w:eastAsia="en-US" w:bidi="bn-IN"/>
+              </w:rPr>
+              <w:t>open</w:t>
+            </w:r>
+          </w:p>
+        </w:tc>
+        <w:tc>
+          <w:tcPr>
+            <w:tcW w:w="0" w:type="auto"/>
+            <w:tcBorders>
+              <w:top w:val="single" w:sz="8" w:space="0" w:color="000000"/>
+              <w:left w:val="single" w:sz="8" w:space="0" w:color="000000"/>
+              <w:bottom w:val="single" w:sz="8" w:space="0" w:color="000000"/>
+              <w:right w:val="single" w:sz="8" w:space="0" w:color="000000"/>
+            </w:tcBorders>
+            <w:tcMar>
+              <w:top w:w="100" w:type="dxa"/>
+              <w:left w:w="100" w:type="dxa"/>
+              <w:bottom w:w="100" w:type="dxa"/>
+              <w:right w:w="100" w:type="dxa"/>
+            </w:tcMar>
+            <w:hideMark/>
+          </w:tcPr>
+          <w:p>
+            <w:pPr>
+              <w:spacing w:line="240" w:lineRule="auto"/>
+              <w:rPr>
+                <w:rFonts w:ascii="Times New Roman" w:eastAsia="Times New Roman" w:hAnsi="Times New Roman" w:cs="Times New Roman"/>
+                <w:sz w:val="24"/>
+                <w:szCs w:val="24"/>
+                <w:lang w:val="en-US" w:eastAsia="en-US" w:bidi="bn-IN"/>
+              </w:rPr>
+            </w:pPr>
+          </w:p>
+        </w:tc>
+      </w:tr>
+      <w:tr>
+        <w:tc>
+          <w:tcPr>
+            <w:tcW w:w="0" w:type="auto"/>
+            <w:tcBorders>
+              <w:top w:val="single" w:sz="8" w:space="0" w:color="000000"/>
+              <w:left w:val="single" w:sz="8" w:space="0" w:color="000000"/>
+              <w:bottom w:val="single" w:sz="8" w:space="0" w:color="000000"/>
+              <w:right w:val="single" w:sz="8" w:space="0" w:color="000000"/>
+            </w:tcBorders>
+            <w:tcMar>
+              <w:top w:w="100" w:type="dxa"/>
+              <w:left w:w="100" w:type="dxa"/>
+              <w:bottom w:w="100" w:type="dxa"/>
+              <w:right w:w="100" w:type="dxa"/>
+            </w:tcMar>
+            <w:hideMark/>
+          </w:tcPr>
+          <w:p>
+            <w:pPr>
+              <w:spacing w:line="240" w:lineRule="auto"/>
+              <w:rPr>
+                <w:rFonts w:ascii="Times New Roman" w:eastAsia="Times New Roman" w:hAnsi="Times New Roman" w:cs="Times New Roman"/>
+                <w:sz w:val="24"/>
+                <w:szCs w:val="24"/>
+                <w:lang w:val="en-US" w:eastAsia="en-US" w:bidi="bn-IN"/>
+              </w:rPr>
+            </w:pPr>
+            <w:r>
+              <w:rPr>
+                <w:rFonts w:eastAsia="Times New Roman"/>
+                <w:color w:val="000000"/>
+                <w:lang w:val="en-US" w:eastAsia="en-US" w:bidi="bn-IN"/>
+              </w:rPr>
+              <w:t>5</w:t>
+            </w:r>
+          </w:p>
+        </w:tc>
+        <w:tc>
+          <w:tcPr>
+            <w:tcW w:w="0" w:type="auto"/>
+            <w:tcBorders>
+              <w:top w:val="single" w:sz="8" w:space="0" w:color="000000"/>
+              <w:left w:val="single" w:sz="8" w:space="0" w:color="000000"/>
+              <w:bottom w:val="single" w:sz="8" w:space="0" w:color="000000"/>
+              <w:right w:val="single" w:sz="8" w:space="0" w:color="000000"/>
+            </w:tcBorders>
+            <w:tcMar>
+              <w:top w:w="100" w:type="dxa"/>
+              <w:left w:w="100" w:type="dxa"/>
+              <w:bottom w:w="100" w:type="dxa"/>
+              <w:right w:w="100" w:type="dxa"/>
+            </w:tcMar>
+            <w:hideMark/>
+          </w:tcPr>
+          <w:p>
+            <w:pPr>
+              <w:spacing w:line="240" w:lineRule="auto"/>
+              <w:rPr>
+                <w:rFonts w:ascii="Times New Roman" w:eastAsia="Times New Roman" w:hAnsi="Times New Roman" w:cs="Times New Roman"/>
+                <w:sz w:val="24"/>
+                <w:szCs w:val="24"/>
+                <w:lang w:val="en-US" w:eastAsia="en-US" w:bidi="bn-IN"/>
+              </w:rPr>
+            </w:pPr>
+            <w:r>
+              <w:rPr>
+                <w:rFonts w:eastAsia="Times New Roman"/>
+                <w:color w:val="000000"/>
+                <w:lang w:val="en-US" w:eastAsia="en-US" w:bidi="bn-IN"/>
+              </w:rPr>
+              <w:t xml:space="preserve">Section </w:t>
+            </w:r>
+            <w:proofErr w:type="gramStart"/>
+            <w:r>
+              <w:rPr>
+                <w:rFonts w:eastAsia="Times New Roman"/>
+                <w:color w:val="000000"/>
+                <w:lang w:val="en-US" w:eastAsia="en-US" w:bidi="bn-IN"/>
+              </w:rPr>
+              <w:t>4.4  Needs</w:t>
+            </w:r>
+            <w:proofErr w:type="gramEnd"/>
+            <w:r>
+              <w:rPr>
+                <w:rFonts w:eastAsia="Times New Roman"/>
+                <w:color w:val="000000"/>
+                <w:lang w:val="en-US" w:eastAsia="en-US" w:bidi="bn-IN"/>
+              </w:rPr>
+              <w:t xml:space="preserve"> and Feature</w:t>
+            </w:r>
+          </w:p>
+          <w:p>
+            <w:pPr>
+              <w:spacing w:line="240" w:lineRule="auto"/>
+              <w:rPr>
+                <w:rFonts w:ascii="Times New Roman" w:eastAsia="Times New Roman" w:hAnsi="Times New Roman" w:cs="Times New Roman"/>
+                <w:sz w:val="24"/>
+                <w:szCs w:val="24"/>
+                <w:lang w:val="en-US" w:eastAsia="en-US" w:bidi="bn-IN"/>
+              </w:rPr>
+            </w:pPr>
+            <w:r>
+              <w:rPr>
+                <w:rFonts w:eastAsia="Times New Roman"/>
+                <w:color w:val="000000"/>
+                <w:lang w:val="en-US" w:eastAsia="en-US" w:bidi="bn-IN"/>
+              </w:rPr>
+              <w:t>Mode of access control, remote vs local</w:t>
+            </w:r>
+          </w:p>
+        </w:tc>
+        <w:tc>
+          <w:tcPr>
+            <w:tcW w:w="0" w:type="auto"/>
+            <w:tcBorders>
+              <w:top w:val="single" w:sz="8" w:space="0" w:color="000000"/>
+              <w:left w:val="single" w:sz="8" w:space="0" w:color="000000"/>
+              <w:bottom w:val="single" w:sz="8" w:space="0" w:color="000000"/>
+              <w:right w:val="single" w:sz="8" w:space="0" w:color="000000"/>
+            </w:tcBorders>
+            <w:tcMar>
+              <w:top w:w="100" w:type="dxa"/>
+              <w:left w:w="100" w:type="dxa"/>
+              <w:bottom w:w="100" w:type="dxa"/>
+              <w:right w:w="100" w:type="dxa"/>
+            </w:tcMar>
+            <w:hideMark/>
+          </w:tcPr>
+          <w:p>
+            <w:pPr>
+              <w:spacing w:line="240" w:lineRule="auto"/>
+              <w:rPr>
+                <w:rFonts w:ascii="Times New Roman" w:eastAsia="Times New Roman" w:hAnsi="Times New Roman" w:cs="Times New Roman"/>
+                <w:sz w:val="24"/>
+                <w:szCs w:val="24"/>
+                <w:lang w:val="en-US" w:eastAsia="en-US" w:bidi="bn-IN"/>
+              </w:rPr>
+            </w:pPr>
+            <w:r>
+              <w:rPr>
+                <w:rFonts w:eastAsia="Times New Roman"/>
+                <w:color w:val="000000"/>
+                <w:lang w:val="en-US" w:eastAsia="en-US" w:bidi="bn-IN"/>
+              </w:rPr>
+              <w:t>Poor Structuring:</w:t>
+            </w:r>
+          </w:p>
+          <w:p>
+            <w:pPr>
+              <w:spacing w:line="240" w:lineRule="auto"/>
+              <w:rPr>
+                <w:rFonts w:ascii="Times New Roman" w:eastAsia="Times New Roman" w:hAnsi="Times New Roman" w:cs="Times New Roman"/>
+                <w:sz w:val="24"/>
+                <w:szCs w:val="24"/>
+                <w:lang w:val="en-US" w:eastAsia="en-US" w:bidi="bn-IN"/>
+              </w:rPr>
+            </w:pPr>
+            <w:r>
+              <w:rPr>
+                <w:rFonts w:eastAsia="Times New Roman"/>
+                <w:color w:val="000000"/>
+                <w:lang w:val="en-US" w:eastAsia="en-US" w:bidi="bn-IN"/>
+              </w:rPr>
+              <w:t>both home and remote control are internet based</w:t>
+            </w:r>
+          </w:p>
+        </w:tc>
+        <w:tc>
+          <w:tcPr>
+            <w:tcW w:w="0" w:type="auto"/>
+            <w:tcBorders>
+              <w:top w:val="single" w:sz="8" w:space="0" w:color="000000"/>
+              <w:left w:val="single" w:sz="8" w:space="0" w:color="000000"/>
+              <w:bottom w:val="single" w:sz="8" w:space="0" w:color="000000"/>
+              <w:right w:val="single" w:sz="8" w:space="0" w:color="000000"/>
+            </w:tcBorders>
+            <w:tcMar>
+              <w:top w:w="100" w:type="dxa"/>
+              <w:left w:w="100" w:type="dxa"/>
+              <w:bottom w:w="100" w:type="dxa"/>
+              <w:right w:w="100" w:type="dxa"/>
+            </w:tcMar>
+            <w:hideMark/>
+          </w:tcPr>
+          <w:p>
+            <w:pPr>
+              <w:spacing w:line="240" w:lineRule="auto"/>
+              <w:rPr>
+                <w:rFonts w:ascii="Times New Roman" w:eastAsia="Times New Roman" w:hAnsi="Times New Roman" w:cs="Times New Roman"/>
+                <w:sz w:val="24"/>
+                <w:szCs w:val="24"/>
+                <w:lang w:val="en-US" w:eastAsia="en-US" w:bidi="bn-IN"/>
+              </w:rPr>
+            </w:pPr>
+            <w:r>
+              <w:rPr>
+                <w:rFonts w:eastAsia="Times New Roman"/>
+                <w:color w:val="000000"/>
+                <w:lang w:val="en-US" w:eastAsia="en-US" w:bidi="bn-IN"/>
+              </w:rPr>
+              <w:t>major</w:t>
+            </w:r>
+          </w:p>
+        </w:tc>
+        <w:tc>
+          <w:tcPr>
+            <w:tcW w:w="0" w:type="auto"/>
+            <w:tcBorders>
+              <w:top w:val="single" w:sz="8" w:space="0" w:color="000000"/>
+              <w:left w:val="single" w:sz="8" w:space="0" w:color="000000"/>
+              <w:bottom w:val="single" w:sz="8" w:space="0" w:color="000000"/>
+              <w:right w:val="single" w:sz="8" w:space="0" w:color="000000"/>
+            </w:tcBorders>
+            <w:tcMar>
+              <w:top w:w="100" w:type="dxa"/>
+              <w:left w:w="100" w:type="dxa"/>
+              <w:bottom w:w="100" w:type="dxa"/>
+              <w:right w:w="100" w:type="dxa"/>
+            </w:tcMar>
+            <w:hideMark/>
+          </w:tcPr>
+          <w:p>
+            <w:pPr>
+              <w:spacing w:line="240" w:lineRule="auto"/>
+              <w:rPr>
+                <w:rFonts w:ascii="Times New Roman" w:eastAsia="Times New Roman" w:hAnsi="Times New Roman" w:cs="Times New Roman"/>
+                <w:sz w:val="24"/>
+                <w:szCs w:val="24"/>
+                <w:lang w:val="en-US" w:eastAsia="en-US" w:bidi="bn-IN"/>
+              </w:rPr>
+            </w:pPr>
+            <w:r>
+              <w:rPr>
+                <w:rFonts w:eastAsia="Times New Roman"/>
+                <w:color w:val="000000"/>
+                <w:lang w:val="en-US" w:eastAsia="en-US" w:bidi="bn-IN"/>
+              </w:rPr>
+              <w:t>sakib</w:t>
+            </w:r>
+          </w:p>
+        </w:tc>
+        <w:tc>
+          <w:tcPr>
+            <w:tcW w:w="0" w:type="auto"/>
+            <w:tcBorders>
+              <w:top w:val="single" w:sz="8" w:space="0" w:color="000000"/>
+              <w:left w:val="single" w:sz="8" w:space="0" w:color="000000"/>
+              <w:bottom w:val="single" w:sz="8" w:space="0" w:color="000000"/>
+              <w:right w:val="single" w:sz="8" w:space="0" w:color="000000"/>
+            </w:tcBorders>
+            <w:tcMar>
+              <w:top w:w="100" w:type="dxa"/>
+              <w:left w:w="100" w:type="dxa"/>
+              <w:bottom w:w="100" w:type="dxa"/>
+              <w:right w:w="100" w:type="dxa"/>
+            </w:tcMar>
+            <w:hideMark/>
+          </w:tcPr>
+          <w:p>
+            <w:pPr>
+              <w:spacing w:line="240" w:lineRule="auto"/>
+              <w:rPr>
+                <w:rFonts w:ascii="Times New Roman" w:eastAsia="Times New Roman" w:hAnsi="Times New Roman" w:cs="Times New Roman"/>
+                <w:sz w:val="24"/>
+                <w:szCs w:val="24"/>
+                <w:lang w:val="en-US" w:eastAsia="en-US" w:bidi="bn-IN"/>
+              </w:rPr>
+            </w:pPr>
+            <w:r>
+              <w:rPr>
+                <w:rFonts w:eastAsia="Times New Roman"/>
+                <w:color w:val="000000"/>
+                <w:lang w:val="en-US" w:eastAsia="en-US" w:bidi="bn-IN"/>
+              </w:rPr>
+              <w:t>open</w:t>
+            </w:r>
+          </w:p>
+        </w:tc>
+        <w:tc>
+          <w:tcPr>
+            <w:tcW w:w="0" w:type="auto"/>
+            <w:tcBorders>
+              <w:top w:val="single" w:sz="8" w:space="0" w:color="000000"/>
+              <w:left w:val="single" w:sz="8" w:space="0" w:color="000000"/>
+              <w:bottom w:val="single" w:sz="8" w:space="0" w:color="000000"/>
+              <w:right w:val="single" w:sz="8" w:space="0" w:color="000000"/>
+            </w:tcBorders>
+            <w:tcMar>
+              <w:top w:w="100" w:type="dxa"/>
+              <w:left w:w="100" w:type="dxa"/>
+              <w:bottom w:w="100" w:type="dxa"/>
+              <w:right w:w="100" w:type="dxa"/>
+            </w:tcMar>
+            <w:hideMark/>
+          </w:tcPr>
+          <w:p>
+            <w:pPr>
+              <w:spacing w:line="240" w:lineRule="auto"/>
+              <w:rPr>
+                <w:rFonts w:ascii="Times New Roman" w:eastAsia="Times New Roman" w:hAnsi="Times New Roman" w:cs="Times New Roman"/>
+                <w:sz w:val="24"/>
+                <w:szCs w:val="24"/>
+                <w:lang w:val="en-US" w:eastAsia="en-US" w:bidi="bn-IN"/>
+              </w:rPr>
+            </w:pPr>
+          </w:p>
+        </w:tc>
+      </w:tr>
+    </w:tbl>
+    <w:p>
+      <w:pPr>
+        <w:spacing w:line="240" w:lineRule="auto"/>
+        <w:rPr>
+          <w:rFonts w:ascii="Times New Roman" w:eastAsia="Times New Roman" w:hAnsi="Times New Roman" w:cs="Times New Roman"/>
+          <w:sz w:val="24"/>
+          <w:szCs w:val="24"/>
+        </w:rPr>
+      </w:pPr>
+    </w:p>
+    <w:p>
+      <w:pPr>
+        <w:spacing w:line="240" w:lineRule="auto"/>
+        <w:rPr>
+          <w:rFonts w:ascii="Times New Roman" w:eastAsia="Times New Roman" w:hAnsi="Times New Roman" w:cs="Times New Roman"/>
+          <w:sz w:val="24"/>
+          <w:szCs w:val="24"/>
         </w:rPr>
       </w:pPr>
     </w:p>
@@ -9827,6 +12758,155 @@
 <file path=word/numbering.xml><?xml version="1.0" encoding="utf-8"?>
 <w:numbering xmlns:wpc="http://schemas.microsoft.com/office/word/2010/wordprocessingCanvas" xmlns:cx="http://schemas.microsoft.com/office/drawing/2014/chartex" xmlns:cx1="http://schemas.microsoft.com/office/drawing/2015/9/8/chartex" xmlns:cx2="http://schemas.microsoft.com/office/drawing/2015/10/21/chartex" xmlns:cx3="http://schemas.microsoft.com/office/drawing/2016/5/9/chartex" xmlns:cx4="http://schemas.microsoft.com/office/drawing/2016/5/10/chartex" xmlns:cx5="http://schemas.microsoft.com/office/drawing/2016/5/11/chartex" xmlns:cx6="http://schemas.microsoft.com/office/drawing/2016/5/12/chartex" xmlns:cx7="http://schemas.microsoft.com/office/drawing/2016/5/13/chartex" xmlns:cx8="http://schemas.microsoft.com/office/drawing/2016/5/14/chartex" xmlns:mc="http://schemas.openxmlformats.org/markup-compatibility/2006" xmlns:aink="http://schemas.microsoft.com/office/drawing/2016/ink" xmlns:am3d="http://schemas.microsoft.com/office/drawing/2017/model3d" xmlns:o="urn:schemas-microsoft-com:office:office" xmlns:r="http://schemas.openxmlformats.org/officeDocument/2006/relationships" xmlns:m="http://schemas.openxmlformats.org/officeDocument/2006/math" xmlns:v="urn:schemas-microsoft-com:vml" xmlns:wp14="http://schemas.microsoft.com/office/word/2010/wordprocessingDrawing" xmlns:wp="http://schemas.openxmlformats.org/drawingml/2006/wordprocessingDrawing" xmlns:w10="urn:schemas-microsoft-com:office:word" xmlns:w="http://schemas.openxmlformats.org/wordprocessingml/2006/main" xmlns:w14="http://schemas.microsoft.com/office/word/2010/wordml" xmlns:w15="http://schemas.microsoft.com/office/word/2012/wordml" xmlns:w16cex="http://schemas.microsoft.com/office/word/2018/wordml/cex" xmlns:w16cid="http://schemas.microsoft.com/office/word/2016/wordml/cid" xmlns:w16="http://schemas.microsoft.com/office/word/2018/wordml" xmlns:w16se="http://schemas.microsoft.com/office/word/2015/wordml/symex" xmlns:wpg="http://schemas.microsoft.com/office/word/2010/wordprocessingGroup" xmlns:wpi="http://schemas.microsoft.com/office/word/2010/wordprocessingInk" xmlns:wne="http://schemas.microsoft.com/office/word/2006/wordml" xmlns:wps="http://schemas.microsoft.com/office/word/2010/wordprocessingShape" mc:Ignorable="w14 w15 w16se w16cid w16 w16cex wp14">
   <w:abstractNum w:abstractNumId="0" w15:restartNumberingAfterBreak="0">
+    <w:nsid w:val="008E72B6"/>
+    <w:multiLevelType w:val="multilevel"/>
+    <w:tmpl w:val="0302B974"/>
+    <w:lvl w:ilvl="0">
+      <w:start w:val="1"/>
+      <w:numFmt w:val="bullet"/>
+      <w:lvlText w:val=""/>
+      <w:lvlJc w:val="left"/>
+      <w:pPr>
+        <w:tabs>
+          <w:tab w:val="num" w:pos="720"/>
+        </w:tabs>
+        <w:ind w:left="720" w:hanging="360"/>
+      </w:pPr>
+      <w:rPr>
+        <w:rFonts w:ascii="Symbol" w:hAnsi="Symbol" w:hint="default"/>
+        <w:sz w:val="20"/>
+      </w:rPr>
+    </w:lvl>
+    <w:lvl w:ilvl="1" w:tentative="1">
+      <w:start w:val="1"/>
+      <w:numFmt w:val="bullet"/>
+      <w:lvlText w:val="o"/>
+      <w:lvlJc w:val="left"/>
+      <w:pPr>
+        <w:tabs>
+          <w:tab w:val="num" w:pos="1440"/>
+        </w:tabs>
+        <w:ind w:left="1440" w:hanging="360"/>
+      </w:pPr>
+      <w:rPr>
+        <w:rFonts w:ascii="Courier New" w:hAnsi="Courier New" w:hint="default"/>
+        <w:sz w:val="20"/>
+      </w:rPr>
+    </w:lvl>
+    <w:lvl w:ilvl="2" w:tentative="1">
+      <w:start w:val="1"/>
+      <w:numFmt w:val="bullet"/>
+      <w:lvlText w:val=""/>
+      <w:lvlJc w:val="left"/>
+      <w:pPr>
+        <w:tabs>
+          <w:tab w:val="num" w:pos="2160"/>
+        </w:tabs>
+        <w:ind w:left="2160" w:hanging="360"/>
+      </w:pPr>
+      <w:rPr>
+        <w:rFonts w:ascii="Wingdings" w:hAnsi="Wingdings" w:hint="default"/>
+        <w:sz w:val="20"/>
+      </w:rPr>
+    </w:lvl>
+    <w:lvl w:ilvl="3" w:tentative="1">
+      <w:start w:val="1"/>
+      <w:numFmt w:val="bullet"/>
+      <w:lvlText w:val=""/>
+      <w:lvlJc w:val="left"/>
+      <w:pPr>
+        <w:tabs>
+          <w:tab w:val="num" w:pos="2880"/>
+        </w:tabs>
+        <w:ind w:left="2880" w:hanging="360"/>
+      </w:pPr>
+      <w:rPr>
+        <w:rFonts w:ascii="Wingdings" w:hAnsi="Wingdings" w:hint="default"/>
+        <w:sz w:val="20"/>
+      </w:rPr>
+    </w:lvl>
+    <w:lvl w:ilvl="4" w:tentative="1">
+      <w:start w:val="1"/>
+      <w:numFmt w:val="bullet"/>
+      <w:lvlText w:val=""/>
+      <w:lvlJc w:val="left"/>
+      <w:pPr>
+        <w:tabs>
+          <w:tab w:val="num" w:pos="3600"/>
+        </w:tabs>
+        <w:ind w:left="3600" w:hanging="360"/>
+      </w:pPr>
+      <w:rPr>
+        <w:rFonts w:ascii="Wingdings" w:hAnsi="Wingdings" w:hint="default"/>
+        <w:sz w:val="20"/>
+      </w:rPr>
+    </w:lvl>
+    <w:lvl w:ilvl="5" w:tentative="1">
+      <w:start w:val="1"/>
+      <w:numFmt w:val="bullet"/>
+      <w:lvlText w:val=""/>
+      <w:lvlJc w:val="left"/>
+      <w:pPr>
+        <w:tabs>
+          <w:tab w:val="num" w:pos="4320"/>
+        </w:tabs>
+        <w:ind w:left="4320" w:hanging="360"/>
+      </w:pPr>
+      <w:rPr>
+        <w:rFonts w:ascii="Wingdings" w:hAnsi="Wingdings" w:hint="default"/>
+        <w:sz w:val="20"/>
+      </w:rPr>
+    </w:lvl>
+    <w:lvl w:ilvl="6" w:tentative="1">
+      <w:start w:val="1"/>
+      <w:numFmt w:val="bullet"/>
+      <w:lvlText w:val=""/>
+      <w:lvlJc w:val="left"/>
+      <w:pPr>
+        <w:tabs>
+          <w:tab w:val="num" w:pos="5040"/>
+        </w:tabs>
+        <w:ind w:left="5040" w:hanging="360"/>
+      </w:pPr>
+      <w:rPr>
+        <w:rFonts w:ascii="Wingdings" w:hAnsi="Wingdings" w:hint="default"/>
+        <w:sz w:val="20"/>
+      </w:rPr>
+    </w:lvl>
+    <w:lvl w:ilvl="7" w:tentative="1">
+      <w:start w:val="1"/>
+      <w:numFmt w:val="bullet"/>
+      <w:lvlText w:val=""/>
+      <w:lvlJc w:val="left"/>
+      <w:pPr>
+        <w:tabs>
+          <w:tab w:val="num" w:pos="5760"/>
+        </w:tabs>
+        <w:ind w:left="5760" w:hanging="360"/>
+      </w:pPr>
+      <w:rPr>
+        <w:rFonts w:ascii="Wingdings" w:hAnsi="Wingdings" w:hint="default"/>
+        <w:sz w:val="20"/>
+      </w:rPr>
+    </w:lvl>
+    <w:lvl w:ilvl="8" w:tentative="1">
+      <w:start w:val="1"/>
+      <w:numFmt w:val="bullet"/>
+      <w:lvlText w:val=""/>
+      <w:lvlJc w:val="left"/>
+      <w:pPr>
+        <w:tabs>
+          <w:tab w:val="num" w:pos="6480"/>
+        </w:tabs>
+        <w:ind w:left="6480" w:hanging="360"/>
+      </w:pPr>
+      <w:rPr>
+        <w:rFonts w:ascii="Wingdings" w:hAnsi="Wingdings" w:hint="default"/>
+        <w:sz w:val="20"/>
+      </w:rPr>
+    </w:lvl>
+  </w:abstractNum>
+  <w:abstractNum w:abstractNumId="1" w15:restartNumberingAfterBreak="0">
     <w:nsid w:val="14676433"/>
     <w:multiLevelType w:val="multilevel"/>
     <w:tmpl w:val="97AE6706"/>
@@ -9939,7 +13019,120 @@
       </w:rPr>
     </w:lvl>
   </w:abstractNum>
-  <w:abstractNum w:abstractNumId="1" w15:restartNumberingAfterBreak="0">
+  <w:abstractNum w:abstractNumId="2" w15:restartNumberingAfterBreak="0">
+    <w:nsid w:val="2A9C5BF3"/>
+    <w:multiLevelType w:val="multilevel"/>
+    <w:tmpl w:val="9E5A4F88"/>
+    <w:lvl w:ilvl="0">
+      <w:start w:val="1"/>
+      <w:numFmt w:val="decimal"/>
+      <w:lvlText w:val="%1."/>
+      <w:lvlJc w:val="left"/>
+      <w:pPr>
+        <w:tabs>
+          <w:tab w:val="num" w:pos="720"/>
+        </w:tabs>
+        <w:ind w:left="720" w:hanging="360"/>
+      </w:pPr>
+    </w:lvl>
+    <w:lvl w:ilvl="1" w:tentative="1">
+      <w:start w:val="1"/>
+      <w:numFmt w:val="decimal"/>
+      <w:lvlText w:val="%2."/>
+      <w:lvlJc w:val="left"/>
+      <w:pPr>
+        <w:tabs>
+          <w:tab w:val="num" w:pos="1440"/>
+        </w:tabs>
+        <w:ind w:left="1440" w:hanging="360"/>
+      </w:pPr>
+    </w:lvl>
+    <w:lvl w:ilvl="2" w:tentative="1">
+      <w:start w:val="1"/>
+      <w:numFmt w:val="decimal"/>
+      <w:lvlText w:val="%3."/>
+      <w:lvlJc w:val="left"/>
+      <w:pPr>
+        <w:tabs>
+          <w:tab w:val="num" w:pos="2160"/>
+        </w:tabs>
+        <w:ind w:left="2160" w:hanging="360"/>
+      </w:pPr>
+    </w:lvl>
+    <w:lvl w:ilvl="3" w:tentative="1">
+      <w:start w:val="1"/>
+      <w:numFmt w:val="decimal"/>
+      <w:lvlText w:val="%4."/>
+      <w:lvlJc w:val="left"/>
+      <w:pPr>
+        <w:tabs>
+          <w:tab w:val="num" w:pos="2880"/>
+        </w:tabs>
+        <w:ind w:left="2880" w:hanging="360"/>
+      </w:pPr>
+    </w:lvl>
+    <w:lvl w:ilvl="4" w:tentative="1">
+      <w:start w:val="1"/>
+      <w:numFmt w:val="decimal"/>
+      <w:lvlText w:val="%5."/>
+      <w:lvlJc w:val="left"/>
+      <w:pPr>
+        <w:tabs>
+          <w:tab w:val="num" w:pos="3600"/>
+        </w:tabs>
+        <w:ind w:left="3600" w:hanging="360"/>
+      </w:pPr>
+    </w:lvl>
+    <w:lvl w:ilvl="5" w:tentative="1">
+      <w:start w:val="1"/>
+      <w:numFmt w:val="decimal"/>
+      <w:lvlText w:val="%6."/>
+      <w:lvlJc w:val="left"/>
+      <w:pPr>
+        <w:tabs>
+          <w:tab w:val="num" w:pos="4320"/>
+        </w:tabs>
+        <w:ind w:left="4320" w:hanging="360"/>
+      </w:pPr>
+    </w:lvl>
+    <w:lvl w:ilvl="6" w:tentative="1">
+      <w:start w:val="1"/>
+      <w:numFmt w:val="decimal"/>
+      <w:lvlText w:val="%7."/>
+      <w:lvlJc w:val="left"/>
+      <w:pPr>
+        <w:tabs>
+          <w:tab w:val="num" w:pos="5040"/>
+        </w:tabs>
+        <w:ind w:left="5040" w:hanging="360"/>
+      </w:pPr>
+    </w:lvl>
+    <w:lvl w:ilvl="7" w:tentative="1">
+      <w:start w:val="1"/>
+      <w:numFmt w:val="decimal"/>
+      <w:lvlText w:val="%8."/>
+      <w:lvlJc w:val="left"/>
+      <w:pPr>
+        <w:tabs>
+          <w:tab w:val="num" w:pos="5760"/>
+        </w:tabs>
+        <w:ind w:left="5760" w:hanging="360"/>
+      </w:pPr>
+    </w:lvl>
+    <w:lvl w:ilvl="8" w:tentative="1">
+      <w:start w:val="1"/>
+      <w:numFmt w:val="decimal"/>
+      <w:lvlText w:val="%9."/>
+      <w:lvlJc w:val="left"/>
+      <w:pPr>
+        <w:tabs>
+          <w:tab w:val="num" w:pos="6480"/>
+        </w:tabs>
+        <w:ind w:left="6480" w:hanging="360"/>
+      </w:pPr>
+    </w:lvl>
+  </w:abstractNum>
+  <w:abstractNum w:abstractNumId="3" w15:restartNumberingAfterBreak="0">
     <w:nsid w:val="4EAD7B80"/>
     <w:multiLevelType w:val="multilevel"/>
     <w:tmpl w:val="53D21C52"/>
@@ -10052,7 +13245,7 @@
       </w:rPr>
     </w:lvl>
   </w:abstractNum>
-  <w:abstractNum w:abstractNumId="2" w15:restartNumberingAfterBreak="0">
+  <w:abstractNum w:abstractNumId="4" w15:restartNumberingAfterBreak="0">
     <w:nsid w:val="5D0131EB"/>
     <w:multiLevelType w:val="multilevel"/>
     <w:tmpl w:val="A0F089EE"/>
@@ -10165,7 +13358,7 @@
       </w:rPr>
     </w:lvl>
   </w:abstractNum>
-  <w:abstractNum w:abstractNumId="3" w15:restartNumberingAfterBreak="0">
+  <w:abstractNum w:abstractNumId="5" w15:restartNumberingAfterBreak="0">
     <w:nsid w:val="5F824C7C"/>
     <w:multiLevelType w:val="multilevel"/>
     <w:tmpl w:val="DFCC1284"/>
@@ -10278,7 +13471,7 @@
       </w:rPr>
     </w:lvl>
   </w:abstractNum>
-  <w:abstractNum w:abstractNumId="4" w15:restartNumberingAfterBreak="0">
+  <w:abstractNum w:abstractNumId="6" w15:restartNumberingAfterBreak="0">
     <w:nsid w:val="651C2D01"/>
     <w:multiLevelType w:val="multilevel"/>
     <w:tmpl w:val="7026EEDA"/>
@@ -10391,7 +13584,7 @@
       </w:rPr>
     </w:lvl>
   </w:abstractNum>
-  <w:abstractNum w:abstractNumId="5" w15:restartNumberingAfterBreak="0">
+  <w:abstractNum w:abstractNumId="7" w15:restartNumberingAfterBreak="0">
     <w:nsid w:val="66094285"/>
     <w:multiLevelType w:val="multilevel"/>
     <w:tmpl w:val="76AC3976"/>
@@ -10504,7 +13697,7 @@
       </w:rPr>
     </w:lvl>
   </w:abstractNum>
-  <w:abstractNum w:abstractNumId="6" w15:restartNumberingAfterBreak="0">
+  <w:abstractNum w:abstractNumId="8" w15:restartNumberingAfterBreak="0">
     <w:nsid w:val="6BE03B3B"/>
     <w:multiLevelType w:val="multilevel"/>
     <w:tmpl w:val="07D0F316"/>
@@ -10617,7 +13810,7 @@
       </w:rPr>
     </w:lvl>
   </w:abstractNum>
-  <w:abstractNum w:abstractNumId="7" w15:restartNumberingAfterBreak="0">
+  <w:abstractNum w:abstractNumId="9" w15:restartNumberingAfterBreak="0">
     <w:nsid w:val="6C9A1295"/>
     <w:multiLevelType w:val="multilevel"/>
     <w:tmpl w:val="13A853EA"/>
@@ -10731,27 +13924,33 @@
     </w:lvl>
   </w:abstractNum>
   <w:num w:numId="1">
+    <w:abstractNumId w:val="3"/>
+  </w:num>
+  <w:num w:numId="2">
+    <w:abstractNumId w:val="9"/>
+  </w:num>
+  <w:num w:numId="3">
+    <w:abstractNumId w:val="6"/>
+  </w:num>
+  <w:num w:numId="4">
+    <w:abstractNumId w:val="8"/>
+  </w:num>
+  <w:num w:numId="5">
     <w:abstractNumId w:val="1"/>
   </w:num>
-  <w:num w:numId="2">
+  <w:num w:numId="6">
+    <w:abstractNumId w:val="5"/>
+  </w:num>
+  <w:num w:numId="7">
     <w:abstractNumId w:val="7"/>
   </w:num>
-  <w:num w:numId="3">
+  <w:num w:numId="8">
     <w:abstractNumId w:val="4"/>
   </w:num>
-  <w:num w:numId="4">
-    <w:abstractNumId w:val="6"/>
-  </w:num>
-  <w:num w:numId="5">
+  <w:num w:numId="9">
     <w:abstractNumId w:val="0"/>
   </w:num>
-  <w:num w:numId="6">
-    <w:abstractNumId w:val="3"/>
-  </w:num>
-  <w:num w:numId="7">
-    <w:abstractNumId w:val="5"/>
-  </w:num>
-  <w:num w:numId="8">
+  <w:num w:numId="10">
     <w:abstractNumId w:val="2"/>
   </w:num>
 </w:numbering>
@@ -12272,6 +15471,28 @@
       </w:tcPr>
     </w:tblStylePr>
   </w:style>
+  <w:style w:type="paragraph" w:styleId="NormalWeb">
+    <w:name w:val="Normal (Web)"/>
+    <w:basedOn w:val="Normal"/>
+    <w:uiPriority w:val="99"/>
+    <w:semiHidden/>
+    <w:unhideWhenUsed/>
+    <w:rsid w:val="00353DCF"/>
+    <w:pPr>
+      <w:spacing w:before="100" w:beforeAutospacing="1" w:after="100" w:afterAutospacing="1" w:line="240" w:lineRule="auto"/>
+    </w:pPr>
+    <w:rPr>
+      <w:rFonts w:ascii="Times New Roman" w:eastAsia="Times New Roman" w:hAnsi="Times New Roman" w:cs="Times New Roman"/>
+      <w:sz w:val="24"/>
+      <w:szCs w:val="24"/>
+      <w:lang w:val="en-US" w:eastAsia="en-US" w:bidi="bn-IN"/>
+    </w:rPr>
+  </w:style>
+  <w:style w:type="character" w:customStyle="1" w:styleId="apple-tab-span">
+    <w:name w:val="apple-tab-span"/>
+    <w:basedOn w:val="DefaultParagraphFont"/>
+    <w:rsid w:val="00353DCF"/>
+  </w:style>
 </w:styles>
 </file>
 
@@ -12596,28 +15817,28 @@
 </file>
 
 <file path=customXml/item1.xml><?xml version="1.0" encoding="utf-8"?>
+<b:Sources xmlns:b="http://schemas.openxmlformats.org/officeDocument/2006/bibliography" xmlns="http://schemas.openxmlformats.org/officeDocument/2006/bibliography" SelectedStyle="\APASixthEditionOfficeOnline.xsl" StyleName="APA" Version="6"/>
+</file>
+
+<file path=customXml/item2.xml><?xml version="1.0" encoding="utf-8"?>
 <go:gDocsCustomXmlDataStorage xmlns:go="http://customooxmlschemas.google.com/" xmlns:r="http://schemas.openxmlformats.org/officeDocument/2006/relationships">
   <go:docsCustomData xmlns:go="http://customooxmlschemas.google.com/" roundtripDataSignature="AMtx7mi04EUSB88JOkYwC4C4C8GJVSUm/w==">AMUW2mVsj/iie5ETcCHbDcBkqvnCFf9qf/KG9P6B6A/X1clR+KDM/UZUwJLqvuh7XOVJw8VRRLI1Fxk5G7Kq0agwb9O9YmgcB3N4G0m62qgtE7QU68w0mSrfN19Jf2qq1z81uUwDT244</go:docsCustomData>
 </go:gDocsCustomXmlDataStorage>
 </file>
 
-<file path=customXml/item2.xml><?xml version="1.0" encoding="utf-8"?>
-<b:Sources xmlns:b="http://schemas.openxmlformats.org/officeDocument/2006/bibliography" xmlns="http://schemas.openxmlformats.org/officeDocument/2006/bibliography" SelectedStyle="\APASixthEditionOfficeOnline.xsl" StyleName="APA" Version="6"/>
+<file path=customXml/itemProps1.xml><?xml version="1.0" encoding="utf-8"?>
+<ds:datastoreItem xmlns:ds="http://schemas.openxmlformats.org/officeDocument/2006/customXml" ds:itemID="{B7527180-6357-49F0-B2D4-76E0E29B4FC7}">
+  <ds:schemaRefs>
+    <ds:schemaRef ds:uri="http://schemas.openxmlformats.org/officeDocument/2006/bibliography"/>
+  </ds:schemaRefs>
+</ds:datastoreItem>
 </file>
 
-<file path=customXml/itemProps1.xml><?xml version="1.0" encoding="utf-8"?>
+<file path=customXml/itemProps2.xml><?xml version="1.0" encoding="utf-8"?>
 <ds:datastoreItem xmlns:ds="http://schemas.openxmlformats.org/officeDocument/2006/customXml" ds:itemID="{11111111-1234-1234-1234-123412341234}">
   <ds:schemaRefs>
     <ds:schemaRef ds:uri="http://customooxmlschemas.google.com/"/>
     <ds:schemaRef ds:uri="http://schemas.openxmlformats.org/officeDocument/2006/relationships"/>
   </ds:schemaRefs>
 </ds:datastoreItem>
-</file>
-
-<file path=customXml/itemProps2.xml><?xml version="1.0" encoding="utf-8"?>
-<ds:datastoreItem xmlns:ds="http://schemas.openxmlformats.org/officeDocument/2006/customXml" ds:itemID="{B7527180-6357-49F0-B2D4-76E0E29B4FC7}">
-  <ds:schemaRefs>
-    <ds:schemaRef ds:uri="http://schemas.openxmlformats.org/officeDocument/2006/bibliography"/>
-  </ds:schemaRefs>
-</ds:datastoreItem>
 </file>
</xml_diff>

<commit_message>
fixes typos and rearranges doc
</commit_message>
<xml_diff>
--- a/Deliverable-2/Requirement_Evaluation_And_Risk_Analysis_Report.docx
+++ b/Deliverable-2/Requirement_Evaluation_And_Risk_Analysis_Report.docx
@@ -7066,8 +7066,6 @@
         </w:rPr>
         <w:t>When the clash happened between window and obstacle (i.e., objects on the path of the window), natural operating mode of the window may impact which leads to repair of the windows.</w:t>
       </w:r>
-      <w:bookmarkStart w:id="1" w:name="_GoBack"/>
-      <w:bookmarkEnd w:id="1"/>
     </w:p>
     <w:p>
       <w:pPr>
@@ -7548,29 +7546,7 @@
           <w:lang w:val="en-US" w:eastAsia="en-US" w:bidi="bn-IN"/>
         </w:rPr>
         <w:lastRenderedPageBreak/>
-        <w:t xml:space="preserve">Animal can be </w:t>
-      </w:r>
-      <w:proofErr w:type="gramStart"/>
-      <w:r>
-        <w:rPr>
-          <w:rFonts w:ascii="Times New Roman" w:eastAsia="Times New Roman" w:hAnsi="Times New Roman" w:cs="Times New Roman"/>
-          <w:color w:val="000000"/>
-          <w:sz w:val="24"/>
-          <w:szCs w:val="24"/>
-          <w:lang w:val="en-US" w:eastAsia="en-US" w:bidi="bn-IN"/>
-        </w:rPr>
-        <w:t>overfeed</w:t>
-      </w:r>
-      <w:proofErr w:type="gramEnd"/>
-      <w:r>
-        <w:rPr>
-          <w:rFonts w:ascii="Times New Roman" w:eastAsia="Times New Roman" w:hAnsi="Times New Roman" w:cs="Times New Roman"/>
-          <w:color w:val="000000"/>
-          <w:sz w:val="24"/>
-          <w:szCs w:val="24"/>
-          <w:lang w:val="en-US" w:eastAsia="en-US" w:bidi="bn-IN"/>
-        </w:rPr>
-        <w:t xml:space="preserve"> themselves</w:t>
+        <w:t>Animal can be overfeed themselves</w:t>
       </w:r>
     </w:p>
     <w:p>
@@ -8397,9 +8373,19 @@
           <w:szCs w:val="24"/>
           <w:lang w:val="en-US" w:eastAsia="en-US" w:bidi="bn-IN"/>
         </w:rPr>
-        <w:t xml:space="preserve">Tactic </w:t>
-      </w:r>
-      <w:proofErr w:type="gramStart"/>
+        <w:t>Tactic used : Avoid risk</w:t>
+      </w:r>
+    </w:p>
+    <w:p>
+      <w:pPr>
+        <w:spacing w:line="240" w:lineRule="auto"/>
+        <w:rPr>
+          <w:rFonts w:ascii="Times New Roman" w:eastAsia="Times New Roman" w:hAnsi="Times New Roman" w:cs="Times New Roman"/>
+          <w:sz w:val="24"/>
+          <w:szCs w:val="24"/>
+          <w:lang w:val="en-US" w:eastAsia="en-US" w:bidi="bn-IN"/>
+        </w:rPr>
+      </w:pPr>
       <w:r>
         <w:rPr>
           <w:rFonts w:ascii="Times New Roman" w:eastAsia="Times New Roman" w:hAnsi="Times New Roman" w:cs="Times New Roman"/>
@@ -8410,9 +8396,29 @@
           <w:szCs w:val="24"/>
           <w:lang w:val="en-US" w:eastAsia="en-US" w:bidi="bn-IN"/>
         </w:rPr>
-        <w:t>used :</w:t>
-      </w:r>
-      <w:proofErr w:type="gramEnd"/>
+        <w:t xml:space="preserve">CounterMeasure-2: </w:t>
+      </w:r>
+      <w:r>
+        <w:rPr>
+          <w:rFonts w:ascii="Times New Roman" w:eastAsia="Times New Roman" w:hAnsi="Times New Roman" w:cs="Times New Roman"/>
+          <w:color w:val="000000"/>
+          <w:sz w:val="24"/>
+          <w:szCs w:val="24"/>
+          <w:lang w:val="en-US" w:eastAsia="en-US" w:bidi="bn-IN"/>
+        </w:rPr>
+        <w:t>Notify user daily to inspect feeding station for its cleanliness, set the station indoor</w:t>
+      </w:r>
+    </w:p>
+    <w:p>
+      <w:pPr>
+        <w:spacing w:line="240" w:lineRule="auto"/>
+        <w:rPr>
+          <w:rFonts w:ascii="Times New Roman" w:eastAsia="Times New Roman" w:hAnsi="Times New Roman" w:cs="Times New Roman"/>
+          <w:sz w:val="24"/>
+          <w:szCs w:val="24"/>
+          <w:lang w:val="en-US" w:eastAsia="en-US" w:bidi="bn-IN"/>
+        </w:rPr>
+      </w:pPr>
       <w:r>
         <w:rPr>
           <w:rFonts w:ascii="Times New Roman" w:eastAsia="Times New Roman" w:hAnsi="Times New Roman" w:cs="Times New Roman"/>
@@ -8423,7 +8429,7 @@
           <w:szCs w:val="24"/>
           <w:lang w:val="en-US" w:eastAsia="en-US" w:bidi="bn-IN"/>
         </w:rPr>
-        <w:t xml:space="preserve"> Avoid risk</w:t>
+        <w:t>Tactic used : Avoid Risk</w:t>
       </w:r>
     </w:p>
     <w:p>
@@ -8446,7 +8452,7 @@
           <w:szCs w:val="24"/>
           <w:lang w:val="en-US" w:eastAsia="en-US" w:bidi="bn-IN"/>
         </w:rPr>
-        <w:t xml:space="preserve">CounterMeasure-2: </w:t>
+        <w:t xml:space="preserve">CounterMeasure-3: </w:t>
       </w:r>
       <w:r>
         <w:rPr>
@@ -8456,7 +8462,7 @@
           <w:szCs w:val="24"/>
           <w:lang w:val="en-US" w:eastAsia="en-US" w:bidi="bn-IN"/>
         </w:rPr>
-        <w:t>Notify user daily to inspect feeding station for its cleanliness, set the station indoor</w:t>
+        <w:t>Increase disposal unit security by using soft build material like plastics and foam, adding sensors to avoid unit movement if the animal is riding on the disposal unit</w:t>
       </w:r>
     </w:p>
     <w:p>
@@ -8479,115 +8485,7 @@
           <w:szCs w:val="24"/>
           <w:lang w:val="en-US" w:eastAsia="en-US" w:bidi="bn-IN"/>
         </w:rPr>
-        <w:t xml:space="preserve">Tactic </w:t>
-      </w:r>
-      <w:proofErr w:type="gramStart"/>
-      <w:r>
-        <w:rPr>
-          <w:rFonts w:ascii="Times New Roman" w:eastAsia="Times New Roman" w:hAnsi="Times New Roman" w:cs="Times New Roman"/>
-          <w:b/>
-          <w:bCs/>
-          <w:color w:val="000000"/>
-          <w:sz w:val="24"/>
-          <w:szCs w:val="24"/>
-          <w:lang w:val="en-US" w:eastAsia="en-US" w:bidi="bn-IN"/>
-        </w:rPr>
-        <w:t>used :</w:t>
-      </w:r>
-      <w:proofErr w:type="gramEnd"/>
-      <w:r>
-        <w:rPr>
-          <w:rFonts w:ascii="Times New Roman" w:eastAsia="Times New Roman" w:hAnsi="Times New Roman" w:cs="Times New Roman"/>
-          <w:b/>
-          <w:bCs/>
-          <w:color w:val="000000"/>
-          <w:sz w:val="24"/>
-          <w:szCs w:val="24"/>
-          <w:lang w:val="en-US" w:eastAsia="en-US" w:bidi="bn-IN"/>
-        </w:rPr>
-        <w:t xml:space="preserve"> Avoid Risk</w:t>
-      </w:r>
-    </w:p>
-    <w:p>
-      <w:pPr>
-        <w:spacing w:line="240" w:lineRule="auto"/>
-        <w:rPr>
-          <w:rFonts w:ascii="Times New Roman" w:eastAsia="Times New Roman" w:hAnsi="Times New Roman" w:cs="Times New Roman"/>
-          <w:sz w:val="24"/>
-          <w:szCs w:val="24"/>
-          <w:lang w:val="en-US" w:eastAsia="en-US" w:bidi="bn-IN"/>
-        </w:rPr>
-      </w:pPr>
-      <w:r>
-        <w:rPr>
-          <w:rFonts w:ascii="Times New Roman" w:eastAsia="Times New Roman" w:hAnsi="Times New Roman" w:cs="Times New Roman"/>
-          <w:b/>
-          <w:bCs/>
-          <w:color w:val="000000"/>
-          <w:sz w:val="24"/>
-          <w:szCs w:val="24"/>
-          <w:lang w:val="en-US" w:eastAsia="en-US" w:bidi="bn-IN"/>
-        </w:rPr>
-        <w:t xml:space="preserve">CounterMeasure-3: </w:t>
-      </w:r>
-      <w:r>
-        <w:rPr>
-          <w:rFonts w:ascii="Times New Roman" w:eastAsia="Times New Roman" w:hAnsi="Times New Roman" w:cs="Times New Roman"/>
-          <w:color w:val="000000"/>
-          <w:sz w:val="24"/>
-          <w:szCs w:val="24"/>
-          <w:lang w:val="en-US" w:eastAsia="en-US" w:bidi="bn-IN"/>
-        </w:rPr>
-        <w:t>Increase disposal unit security by using soft build material like plastics and foam, adding sensors to avoid unit movement if the animal is riding on the disposal unit</w:t>
-      </w:r>
-    </w:p>
-    <w:p>
-      <w:pPr>
-        <w:spacing w:line="240" w:lineRule="auto"/>
-        <w:rPr>
-          <w:rFonts w:ascii="Times New Roman" w:eastAsia="Times New Roman" w:hAnsi="Times New Roman" w:cs="Times New Roman"/>
-          <w:sz w:val="24"/>
-          <w:szCs w:val="24"/>
-          <w:lang w:val="en-US" w:eastAsia="en-US" w:bidi="bn-IN"/>
-        </w:rPr>
-      </w:pPr>
-      <w:r>
-        <w:rPr>
-          <w:rFonts w:ascii="Times New Roman" w:eastAsia="Times New Roman" w:hAnsi="Times New Roman" w:cs="Times New Roman"/>
-          <w:b/>
-          <w:bCs/>
-          <w:color w:val="000000"/>
-          <w:sz w:val="24"/>
-          <w:szCs w:val="24"/>
-          <w:lang w:val="en-US" w:eastAsia="en-US" w:bidi="bn-IN"/>
-        </w:rPr>
-        <w:t xml:space="preserve">Tactic </w:t>
-      </w:r>
-      <w:proofErr w:type="gramStart"/>
-      <w:r>
-        <w:rPr>
-          <w:rFonts w:ascii="Times New Roman" w:eastAsia="Times New Roman" w:hAnsi="Times New Roman" w:cs="Times New Roman"/>
-          <w:b/>
-          <w:bCs/>
-          <w:color w:val="000000"/>
-          <w:sz w:val="24"/>
-          <w:szCs w:val="24"/>
-          <w:lang w:val="en-US" w:eastAsia="en-US" w:bidi="bn-IN"/>
-        </w:rPr>
-        <w:t>used :</w:t>
-      </w:r>
-      <w:proofErr w:type="gramEnd"/>
-      <w:r>
-        <w:rPr>
-          <w:rFonts w:ascii="Times New Roman" w:eastAsia="Times New Roman" w:hAnsi="Times New Roman" w:cs="Times New Roman"/>
-          <w:b/>
-          <w:bCs/>
-          <w:color w:val="000000"/>
-          <w:sz w:val="24"/>
-          <w:szCs w:val="24"/>
-          <w:lang w:val="en-US" w:eastAsia="en-US" w:bidi="bn-IN"/>
-        </w:rPr>
-        <w:t xml:space="preserve"> Reduce risk likelihood</w:t>
+        <w:t>Tactic used : Reduce risk likelihood</w:t>
       </w:r>
     </w:p>
     <w:p>
@@ -13323,57 +13221,37 @@
           <w:color w:val="000000"/>
           <w:lang w:val="en-US" w:eastAsia="en-US" w:bidi="bn-IN"/>
         </w:rPr>
-        <w:t xml:space="preserve">Inspection Defect And </w:t>
-      </w:r>
-      <w:proofErr w:type="gramStart"/>
+        <w:t>Inspection Defect And Inconsistency  List</w:t>
+      </w:r>
+    </w:p>
+    <w:p>
+      <w:pPr>
+        <w:spacing w:line="240" w:lineRule="auto"/>
+        <w:rPr>
+          <w:rFonts w:ascii="Times New Roman" w:eastAsia="Times New Roman" w:hAnsi="Times New Roman" w:cs="Times New Roman"/>
+          <w:sz w:val="24"/>
+          <w:szCs w:val="24"/>
+          <w:lang w:val="en-US" w:eastAsia="en-US" w:bidi="bn-IN"/>
+        </w:rPr>
+      </w:pPr>
+    </w:p>
+    <w:p>
+      <w:pPr>
+        <w:spacing w:line="240" w:lineRule="auto"/>
+        <w:rPr>
+          <w:rFonts w:ascii="Times New Roman" w:eastAsia="Times New Roman" w:hAnsi="Times New Roman" w:cs="Times New Roman"/>
+          <w:sz w:val="24"/>
+          <w:szCs w:val="24"/>
+          <w:lang w:val="en-US" w:eastAsia="en-US" w:bidi="bn-IN"/>
+        </w:rPr>
+      </w:pPr>
       <w:r>
         <w:rPr>
           <w:rFonts w:eastAsia="Times New Roman"/>
           <w:color w:val="000000"/>
           <w:lang w:val="en-US" w:eastAsia="en-US" w:bidi="bn-IN"/>
         </w:rPr>
-        <w:t>Inconsistency  List</w:t>
-      </w:r>
-      <w:proofErr w:type="gramEnd"/>
-    </w:p>
-    <w:p>
-      <w:pPr>
-        <w:spacing w:line="240" w:lineRule="auto"/>
-        <w:rPr>
-          <w:rFonts w:ascii="Times New Roman" w:eastAsia="Times New Roman" w:hAnsi="Times New Roman" w:cs="Times New Roman"/>
-          <w:sz w:val="24"/>
-          <w:szCs w:val="24"/>
-          <w:lang w:val="en-US" w:eastAsia="en-US" w:bidi="bn-IN"/>
-        </w:rPr>
-      </w:pPr>
-    </w:p>
-    <w:p>
-      <w:pPr>
-        <w:spacing w:line="240" w:lineRule="auto"/>
-        <w:rPr>
-          <w:rFonts w:ascii="Times New Roman" w:eastAsia="Times New Roman" w:hAnsi="Times New Roman" w:cs="Times New Roman"/>
-          <w:sz w:val="24"/>
-          <w:szCs w:val="24"/>
-          <w:lang w:val="en-US" w:eastAsia="en-US" w:bidi="bn-IN"/>
-        </w:rPr>
-      </w:pPr>
-      <w:proofErr w:type="gramStart"/>
-      <w:r>
-        <w:rPr>
-          <w:rFonts w:eastAsia="Times New Roman"/>
-          <w:color w:val="000000"/>
-          <w:lang w:val="en-US" w:eastAsia="en-US" w:bidi="bn-IN"/>
-        </w:rPr>
-        <w:t>Project:_</w:t>
-      </w:r>
-      <w:proofErr w:type="gramEnd"/>
-      <w:r>
-        <w:rPr>
-          <w:rFonts w:eastAsia="Times New Roman"/>
-          <w:color w:val="000000"/>
-          <w:lang w:val="en-US" w:eastAsia="en-US" w:bidi="bn-IN"/>
-        </w:rPr>
-        <w:t>_____________</w:t>
+        <w:t>Project:______________</w:t>
       </w:r>
       <w:r>
         <w:rPr>
@@ -14974,25 +14852,7 @@
                 <w:color w:val="000000"/>
                 <w:lang w:val="en-US" w:eastAsia="en-US" w:bidi="bn-IN"/>
               </w:rPr>
-              <w:t xml:space="preserve">Section </w:t>
-            </w:r>
-            <w:proofErr w:type="gramStart"/>
-            <w:r>
-              <w:rPr>
-                <w:rFonts w:eastAsia="Times New Roman"/>
-                <w:color w:val="000000"/>
-                <w:lang w:val="en-US" w:eastAsia="en-US" w:bidi="bn-IN"/>
-              </w:rPr>
-              <w:t>4.4  Needs</w:t>
-            </w:r>
-            <w:proofErr w:type="gramEnd"/>
-            <w:r>
-              <w:rPr>
-                <w:rFonts w:eastAsia="Times New Roman"/>
-                <w:color w:val="000000"/>
-                <w:lang w:val="en-US" w:eastAsia="en-US" w:bidi="bn-IN"/>
-              </w:rPr>
-              <w:t xml:space="preserve"> and Feature</w:t>
+              <w:t>Section 4.4  Needs and Feature</w:t>
             </w:r>
           </w:p>
           <w:p>
@@ -15355,9 +15215,8 @@
           <w:szCs w:val="24"/>
           <w:lang w:val="en-CA" w:eastAsia="en-US"/>
         </w:rPr>
-        <w:t xml:space="preserve">Time spent by </w:t>
-      </w:r>
-      <w:proofErr w:type="gramStart"/>
+        <w:t>Time spent by Inspector : </w:t>
+      </w:r>
       <w:r>
         <w:rPr>
           <w:rFonts w:ascii="Times New Roman" w:eastAsia="Times New Roman" w:hAnsi="Times New Roman" w:cs="Times New Roman"/>
@@ -15366,9 +15225,8 @@
           <w:szCs w:val="24"/>
           <w:lang w:val="en-CA" w:eastAsia="en-US"/>
         </w:rPr>
-        <w:t>Inspector :</w:t>
-      </w:r>
-      <w:proofErr w:type="gramEnd"/>
+        <w:t>80</w:t>
+      </w:r>
       <w:r>
         <w:rPr>
           <w:rFonts w:ascii="Times New Roman" w:eastAsia="Times New Roman" w:hAnsi="Times New Roman" w:cs="Times New Roman"/>
@@ -15377,7 +15235,7 @@
           <w:szCs w:val="24"/>
           <w:lang w:val="en-CA" w:eastAsia="en-US"/>
         </w:rPr>
-        <w:t> </w:t>
+        <w:t xml:space="preserve"> </w:t>
       </w:r>
       <w:r>
         <w:rPr>
@@ -15387,9 +15245,10 @@
           <w:szCs w:val="24"/>
           <w:lang w:val="en-CA" w:eastAsia="en-US"/>
         </w:rPr>
-        <w:t xml:space="preserve">60 </w:t>
-      </w:r>
-      <w:proofErr w:type="spellStart"/>
+        <w:t>M</w:t>
+      </w:r>
+      <w:bookmarkStart w:id="1" w:name="_GoBack"/>
+      <w:bookmarkEnd w:id="1"/>
       <w:r>
         <w:rPr>
           <w:rFonts w:ascii="Times New Roman" w:eastAsia="Times New Roman" w:hAnsi="Times New Roman" w:cs="Times New Roman"/>
@@ -15398,9 +15257,8 @@
           <w:szCs w:val="24"/>
           <w:lang w:val="en-CA" w:eastAsia="en-US"/>
         </w:rPr>
-        <w:t>minites</w:t>
-      </w:r>
-      <w:proofErr w:type="spellEnd"/>
+        <w:t>inutes</w:t>
+      </w:r>
     </w:p>
     <w:p>
       <w:pPr>
@@ -19434,6 +19292,7 @@
     <w:lsdException w:name="HTML Sample" w:semiHidden="1" w:unhideWhenUsed="1"/>
     <w:lsdException w:name="HTML Typewriter" w:semiHidden="1" w:unhideWhenUsed="1"/>
     <w:lsdException w:name="HTML Variable" w:semiHidden="1" w:unhideWhenUsed="1"/>
+    <w:lsdException w:name="Normal Table" w:semiHidden="1" w:unhideWhenUsed="1"/>
     <w:lsdException w:name="annotation subject" w:semiHidden="1" w:unhideWhenUsed="1"/>
     <w:lsdException w:name="No List" w:semiHidden="1" w:unhideWhenUsed="1"/>
     <w:lsdException w:name="Outline List 1" w:semiHidden="1" w:unhideWhenUsed="1"/>
@@ -19480,8 +19339,10 @@
     <w:lsdException w:name="Table Subtle 2" w:semiHidden="1" w:unhideWhenUsed="1"/>
     <w:lsdException w:name="Table Web 1" w:semiHidden="1" w:unhideWhenUsed="1"/>
     <w:lsdException w:name="Table Web 2" w:semiHidden="1" w:unhideWhenUsed="1"/>
+    <w:lsdException w:name="Table Web 3" w:semiHidden="1" w:unhideWhenUsed="1"/>
     <w:lsdException w:name="Balloon Text" w:semiHidden="1" w:unhideWhenUsed="1"/>
     <w:lsdException w:name="Table Grid" w:uiPriority="39"/>
+    <w:lsdException w:name="Table Theme" w:semiHidden="1" w:unhideWhenUsed="1"/>
     <w:lsdException w:name="Placeholder Text" w:semiHidden="1"/>
     <w:lsdException w:name="No Spacing" w:uiPriority="1" w:qFormat="1"/>
     <w:lsdException w:name="Light Shading" w:uiPriority="60"/>
@@ -21189,7 +21050,7 @@
 </file>
 
 <file path=customXml/itemProps2.xml><?xml version="1.0" encoding="utf-8"?>
-<ds:datastoreItem xmlns:ds="http://schemas.openxmlformats.org/officeDocument/2006/customXml" ds:itemID="{AEE6931A-5F38-F54E-A1D6-CEF536E4A495}">
+<ds:datastoreItem xmlns:ds="http://schemas.openxmlformats.org/officeDocument/2006/customXml" ds:itemID="{7166F6F6-F886-6244-A9B4-3FA1A010744D}">
   <ds:schemaRefs>
     <ds:schemaRef ds:uri="http://schemas.openxmlformats.org/officeDocument/2006/bibliography"/>
   </ds:schemaRefs>

</xml_diff>

<commit_message>
conflict resolution  1 added
</commit_message>
<xml_diff>
--- a/Deliverable-2/Requirement_Evaluation_And_Risk_Analysis_Report.docx
+++ b/Deliverable-2/Requirement_Evaluation_And_Risk_Analysis_Report.docx
@@ -2493,7 +2493,70 @@
           <w:sz w:val="24"/>
           <w:szCs w:val="24"/>
         </w:rPr>
-        <w:t>Conflict 5: XXXXXX</w:t>
+        <w:t xml:space="preserve">Conflict 5: </w:t>
+      </w:r>
+      <w:r>
+        <w:rPr>
+          <w:rFonts w:ascii="Times New Roman" w:eastAsia="Times New Roman" w:hAnsi="Times New Roman" w:cs="Times New Roman"/>
+          <w:b/>
+          <w:sz w:val="24"/>
+          <w:szCs w:val="24"/>
+        </w:rPr>
+        <w:t>Automated irrigation, swimming pool cleaning does</w:t>
+      </w:r>
+      <w:r>
+        <w:rPr>
+          <w:rFonts w:ascii="Times New Roman" w:eastAsia="Times New Roman" w:hAnsi="Times New Roman" w:cs="Times New Roman"/>
+          <w:b/>
+          <w:sz w:val="24"/>
+          <w:szCs w:val="24"/>
+        </w:rPr>
+        <w:t xml:space="preserve"> </w:t>
+      </w:r>
+      <w:r>
+        <w:rPr>
+          <w:rFonts w:ascii="Times New Roman" w:eastAsia="Times New Roman" w:hAnsi="Times New Roman" w:cs="Times New Roman"/>
+          <w:b/>
+          <w:sz w:val="24"/>
+          <w:szCs w:val="24"/>
+        </w:rPr>
+        <w:t>n</w:t>
+      </w:r>
+      <w:r>
+        <w:rPr>
+          <w:rFonts w:ascii="Times New Roman" w:eastAsia="Times New Roman" w:hAnsi="Times New Roman" w:cs="Times New Roman"/>
+          <w:b/>
+          <w:sz w:val="24"/>
+          <w:szCs w:val="24"/>
+        </w:rPr>
+        <w:t>o</w:t>
+      </w:r>
+      <w:r>
+        <w:rPr>
+          <w:rFonts w:ascii="Times New Roman" w:eastAsia="Times New Roman" w:hAnsi="Times New Roman" w:cs="Times New Roman"/>
+          <w:b/>
+          <w:sz w:val="24"/>
+          <w:szCs w:val="24"/>
+        </w:rPr>
+        <w:t>t correspond to the</w:t>
+      </w:r>
+      <w:r>
+        <w:rPr>
+          <w:rFonts w:ascii="Times New Roman" w:eastAsia="Times New Roman" w:hAnsi="Times New Roman" w:cs="Times New Roman"/>
+          <w:b/>
+          <w:sz w:val="24"/>
+          <w:szCs w:val="24"/>
+        </w:rPr>
+        <w:t xml:space="preserve"> </w:t>
+      </w:r>
+      <w:r>
+        <w:rPr>
+          <w:rFonts w:ascii="Times New Roman" w:eastAsia="Times New Roman" w:hAnsi="Times New Roman" w:cs="Times New Roman"/>
+          <w:b/>
+          <w:sz w:val="24"/>
+          <w:szCs w:val="24"/>
+        </w:rPr>
+        <w:t xml:space="preserve">Energy management category </w:t>
       </w:r>
     </w:p>
     <w:p>
@@ -2590,15 +2653,15 @@
           <w:sz w:val="24"/>
           <w:szCs w:val="24"/>
         </w:rPr>
-        <w:t>XXXXX</w:t>
-      </w:r>
-      <w:r>
-        <w:rPr>
-          <w:rFonts w:ascii="Times New Roman" w:eastAsia="Times New Roman" w:hAnsi="Times New Roman" w:cs="Times New Roman"/>
-          <w:sz w:val="24"/>
-          <w:szCs w:val="24"/>
-        </w:rPr>
-        <w:t xml:space="preserve">. </w:t>
+        <w:t xml:space="preserve">Moving the </w:t>
+      </w:r>
+      <w:r>
+        <w:rPr>
+          <w:rFonts w:ascii="Times New Roman" w:eastAsia="Times New Roman" w:hAnsi="Times New Roman" w:cs="Times New Roman"/>
+          <w:sz w:val="24"/>
+          <w:szCs w:val="24"/>
+        </w:rPr>
+        <w:t>feature to Home Automation category will resolve the conflict</w:t>
       </w:r>
     </w:p>
     <w:p>
@@ -2632,8 +2695,37 @@
           <w:sz w:val="24"/>
           <w:szCs w:val="24"/>
         </w:rPr>
-        <w:t>Tactic used – XXXX</w:t>
-      </w:r>
+        <w:t xml:space="preserve">Tactic used – </w:t>
+      </w:r>
+      <w:r>
+        <w:rPr>
+          <w:rFonts w:ascii="Times New Roman" w:eastAsia="Times New Roman" w:hAnsi="Times New Roman" w:cs="Times New Roman"/>
+          <w:b/>
+          <w:color w:val="000000"/>
+          <w:sz w:val="24"/>
+          <w:szCs w:val="24"/>
+        </w:rPr>
+        <w:t>Avoid boundary condition</w:t>
+      </w:r>
+    </w:p>
+    <w:p>
+      <w:pPr>
+        <w:pBdr>
+          <w:top w:val="nil"/>
+          <w:left w:val="nil"/>
+          <w:bottom w:val="nil"/>
+          <w:right w:val="nil"/>
+          <w:between w:val="nil"/>
+        </w:pBdr>
+        <w:spacing w:line="240" w:lineRule="auto"/>
+        <w:rPr>
+          <w:rFonts w:ascii="Times New Roman" w:eastAsia="Times New Roman" w:hAnsi="Times New Roman" w:cs="Times New Roman"/>
+          <w:b/>
+          <w:color w:val="000000"/>
+          <w:sz w:val="24"/>
+          <w:szCs w:val="24"/>
+        </w:rPr>
+      </w:pPr>
     </w:p>
     <w:p>
       <w:pPr>
@@ -3224,7 +3316,6 @@
           <w:szCs w:val="24"/>
           <w:u w:val="single"/>
         </w:rPr>
-        <w:lastRenderedPageBreak/>
         <w:t>T</w:t>
       </w:r>
       <w:r>
@@ -4622,7 +4713,6 @@
           <w:sz w:val="24"/>
           <w:szCs w:val="24"/>
         </w:rPr>
-        <w:lastRenderedPageBreak/>
         <w:t>Conflict 3: Automation of the Lightning of the room and Automated window blinds.</w:t>
       </w:r>
     </w:p>
@@ -5822,7 +5912,6 @@
           <w:szCs w:val="24"/>
           <w:u w:val="single"/>
         </w:rPr>
-        <w:lastRenderedPageBreak/>
         <w:t>T</w:t>
       </w:r>
       <w:r>
@@ -6722,6 +6811,7 @@
                 <w:sz w:val="24"/>
                 <w:szCs w:val="24"/>
               </w:rPr>
+              <w:lastRenderedPageBreak/>
               <w:t>Business loss by losing customers</w:t>
             </w:r>
           </w:p>
@@ -8014,6 +8104,7 @@
                 <w:sz w:val="24"/>
                 <w:szCs w:val="24"/>
               </w:rPr>
+              <w:lastRenderedPageBreak/>
               <w:t>Gain access to other devices in network</w:t>
             </w:r>
           </w:p>
@@ -8160,7 +8251,6 @@
                 <w:sz w:val="24"/>
                 <w:szCs w:val="24"/>
               </w:rPr>
-              <w:lastRenderedPageBreak/>
               <w:t>Use the devices as bots for security attacks</w:t>
             </w:r>
           </w:p>
@@ -9434,6 +9524,7 @@
                 <w:sz w:val="24"/>
                 <w:szCs w:val="24"/>
               </w:rPr>
+              <w:lastRenderedPageBreak/>
               <w:t>Low performance of controller in case of retries to store/upload data</w:t>
             </w:r>
           </w:p>
@@ -9577,7 +9668,6 @@
           <w:szCs w:val="24"/>
           <w:highlight w:val="white"/>
         </w:rPr>
-        <w:lastRenderedPageBreak/>
         <w:t>Rationale</w:t>
       </w:r>
       <w:r>
@@ -10775,6 +10865,7 @@
           <w:szCs w:val="24"/>
           <w:highlight w:val="white"/>
         </w:rPr>
+        <w:lastRenderedPageBreak/>
         <w:t>System</w:t>
       </w:r>
       <w:r>
@@ -12238,6 +12329,7 @@
           <w:sz w:val="24"/>
           <w:szCs w:val="24"/>
         </w:rPr>
+        <w:lastRenderedPageBreak/>
         <w:t>Delays</w:t>
       </w:r>
       <w:r>
@@ -12371,7 +12463,6 @@
           <w:sz w:val="24"/>
           <w:szCs w:val="24"/>
         </w:rPr>
-        <w:lastRenderedPageBreak/>
         <w:t>Any flaw in the system related to intrusion detection pose a serious threat to safety and security</w:t>
       </w:r>
       <w:r>
@@ -13770,6 +13861,7 @@
           <w:sz w:val="24"/>
           <w:szCs w:val="24"/>
         </w:rPr>
+        <w:lastRenderedPageBreak/>
         <w:t>Either the window or the blocking object itself might get damaged, which would then incur repairing costs for both</w:t>
       </w:r>
       <w:r>
@@ -15406,6 +15498,7 @@
           <w:sz w:val="24"/>
           <w:szCs w:val="24"/>
         </w:rPr>
+        <w:lastRenderedPageBreak/>
         <w:t xml:space="preserve">Counter Measure </w:t>
       </w:r>
       <w:r>
@@ -15609,7 +15702,6 @@
           <w:szCs w:val="24"/>
           <w:u w:val="single"/>
         </w:rPr>
-        <w:lastRenderedPageBreak/>
         <w:t>APPENDIX:</w:t>
       </w:r>
     </w:p>
@@ -16966,7 +17058,16 @@
                 <w:sz w:val="24"/>
                 <w:szCs w:val="24"/>
               </w:rPr>
-              <w:t>Needs and Features - Security Measures – Exploiting Emergency Detection for doing an Intrusion.</w:t>
+              <w:t xml:space="preserve">Needs and Features - Security Measures – Exploiting Emergency </w:t>
+            </w:r>
+            <w:r>
+              <w:rPr>
+                <w:rFonts w:ascii="Times New Roman" w:eastAsia="Times New Roman" w:hAnsi="Times New Roman" w:cs="Times New Roman"/>
+                <w:sz w:val="24"/>
+                <w:szCs w:val="24"/>
+              </w:rPr>
+              <w:lastRenderedPageBreak/>
+              <w:t>Detection for doing an Intrusion.</w:t>
             </w:r>
           </w:p>
         </w:tc>
@@ -16997,7 +17098,17 @@
                 <w:sz w:val="24"/>
                 <w:szCs w:val="24"/>
               </w:rPr>
-              <w:t>Strong Conflict – An intruder might try to create an emergency like situation say a small fire to trigger Emergency Detection system to open all doors and windows.</w:t>
+              <w:lastRenderedPageBreak/>
+              <w:t xml:space="preserve">Strong Conflict – An intruder might try to create an emergency like situation say a small fire to trigger Emergency </w:t>
+            </w:r>
+            <w:r>
+              <w:rPr>
+                <w:rFonts w:ascii="Times New Roman" w:eastAsia="Times New Roman" w:hAnsi="Times New Roman" w:cs="Times New Roman"/>
+                <w:sz w:val="24"/>
+                <w:szCs w:val="24"/>
+              </w:rPr>
+              <w:lastRenderedPageBreak/>
+              <w:t>Detection system to open all doors and windows.</w:t>
             </w:r>
           </w:p>
         </w:tc>
@@ -17028,6 +17139,7 @@
                 <w:sz w:val="24"/>
                 <w:szCs w:val="24"/>
               </w:rPr>
+              <w:lastRenderedPageBreak/>
               <w:t>Major</w:t>
             </w:r>
           </w:p>
@@ -17168,7 +17280,6 @@
           <w:sz w:val="24"/>
           <w:szCs w:val="24"/>
         </w:rPr>
-        <w:lastRenderedPageBreak/>
         <w:t xml:space="preserve">Inspector: Divya Bhagavathiappan Shiva                         </w:t>
       </w:r>
       <w:r>
@@ -18628,7 +18739,16 @@
                 <w:sz w:val="24"/>
                 <w:szCs w:val="24"/>
               </w:rPr>
-              <w:t>Emergency Notification &amp; Safety measures</w:t>
+              <w:t xml:space="preserve">Emergency Notification &amp; </w:t>
+            </w:r>
+            <w:r>
+              <w:rPr>
+                <w:rFonts w:ascii="Times New Roman" w:eastAsia="Times New Roman" w:hAnsi="Times New Roman" w:cs="Times New Roman"/>
+                <w:sz w:val="24"/>
+                <w:szCs w:val="24"/>
+              </w:rPr>
+              <w:lastRenderedPageBreak/>
+              <w:t>Safety measures</w:t>
             </w:r>
           </w:p>
         </w:tc>
@@ -18652,7 +18772,17 @@
                 <w:sz w:val="24"/>
                 <w:szCs w:val="24"/>
               </w:rPr>
-              <w:t>Weak Conflict - Automated calls should not happen if the customer takes responsibility for the emergency notification event.</w:t>
+              <w:lastRenderedPageBreak/>
+              <w:t xml:space="preserve">Weak Conflict - Automated calls </w:t>
+            </w:r>
+            <w:r>
+              <w:rPr>
+                <w:rFonts w:ascii="Times New Roman" w:eastAsia="Times New Roman" w:hAnsi="Times New Roman" w:cs="Times New Roman"/>
+                <w:sz w:val="24"/>
+                <w:szCs w:val="24"/>
+              </w:rPr>
+              <w:lastRenderedPageBreak/>
+              <w:t>should not happen if the customer takes responsibility for the emergency notification event.</w:t>
             </w:r>
           </w:p>
         </w:tc>
@@ -18676,6 +18806,7 @@
                 <w:sz w:val="24"/>
                 <w:szCs w:val="24"/>
               </w:rPr>
+              <w:lastRenderedPageBreak/>
               <w:t>Minor</w:t>
             </w:r>
           </w:p>
@@ -18755,7 +18886,6 @@
           <w:sz w:val="24"/>
           <w:szCs w:val="24"/>
         </w:rPr>
-        <w:lastRenderedPageBreak/>
         <w:t xml:space="preserve">Inspector: </w:t>
       </w:r>
       <w:r>
@@ -20134,7 +20264,17 @@
                 <w:sz w:val="24"/>
                 <w:szCs w:val="24"/>
               </w:rPr>
-              <w:t>Security Measures Main gate access and door access</w:t>
+              <w:t xml:space="preserve">Security Measures Main gate </w:t>
+            </w:r>
+            <w:r>
+              <w:rPr>
+                <w:rFonts w:ascii="Times New Roman" w:hAnsi="Times New Roman" w:cs="Times New Roman"/>
+                <w:color w:val="000000"/>
+                <w:sz w:val="24"/>
+                <w:szCs w:val="24"/>
+              </w:rPr>
+              <w:lastRenderedPageBreak/>
+              <w:t>access and door access</w:t>
             </w:r>
           </w:p>
           <w:p>
@@ -20177,6 +20317,7 @@
                 <w:sz w:val="24"/>
                 <w:szCs w:val="24"/>
               </w:rPr>
+              <w:lastRenderedPageBreak/>
               <w:t>Weak conflict</w:t>
             </w:r>
           </w:p>
@@ -20390,17 +20531,7 @@
                 <w:sz w:val="24"/>
                 <w:szCs w:val="24"/>
               </w:rPr>
-              <w:t xml:space="preserve">Section 4.4 Needs and </w:t>
-            </w:r>
-            <w:r>
-              <w:rPr>
-                <w:rFonts w:ascii="Times New Roman" w:hAnsi="Times New Roman" w:cs="Times New Roman"/>
-                <w:color w:val="000000"/>
-                <w:sz w:val="24"/>
-                <w:szCs w:val="24"/>
-              </w:rPr>
-              <w:lastRenderedPageBreak/>
-              <w:t>Feature:</w:t>
+              <w:t>Section 4.4 Needs and Feature:</w:t>
             </w:r>
           </w:p>
           <w:p>
@@ -20463,7 +20594,6 @@
                 <w:sz w:val="24"/>
                 <w:szCs w:val="24"/>
               </w:rPr>
-              <w:lastRenderedPageBreak/>
               <w:t xml:space="preserve">Unintelligibility </w:t>
             </w:r>
           </w:p>
@@ -20484,17 +20614,7 @@
                 <w:sz w:val="24"/>
                 <w:szCs w:val="24"/>
               </w:rPr>
-              <w:t xml:space="preserve">CO acronym is not </w:t>
-            </w:r>
-            <w:r>
-              <w:rPr>
-                <w:rFonts w:ascii="Times New Roman" w:hAnsi="Times New Roman" w:cs="Times New Roman"/>
-                <w:color w:val="000000"/>
-                <w:sz w:val="24"/>
-                <w:szCs w:val="24"/>
-              </w:rPr>
-              <w:lastRenderedPageBreak/>
-              <w:t>defined</w:t>
+              <w:t>CO acronym is not defined</w:t>
             </w:r>
           </w:p>
         </w:tc>
@@ -20526,7 +20646,6 @@
                 <w:sz w:val="24"/>
                 <w:szCs w:val="24"/>
               </w:rPr>
-              <w:lastRenderedPageBreak/>
               <w:t>moderate</w:t>
             </w:r>
           </w:p>
@@ -21036,6 +21155,7 @@
                 <w:szCs w:val="24"/>
               </w:rPr>
             </w:pPr>
+            <w:bookmarkStart w:id="2" w:name="_Hlk45726950"/>
             <w:r>
               <w:rPr>
                 <w:rFonts w:ascii="Times New Roman" w:hAnsi="Times New Roman" w:cs="Times New Roman"/>
@@ -21045,6 +21165,7 @@
               </w:rPr>
               <w:t>Automated irrigation, swimming pool cleaning doesn’t correspond to the category Energy management</w:t>
             </w:r>
+            <w:bookmarkEnd w:id="2"/>
           </w:p>
         </w:tc>
         <w:tc>
@@ -21967,6 +22088,7 @@
                 <w:sz w:val="24"/>
                 <w:szCs w:val="24"/>
               </w:rPr>
+              <w:lastRenderedPageBreak/>
               <w:t>2.</w:t>
             </w:r>
           </w:p>
@@ -22025,17 +22147,7 @@
                 <w:sz w:val="24"/>
                 <w:szCs w:val="24"/>
               </w:rPr>
-              <w:t xml:space="preserve">Routine Activities like kitchen, </w:t>
-            </w:r>
-            <w:r>
-              <w:rPr>
-                <w:rFonts w:ascii="Times New Roman" w:eastAsia="Times New Roman" w:hAnsi="Times New Roman" w:cs="Times New Roman"/>
-                <w:color w:val="000000"/>
-                <w:sz w:val="24"/>
-                <w:szCs w:val="24"/>
-              </w:rPr>
-              <w:lastRenderedPageBreak/>
-              <w:t>medicine inventory management and automated feeding plan for pets.</w:t>
+              <w:t>Routine Activities like kitchen, medicine inventory management and automated feeding plan for pets.</w:t>
             </w:r>
           </w:p>
         </w:tc>
@@ -22074,7 +22186,6 @@
                 <w:sz w:val="24"/>
                 <w:szCs w:val="24"/>
               </w:rPr>
-              <w:lastRenderedPageBreak/>
               <w:t>Opacity</w:t>
             </w:r>
             <w:r>
@@ -22093,17 +22204,7 @@
                 <w:sz w:val="24"/>
                 <w:szCs w:val="24"/>
               </w:rPr>
-              <w:t xml:space="preserve">rationale, authoring or dependencies (these are invisible) for this need </w:t>
-            </w:r>
-            <w:r>
-              <w:rPr>
-                <w:rFonts w:ascii="Times New Roman" w:eastAsia="Calibri" w:hAnsi="Times New Roman" w:cs="Times New Roman"/>
-                <w:color w:val="000000"/>
-                <w:sz w:val="24"/>
-                <w:szCs w:val="24"/>
-              </w:rPr>
-              <w:lastRenderedPageBreak/>
-              <w:t>and features.</w:t>
+              <w:t>rationale, authoring or dependencies (these are invisible) for this need and features.</w:t>
             </w:r>
           </w:p>
         </w:tc>
@@ -22141,7 +22242,6 @@
                 <w:sz w:val="24"/>
                 <w:szCs w:val="24"/>
               </w:rPr>
-              <w:lastRenderedPageBreak/>
               <w:t>Minor</w:t>
             </w:r>
           </w:p>
@@ -23579,6 +23679,7 @@
                 <w:sz w:val="24"/>
                 <w:szCs w:val="24"/>
               </w:rPr>
+              <w:lastRenderedPageBreak/>
               <w:t>Self-evolving mode</w:t>
             </w:r>
           </w:p>
@@ -23603,6 +23704,7 @@
                 <w:sz w:val="24"/>
                 <w:szCs w:val="24"/>
               </w:rPr>
+              <w:lastRenderedPageBreak/>
               <w:t>Forward reference</w:t>
             </w:r>
           </w:p>
@@ -23755,7 +23857,6 @@
                 <w:sz w:val="24"/>
                 <w:szCs w:val="24"/>
               </w:rPr>
-              <w:lastRenderedPageBreak/>
               <w:t>Mentions about Java and Linux which are more technical terms.</w:t>
             </w:r>
           </w:p>
@@ -23780,7 +23881,6 @@
                 <w:sz w:val="24"/>
                 <w:szCs w:val="24"/>
               </w:rPr>
-              <w:lastRenderedPageBreak/>
               <w:t>Unintelligibility</w:t>
             </w:r>
           </w:p>
@@ -29606,7 +29706,7 @@
     <w:lsdException w:name="Table Web 2" w:semiHidden="1" w:unhideWhenUsed="1"/>
     <w:lsdException w:name="Table Web 3" w:semiHidden="1" w:unhideWhenUsed="1"/>
     <w:lsdException w:name="Balloon Text" w:semiHidden="1" w:unhideWhenUsed="1"/>
-    <w:lsdException w:name="Table Grid" w:semiHidden="1" w:uiPriority="59" w:unhideWhenUsed="1"/>
+    <w:lsdException w:name="Table Grid" w:uiPriority="59"/>
     <w:lsdException w:name="Table Theme" w:semiHidden="1" w:unhideWhenUsed="1"/>
     <w:lsdException w:name="Placeholder Text" w:semiHidden="1"/>
     <w:lsdException w:name="No Spacing" w:uiPriority="1" w:qFormat="1"/>
@@ -29926,7 +30026,6 @@
   <w:style w:type="character" w:default="1" w:styleId="DefaultParagraphFont">
     <w:name w:val="Default Paragraph Font"/>
     <w:uiPriority w:val="1"/>
-    <w:semiHidden/>
     <w:unhideWhenUsed/>
   </w:style>
   <w:style w:type="table" w:default="1" w:styleId="TableNormal">

</xml_diff>

<commit_message>
conflict resolution 2 change category
</commit_message>
<xml_diff>
--- a/Deliverable-2/Requirement_Evaluation_And_Risk_Analysis_Report.docx
+++ b/Deliverable-2/Requirement_Evaluation_And_Risk_Analysis_Report.docx
@@ -173,6 +173,7 @@
         </w:rPr>
         <w:t xml:space="preserve">       </w:t>
       </w:r>
+      <w:proofErr w:type="spellStart"/>
       <w:r>
         <w:rPr>
           <w:rFonts w:ascii="Times New Roman" w:hAnsi="Times New Roman" w:cs="Times New Roman"/>
@@ -182,7 +183,19 @@
           <w:szCs w:val="28"/>
           <w:u w:val="single"/>
         </w:rPr>
-        <w:t>SmartHome+: A Smart Home Platform</w:t>
+        <w:t>SmartHome</w:t>
+      </w:r>
+      <w:proofErr w:type="spellEnd"/>
+      <w:r>
+        <w:rPr>
+          <w:rFonts w:ascii="Times New Roman" w:hAnsi="Times New Roman" w:cs="Times New Roman"/>
+          <w:b/>
+          <w:bCs/>
+          <w:sz w:val="28"/>
+          <w:szCs w:val="28"/>
+          <w:u w:val="single"/>
+        </w:rPr>
+        <w:t>+: A Smart Home Platform</w:t>
       </w:r>
     </w:p>
     <w:p>
@@ -1154,7 +1167,27 @@
           <w:sz w:val="24"/>
           <w:szCs w:val="24"/>
         </w:rPr>
-        <w:t>An Interaction matrix (Kotonya &amp; Sommerville, 1997) has been linked here which was prepared based on the information generated in task 1 (using features set listed within the vision document)</w:t>
+        <w:t>An Interaction matrix (</w:t>
+      </w:r>
+      <w:proofErr w:type="spellStart"/>
+      <w:r>
+        <w:rPr>
+          <w:rFonts w:ascii="Times New Roman" w:eastAsia="Times New Roman" w:hAnsi="Times New Roman" w:cs="Times New Roman"/>
+          <w:color w:val="000000"/>
+          <w:sz w:val="24"/>
+          <w:szCs w:val="24"/>
+        </w:rPr>
+        <w:t>Kotonya</w:t>
+      </w:r>
+      <w:proofErr w:type="spellEnd"/>
+      <w:r>
+        <w:rPr>
+          <w:rFonts w:ascii="Times New Roman" w:eastAsia="Times New Roman" w:hAnsi="Times New Roman" w:cs="Times New Roman"/>
+          <w:color w:val="000000"/>
+          <w:sz w:val="24"/>
+          <w:szCs w:val="24"/>
+        </w:rPr>
+        <w:t xml:space="preserve"> &amp; Sommerville, 1997) has been linked here which was prepared based on the information generated in task 1 (using features set listed within the vision document)</w:t>
       </w:r>
     </w:p>
     <w:p>
@@ -2766,7 +2799,25 @@
           <w:sz w:val="24"/>
           <w:szCs w:val="24"/>
         </w:rPr>
-        <w:t>Conflict 6: XXXXXX</w:t>
+        <w:t xml:space="preserve">Conflict 6: </w:t>
+      </w:r>
+      <w:r>
+        <w:rPr>
+          <w:rFonts w:ascii="Times New Roman" w:eastAsia="Times New Roman" w:hAnsi="Times New Roman" w:cs="Times New Roman"/>
+          <w:b/>
+          <w:sz w:val="24"/>
+          <w:szCs w:val="24"/>
+        </w:rPr>
+        <w:t>Door access control and main gate access control</w:t>
+      </w:r>
+      <w:r>
+        <w:rPr>
+          <w:rFonts w:ascii="Times New Roman" w:eastAsia="Times New Roman" w:hAnsi="Times New Roman" w:cs="Times New Roman"/>
+          <w:b/>
+          <w:sz w:val="24"/>
+          <w:szCs w:val="24"/>
+        </w:rPr>
+        <w:t xml:space="preserve"> are conflicting features</w:t>
       </w:r>
     </w:p>
     <w:p>
@@ -2863,7 +2914,47 @@
           <w:sz w:val="24"/>
           <w:szCs w:val="24"/>
         </w:rPr>
-        <w:t xml:space="preserve">XXXXX. </w:t>
+        <w:t xml:space="preserve">Providing </w:t>
+      </w:r>
+      <w:r>
+        <w:rPr>
+          <w:rFonts w:ascii="Times New Roman" w:eastAsia="Times New Roman" w:hAnsi="Times New Roman" w:cs="Times New Roman"/>
+          <w:sz w:val="24"/>
+          <w:szCs w:val="24"/>
+        </w:rPr>
+        <w:t xml:space="preserve">common </w:t>
+      </w:r>
+      <w:r>
+        <w:rPr>
+          <w:rFonts w:ascii="Times New Roman" w:eastAsia="Times New Roman" w:hAnsi="Times New Roman" w:cs="Times New Roman"/>
+          <w:sz w:val="24"/>
+          <w:szCs w:val="24"/>
+        </w:rPr>
+        <w:t>access control of all kind of door</w:t>
+      </w:r>
+      <w:r>
+        <w:rPr>
+          <w:rFonts w:ascii="Times New Roman" w:eastAsia="Times New Roman" w:hAnsi="Times New Roman" w:cs="Times New Roman"/>
+          <w:sz w:val="24"/>
+          <w:szCs w:val="24"/>
+        </w:rPr>
+        <w:t>s</w:t>
+      </w:r>
+      <w:r>
+        <w:rPr>
+          <w:rFonts w:ascii="Times New Roman" w:eastAsia="Times New Roman" w:hAnsi="Times New Roman" w:cs="Times New Roman"/>
+          <w:sz w:val="24"/>
+          <w:szCs w:val="24"/>
+        </w:rPr>
+        <w:t xml:space="preserve"> in the same feature where different door control</w:t>
+      </w:r>
+      <w:r>
+        <w:rPr>
+          <w:rFonts w:ascii="Times New Roman" w:eastAsia="Times New Roman" w:hAnsi="Times New Roman" w:cs="Times New Roman"/>
+          <w:sz w:val="24"/>
+          <w:szCs w:val="24"/>
+        </w:rPr>
+        <w:t xml:space="preserve"> will be managed</w:t>
       </w:r>
     </w:p>
     <w:p>
@@ -2897,7 +2988,17 @@
           <w:sz w:val="24"/>
           <w:szCs w:val="24"/>
         </w:rPr>
-        <w:t>Tactic used - XXXX</w:t>
+        <w:t xml:space="preserve">Tactic used - </w:t>
+      </w:r>
+      <w:r>
+        <w:rPr>
+          <w:rFonts w:ascii="Times New Roman" w:eastAsia="Times New Roman" w:hAnsi="Times New Roman" w:cs="Times New Roman"/>
+          <w:b/>
+          <w:color w:val="000000"/>
+          <w:sz w:val="24"/>
+          <w:szCs w:val="24"/>
+        </w:rPr>
+        <w:t>Drop lower-priority statements</w:t>
       </w:r>
     </w:p>
     <w:p>
@@ -3411,8 +3512,20 @@
           <w:sz w:val="24"/>
           <w:szCs w:val="24"/>
         </w:rPr>
-        <w:t>weighted matrices</w:t>
-      </w:r>
+        <w:t xml:space="preserve">weighted </w:t>
+      </w:r>
+      <w:proofErr w:type="gramStart"/>
+      <w:r>
+        <w:rPr>
+          <w:rFonts w:ascii="Times New Roman" w:eastAsia="Times New Roman" w:hAnsi="Times New Roman" w:cs="Times New Roman"/>
+          <w:b/>
+          <w:color w:val="000000"/>
+          <w:sz w:val="24"/>
+          <w:szCs w:val="24"/>
+        </w:rPr>
+        <w:t>matrices</w:t>
+      </w:r>
+      <w:proofErr w:type="gramEnd"/>
       <w:r>
         <w:rPr>
           <w:rFonts w:ascii="Times New Roman" w:eastAsia="Times New Roman" w:hAnsi="Times New Roman" w:cs="Times New Roman"/>
@@ -5119,6 +5232,7 @@
           <w:szCs w:val="24"/>
         </w:rPr>
       </w:pPr>
+      <w:proofErr w:type="spellStart"/>
       <w:r>
         <w:rPr>
           <w:rFonts w:ascii="Times New Roman" w:eastAsia="Times New Roman" w:hAnsi="Times New Roman" w:cs="Times New Roman"/>
@@ -5128,6 +5242,7 @@
         </w:rPr>
         <w:t>OptionXXX</w:t>
       </w:r>
+      <w:proofErr w:type="spellEnd"/>
       <w:r>
         <w:rPr>
           <w:rFonts w:ascii="Times New Roman" w:eastAsia="Times New Roman" w:hAnsi="Times New Roman" w:cs="Times New Roman"/>
@@ -5680,6 +5795,7 @@
           <w:szCs w:val="24"/>
         </w:rPr>
       </w:pPr>
+      <w:proofErr w:type="spellStart"/>
       <w:r>
         <w:rPr>
           <w:rFonts w:ascii="Times New Roman" w:eastAsia="Times New Roman" w:hAnsi="Times New Roman" w:cs="Times New Roman"/>
@@ -5689,6 +5805,7 @@
         </w:rPr>
         <w:t>OptionXXX</w:t>
       </w:r>
+      <w:proofErr w:type="spellEnd"/>
       <w:r>
         <w:rPr>
           <w:rFonts w:ascii="Times New Roman" w:eastAsia="Times New Roman" w:hAnsi="Times New Roman" w:cs="Times New Roman"/>
@@ -6082,7 +6199,25 @@
           <w:sz w:val="24"/>
           <w:szCs w:val="24"/>
         </w:rPr>
-        <w:t xml:space="preserve"> Maximizing the number of features might lead to an increase in overall cost of the solution, which defeats one of the core objectives of delivering a low cost solution. </w:t>
+        <w:t xml:space="preserve"> Maximizing the number of features might lead to an increase in overall cost of the solution, which defeats one of the core objectives of delivering a </w:t>
+      </w:r>
+      <w:proofErr w:type="gramStart"/>
+      <w:r>
+        <w:rPr>
+          <w:rFonts w:ascii="Times New Roman" w:eastAsia="Times New Roman" w:hAnsi="Times New Roman" w:cs="Times New Roman"/>
+          <w:sz w:val="24"/>
+          <w:szCs w:val="24"/>
+        </w:rPr>
+        <w:t>low cost</w:t>
+      </w:r>
+      <w:proofErr w:type="gramEnd"/>
+      <w:r>
+        <w:rPr>
+          <w:rFonts w:ascii="Times New Roman" w:eastAsia="Times New Roman" w:hAnsi="Times New Roman" w:cs="Times New Roman"/>
+          <w:sz w:val="24"/>
+          <w:szCs w:val="24"/>
+        </w:rPr>
+        <w:t xml:space="preserve"> solution. </w:t>
       </w:r>
     </w:p>
     <w:p>
@@ -7005,8 +7140,18 @@
           <w:sz w:val="24"/>
           <w:szCs w:val="24"/>
         </w:rPr>
-        <w:t>and some highly customer specific scenarios would highly impact the overall increase in the cost of solution as a whole</w:t>
-      </w:r>
+        <w:t xml:space="preserve">and some highly customer specific scenarios would highly impact the overall increase in the cost of </w:t>
+      </w:r>
+      <w:proofErr w:type="gramStart"/>
+      <w:r>
+        <w:rPr>
+          <w:rFonts w:ascii="Times New Roman" w:eastAsia="Times New Roman" w:hAnsi="Times New Roman" w:cs="Times New Roman"/>
+          <w:sz w:val="24"/>
+          <w:szCs w:val="24"/>
+        </w:rPr>
+        <w:t>solution as a whole</w:t>
+      </w:r>
+      <w:proofErr w:type="gramEnd"/>
       <w:r>
         <w:rPr>
           <w:rFonts w:ascii="Times New Roman" w:eastAsia="Times New Roman" w:hAnsi="Times New Roman" w:cs="Times New Roman"/>
@@ -7202,7 +7347,25 @@
           <w:sz w:val="24"/>
           <w:szCs w:val="24"/>
         </w:rPr>
-        <w:t xml:space="preserve"> Ensure the product development phase operates on Agile a based model (like KanBan, Scrum), which would prioritize important features in earlier deliveries and less important ones in later deliveries.</w:t>
+        <w:t xml:space="preserve"> Ensure the product development phase operates on Agile a based model (like </w:t>
+      </w:r>
+      <w:proofErr w:type="spellStart"/>
+      <w:r>
+        <w:rPr>
+          <w:rFonts w:ascii="Times New Roman" w:eastAsia="Times New Roman" w:hAnsi="Times New Roman" w:cs="Times New Roman"/>
+          <w:sz w:val="24"/>
+          <w:szCs w:val="24"/>
+        </w:rPr>
+        <w:t>KanBan</w:t>
+      </w:r>
+      <w:proofErr w:type="spellEnd"/>
+      <w:r>
+        <w:rPr>
+          <w:rFonts w:ascii="Times New Roman" w:eastAsia="Times New Roman" w:hAnsi="Times New Roman" w:cs="Times New Roman"/>
+          <w:sz w:val="24"/>
+          <w:szCs w:val="24"/>
+        </w:rPr>
+        <w:t>, Scrum), which would prioritize important features in earlier deliveries and less important ones in later deliveries.</w:t>
       </w:r>
     </w:p>
     <w:p>
@@ -8448,7 +8611,25 @@
           <w:sz w:val="24"/>
           <w:szCs w:val="24"/>
         </w:rPr>
-        <w:t>Gain access to other devices in the network - A hacker can gain access to other devices in the network and use it inappropriately.  Though it’s not catastrophic it will have a high impact on user experience of the system.</w:t>
+        <w:t xml:space="preserve">Gain access to other devices in the network - A hacker can gain access to other devices in the network and use it inappropriately.  Though </w:t>
+      </w:r>
+      <w:proofErr w:type="gramStart"/>
+      <w:r>
+        <w:rPr>
+          <w:rFonts w:ascii="Times New Roman" w:eastAsia="Times New Roman" w:hAnsi="Times New Roman" w:cs="Times New Roman"/>
+          <w:sz w:val="24"/>
+          <w:szCs w:val="24"/>
+        </w:rPr>
+        <w:t>it’s</w:t>
+      </w:r>
+      <w:proofErr w:type="gramEnd"/>
+      <w:r>
+        <w:rPr>
+          <w:rFonts w:ascii="Times New Roman" w:eastAsia="Times New Roman" w:hAnsi="Times New Roman" w:cs="Times New Roman"/>
+          <w:sz w:val="24"/>
+          <w:szCs w:val="24"/>
+        </w:rPr>
+        <w:t xml:space="preserve"> not catastrophic it will have a high impact on user experience of the system.</w:t>
       </w:r>
     </w:p>
     <w:p>
@@ -8591,7 +8772,25 @@
           <w:sz w:val="24"/>
           <w:szCs w:val="24"/>
         </w:rPr>
-        <w:t>Display warnings to the user via the mobile app, local monitor or the voice-based assistants that the smart device has the default password and the user needs to reset it.  User is given the option to fix it or snooze the warning.</w:t>
+        <w:t xml:space="preserve">Display warnings to the user via the mobile app, local </w:t>
+      </w:r>
+      <w:proofErr w:type="gramStart"/>
+      <w:r>
+        <w:rPr>
+          <w:rFonts w:ascii="Times New Roman" w:eastAsia="Times New Roman" w:hAnsi="Times New Roman" w:cs="Times New Roman"/>
+          <w:sz w:val="24"/>
+          <w:szCs w:val="24"/>
+        </w:rPr>
+        <w:t>monitor</w:t>
+      </w:r>
+      <w:proofErr w:type="gramEnd"/>
+      <w:r>
+        <w:rPr>
+          <w:rFonts w:ascii="Times New Roman" w:eastAsia="Times New Roman" w:hAnsi="Times New Roman" w:cs="Times New Roman"/>
+          <w:sz w:val="24"/>
+          <w:szCs w:val="24"/>
+        </w:rPr>
+        <w:t xml:space="preserve"> or the voice-based assistants that the smart device has the default password and the user needs to reset it.  User is given the option to fix it or snooze the warning.</w:t>
       </w:r>
     </w:p>
     <w:p>
@@ -8823,7 +9022,25 @@
           <w:sz w:val="24"/>
           <w:szCs w:val="24"/>
         </w:rPr>
-        <w:t xml:space="preserve">As we two levels of storage Local storage first and then cloud. So the probability of exhausting both together is possible but not very likely. </w:t>
+        <w:t xml:space="preserve">As we two levels of storage Local storage first and then cloud. </w:t>
+      </w:r>
+      <w:proofErr w:type="gramStart"/>
+      <w:r>
+        <w:rPr>
+          <w:rFonts w:ascii="Times New Roman" w:eastAsia="Times New Roman" w:hAnsi="Times New Roman" w:cs="Times New Roman"/>
+          <w:sz w:val="24"/>
+          <w:szCs w:val="24"/>
+        </w:rPr>
+        <w:t>So</w:t>
+      </w:r>
+      <w:proofErr w:type="gramEnd"/>
+      <w:r>
+        <w:rPr>
+          <w:rFonts w:ascii="Times New Roman" w:eastAsia="Times New Roman" w:hAnsi="Times New Roman" w:cs="Times New Roman"/>
+          <w:sz w:val="24"/>
+          <w:szCs w:val="24"/>
+        </w:rPr>
+        <w:t xml:space="preserve"> the probability of exhausting both together is possible but not very likely. </w:t>
       </w:r>
     </w:p>
     <w:p>
@@ -9924,7 +10141,25 @@
           <w:sz w:val="24"/>
           <w:szCs w:val="24"/>
         </w:rPr>
-        <w:t>Display warning to the user that storage is full, and they need to clear it or it will result in loss of data.</w:t>
+        <w:t xml:space="preserve">Display warning to the user that storage is full, and they need to clear </w:t>
+      </w:r>
+      <w:proofErr w:type="gramStart"/>
+      <w:r>
+        <w:rPr>
+          <w:rFonts w:ascii="Times New Roman" w:eastAsia="Times New Roman" w:hAnsi="Times New Roman" w:cs="Times New Roman"/>
+          <w:sz w:val="24"/>
+          <w:szCs w:val="24"/>
+        </w:rPr>
+        <w:t>it</w:t>
+      </w:r>
+      <w:proofErr w:type="gramEnd"/>
+      <w:r>
+        <w:rPr>
+          <w:rFonts w:ascii="Times New Roman" w:eastAsia="Times New Roman" w:hAnsi="Times New Roman" w:cs="Times New Roman"/>
+          <w:sz w:val="24"/>
+          <w:szCs w:val="24"/>
+        </w:rPr>
+        <w:t xml:space="preserve"> or it will result in loss of data.</w:t>
       </w:r>
     </w:p>
     <w:p>
@@ -10104,7 +10339,27 @@
           <w:szCs w:val="24"/>
           <w:highlight w:val="white"/>
         </w:rPr>
-        <w:t>System will entirely shut-down when there is a power failure and the back-up battery runs out as well</w:t>
+        <w:t xml:space="preserve">System will entirely </w:t>
+      </w:r>
+      <w:proofErr w:type="gramStart"/>
+      <w:r>
+        <w:rPr>
+          <w:rFonts w:ascii="Times New Roman" w:eastAsia="Times New Roman" w:hAnsi="Times New Roman" w:cs="Times New Roman"/>
+          <w:sz w:val="24"/>
+          <w:szCs w:val="24"/>
+          <w:highlight w:val="white"/>
+        </w:rPr>
+        <w:t>shut-down</w:t>
+      </w:r>
+      <w:proofErr w:type="gramEnd"/>
+      <w:r>
+        <w:rPr>
+          <w:rFonts w:ascii="Times New Roman" w:eastAsia="Times New Roman" w:hAnsi="Times New Roman" w:cs="Times New Roman"/>
+          <w:sz w:val="24"/>
+          <w:szCs w:val="24"/>
+          <w:highlight w:val="white"/>
+        </w:rPr>
+        <w:t xml:space="preserve"> when there is a power failure and the back-up battery runs out as well</w:t>
       </w:r>
       <w:r>
         <w:rPr>
@@ -10911,7 +11166,27 @@
           <w:szCs w:val="24"/>
           <w:highlight w:val="white"/>
         </w:rPr>
-        <w:t>house vulnerable to any types of attack (like fire, flood, theft or intrusion).</w:t>
+        <w:t xml:space="preserve">house vulnerable to any types of attack (like fire, flood, </w:t>
+      </w:r>
+      <w:proofErr w:type="gramStart"/>
+      <w:r>
+        <w:rPr>
+          <w:rFonts w:ascii="Times New Roman" w:eastAsia="Times New Roman" w:hAnsi="Times New Roman" w:cs="Times New Roman"/>
+          <w:sz w:val="24"/>
+          <w:szCs w:val="24"/>
+          <w:highlight w:val="white"/>
+        </w:rPr>
+        <w:t>theft</w:t>
+      </w:r>
+      <w:proofErr w:type="gramEnd"/>
+      <w:r>
+        <w:rPr>
+          <w:rFonts w:ascii="Times New Roman" w:eastAsia="Times New Roman" w:hAnsi="Times New Roman" w:cs="Times New Roman"/>
+          <w:sz w:val="24"/>
+          <w:szCs w:val="24"/>
+          <w:highlight w:val="white"/>
+        </w:rPr>
+        <w:t xml:space="preserve"> or intrusion).</w:t>
       </w:r>
     </w:p>
     <w:p>
@@ -10935,8 +11210,9 @@
           <w:szCs w:val="24"/>
           <w:highlight w:val="white"/>
         </w:rPr>
-        <w:t>All the Automation would s</w:t>
-      </w:r>
+        <w:t xml:space="preserve">All the Automation would </w:t>
+      </w:r>
+      <w:proofErr w:type="gramStart"/>
       <w:r>
         <w:rPr>
           <w:rFonts w:ascii="Times New Roman" w:eastAsia="Times New Roman" w:hAnsi="Times New Roman" w:cs="Times New Roman"/>
@@ -10944,7 +11220,26 @@
           <w:szCs w:val="24"/>
           <w:highlight w:val="white"/>
         </w:rPr>
-        <w:t xml:space="preserve">top and </w:t>
+        <w:t>s</w:t>
+      </w:r>
+      <w:r>
+        <w:rPr>
+          <w:rFonts w:ascii="Times New Roman" w:eastAsia="Times New Roman" w:hAnsi="Times New Roman" w:cs="Times New Roman"/>
+          <w:sz w:val="24"/>
+          <w:szCs w:val="24"/>
+          <w:highlight w:val="white"/>
+        </w:rPr>
+        <w:t>top</w:t>
+      </w:r>
+      <w:proofErr w:type="gramEnd"/>
+      <w:r>
+        <w:rPr>
+          <w:rFonts w:ascii="Times New Roman" w:eastAsia="Times New Roman" w:hAnsi="Times New Roman" w:cs="Times New Roman"/>
+          <w:sz w:val="24"/>
+          <w:szCs w:val="24"/>
+          <w:highlight w:val="white"/>
+        </w:rPr>
+        <w:t xml:space="preserve"> and </w:t>
       </w:r>
       <w:r>
         <w:rPr>
@@ -11056,7 +11351,29 @@
           <w:sz w:val="24"/>
           <w:szCs w:val="24"/>
         </w:rPr>
-        <w:t xml:space="preserve">Tactic used : </w:t>
+        <w:t xml:space="preserve">Tactic </w:t>
+      </w:r>
+      <w:proofErr w:type="gramStart"/>
+      <w:r>
+        <w:rPr>
+          <w:rFonts w:ascii="Times New Roman" w:eastAsia="Times New Roman" w:hAnsi="Times New Roman" w:cs="Times New Roman"/>
+          <w:b/>
+          <w:color w:val="000000"/>
+          <w:sz w:val="24"/>
+          <w:szCs w:val="24"/>
+        </w:rPr>
+        <w:t>used :</w:t>
+      </w:r>
+      <w:proofErr w:type="gramEnd"/>
+      <w:r>
+        <w:rPr>
+          <w:rFonts w:ascii="Times New Roman" w:eastAsia="Times New Roman" w:hAnsi="Times New Roman" w:cs="Times New Roman"/>
+          <w:b/>
+          <w:color w:val="000000"/>
+          <w:sz w:val="24"/>
+          <w:szCs w:val="24"/>
+        </w:rPr>
+        <w:t xml:space="preserve"> </w:t>
       </w:r>
       <w:r>
         <w:rPr>
@@ -11499,7 +11816,27 @@
           <w:sz w:val="24"/>
           <w:szCs w:val="24"/>
         </w:rPr>
-        <w:t>Internet based connectivity issues are quite common given that it involves a third party Internet Service Provider.</w:t>
+        <w:t xml:space="preserve">Internet based connectivity issues are quite common given that it involves a </w:t>
+      </w:r>
+      <w:proofErr w:type="gramStart"/>
+      <w:r>
+        <w:rPr>
+          <w:rFonts w:ascii="Times New Roman" w:eastAsia="Times New Roman" w:hAnsi="Times New Roman" w:cs="Times New Roman"/>
+          <w:color w:val="000000"/>
+          <w:sz w:val="24"/>
+          <w:szCs w:val="24"/>
+        </w:rPr>
+        <w:t>third party</w:t>
+      </w:r>
+      <w:proofErr w:type="gramEnd"/>
+      <w:r>
+        <w:rPr>
+          <w:rFonts w:ascii="Times New Roman" w:eastAsia="Times New Roman" w:hAnsi="Times New Roman" w:cs="Times New Roman"/>
+          <w:color w:val="000000"/>
+          <w:sz w:val="24"/>
+          <w:szCs w:val="24"/>
+        </w:rPr>
+        <w:t xml:space="preserve"> Internet Service Provider.</w:t>
       </w:r>
     </w:p>
     <w:p>
@@ -12704,7 +13041,29 @@
           <w:sz w:val="24"/>
           <w:szCs w:val="24"/>
         </w:rPr>
-        <w:t>Tactic used : Avoid risk</w:t>
+        <w:t xml:space="preserve">Tactic </w:t>
+      </w:r>
+      <w:proofErr w:type="gramStart"/>
+      <w:r>
+        <w:rPr>
+          <w:rFonts w:ascii="Times New Roman" w:eastAsia="Times New Roman" w:hAnsi="Times New Roman" w:cs="Times New Roman"/>
+          <w:b/>
+          <w:color w:val="000000"/>
+          <w:sz w:val="24"/>
+          <w:szCs w:val="24"/>
+        </w:rPr>
+        <w:t>used :</w:t>
+      </w:r>
+      <w:proofErr w:type="gramEnd"/>
+      <w:r>
+        <w:rPr>
+          <w:rFonts w:ascii="Times New Roman" w:eastAsia="Times New Roman" w:hAnsi="Times New Roman" w:cs="Times New Roman"/>
+          <w:b/>
+          <w:color w:val="000000"/>
+          <w:sz w:val="24"/>
+          <w:szCs w:val="24"/>
+        </w:rPr>
+        <w:t xml:space="preserve"> Avoid risk</w:t>
       </w:r>
     </w:p>
     <w:p>
@@ -12852,7 +13211,29 @@
           <w:sz w:val="24"/>
           <w:szCs w:val="24"/>
         </w:rPr>
-        <w:t>Tactic used : Reduce risk likelihood</w:t>
+        <w:t xml:space="preserve">Tactic </w:t>
+      </w:r>
+      <w:proofErr w:type="gramStart"/>
+      <w:r>
+        <w:rPr>
+          <w:rFonts w:ascii="Times New Roman" w:eastAsia="Times New Roman" w:hAnsi="Times New Roman" w:cs="Times New Roman"/>
+          <w:b/>
+          <w:color w:val="000000"/>
+          <w:sz w:val="24"/>
+          <w:szCs w:val="24"/>
+        </w:rPr>
+        <w:t>used :</w:t>
+      </w:r>
+      <w:proofErr w:type="gramEnd"/>
+      <w:r>
+        <w:rPr>
+          <w:rFonts w:ascii="Times New Roman" w:eastAsia="Times New Roman" w:hAnsi="Times New Roman" w:cs="Times New Roman"/>
+          <w:b/>
+          <w:color w:val="000000"/>
+          <w:sz w:val="24"/>
+          <w:szCs w:val="24"/>
+        </w:rPr>
+        <w:t xml:space="preserve"> Reduce risk likelihood</w:t>
       </w:r>
     </w:p>
     <w:p>
@@ -13442,7 +13823,27 @@
                 <w:sz w:val="24"/>
                 <w:szCs w:val="24"/>
               </w:rPr>
-              <w:t xml:space="preserve">Safety concerns for kids, elders </w:t>
+              <w:t xml:space="preserve">Safety concerns for kids, </w:t>
+            </w:r>
+            <w:proofErr w:type="gramStart"/>
+            <w:r>
+              <w:rPr>
+                <w:rFonts w:ascii="Times New Roman" w:eastAsia="Times New Roman" w:hAnsi="Times New Roman" w:cs="Times New Roman"/>
+                <w:color w:val="000000"/>
+                <w:sz w:val="24"/>
+                <w:szCs w:val="24"/>
+              </w:rPr>
+              <w:t>elders</w:t>
+            </w:r>
+            <w:proofErr w:type="gramEnd"/>
+            <w:r>
+              <w:rPr>
+                <w:rFonts w:ascii="Times New Roman" w:eastAsia="Times New Roman" w:hAnsi="Times New Roman" w:cs="Times New Roman"/>
+                <w:color w:val="000000"/>
+                <w:sz w:val="24"/>
+                <w:szCs w:val="24"/>
+              </w:rPr>
+              <w:t xml:space="preserve"> </w:t>
             </w:r>
             <w:r>
               <w:rPr>
@@ -13965,7 +14366,29 @@
           <w:sz w:val="24"/>
           <w:szCs w:val="24"/>
         </w:rPr>
-        <w:t xml:space="preserve">Tactic used : </w:t>
+        <w:t xml:space="preserve">Tactic </w:t>
+      </w:r>
+      <w:proofErr w:type="gramStart"/>
+      <w:r>
+        <w:rPr>
+          <w:rFonts w:ascii="Times New Roman" w:eastAsia="Times New Roman" w:hAnsi="Times New Roman" w:cs="Times New Roman"/>
+          <w:b/>
+          <w:color w:val="000000"/>
+          <w:sz w:val="24"/>
+          <w:szCs w:val="24"/>
+        </w:rPr>
+        <w:t>used :</w:t>
+      </w:r>
+      <w:proofErr w:type="gramEnd"/>
+      <w:r>
+        <w:rPr>
+          <w:rFonts w:ascii="Times New Roman" w:eastAsia="Times New Roman" w:hAnsi="Times New Roman" w:cs="Times New Roman"/>
+          <w:b/>
+          <w:color w:val="000000"/>
+          <w:sz w:val="24"/>
+          <w:szCs w:val="24"/>
+        </w:rPr>
+        <w:t xml:space="preserve"> </w:t>
       </w:r>
       <w:r>
         <w:rPr>
@@ -14083,7 +14506,29 @@
           <w:sz w:val="24"/>
           <w:szCs w:val="24"/>
         </w:rPr>
-        <w:t>Tactic used : Avoid risk by adding a new requirement</w:t>
+        <w:t xml:space="preserve">Tactic </w:t>
+      </w:r>
+      <w:proofErr w:type="gramStart"/>
+      <w:r>
+        <w:rPr>
+          <w:rFonts w:ascii="Times New Roman" w:eastAsia="Times New Roman" w:hAnsi="Times New Roman" w:cs="Times New Roman"/>
+          <w:b/>
+          <w:color w:val="000000"/>
+          <w:sz w:val="24"/>
+          <w:szCs w:val="24"/>
+        </w:rPr>
+        <w:t>used :</w:t>
+      </w:r>
+      <w:proofErr w:type="gramEnd"/>
+      <w:r>
+        <w:rPr>
+          <w:rFonts w:ascii="Times New Roman" w:eastAsia="Times New Roman" w:hAnsi="Times New Roman" w:cs="Times New Roman"/>
+          <w:b/>
+          <w:color w:val="000000"/>
+          <w:sz w:val="24"/>
+          <w:szCs w:val="24"/>
+        </w:rPr>
+        <w:t xml:space="preserve"> Avoid risk by adding a new requirement</w:t>
       </w:r>
     </w:p>
     <w:p>
@@ -15326,7 +15771,17 @@
           <w:sz w:val="24"/>
           <w:szCs w:val="24"/>
         </w:rPr>
-        <w:t xml:space="preserve"> damage</w:t>
+        <w:t xml:space="preserve"> </w:t>
+      </w:r>
+      <w:proofErr w:type="gramStart"/>
+      <w:r>
+        <w:rPr>
+          <w:rFonts w:ascii="Times New Roman" w:eastAsia="Times New Roman" w:hAnsi="Times New Roman" w:cs="Times New Roman"/>
+          <w:color w:val="000000"/>
+          <w:sz w:val="24"/>
+          <w:szCs w:val="24"/>
+        </w:rPr>
+        <w:t>damage</w:t>
       </w:r>
       <w:r>
         <w:rPr>
@@ -15337,6 +15792,7 @@
         </w:rPr>
         <w:t>s</w:t>
       </w:r>
+      <w:proofErr w:type="gramEnd"/>
       <w:r>
         <w:rPr>
           <w:rFonts w:ascii="Times New Roman" w:eastAsia="Times New Roman" w:hAnsi="Times New Roman" w:cs="Times New Roman"/>
@@ -15442,17 +15898,39 @@
           <w:sz w:val="24"/>
           <w:szCs w:val="24"/>
         </w:rPr>
-        <w:t xml:space="preserve">Tactic used </w:t>
-      </w:r>
-      <w:r>
-        <w:rPr>
-          <w:rFonts w:ascii="Times New Roman" w:eastAsia="Times New Roman" w:hAnsi="Times New Roman" w:cs="Times New Roman"/>
-          <w:b/>
-          <w:color w:val="000000"/>
-          <w:sz w:val="24"/>
-          <w:szCs w:val="24"/>
-        </w:rPr>
-        <w:t xml:space="preserve">: </w:t>
+        <w:t xml:space="preserve">Tactic </w:t>
+      </w:r>
+      <w:proofErr w:type="gramStart"/>
+      <w:r>
+        <w:rPr>
+          <w:rFonts w:ascii="Times New Roman" w:eastAsia="Times New Roman" w:hAnsi="Times New Roman" w:cs="Times New Roman"/>
+          <w:b/>
+          <w:color w:val="000000"/>
+          <w:sz w:val="24"/>
+          <w:szCs w:val="24"/>
+        </w:rPr>
+        <w:t xml:space="preserve">used </w:t>
+      </w:r>
+      <w:r>
+        <w:rPr>
+          <w:rFonts w:ascii="Times New Roman" w:eastAsia="Times New Roman" w:hAnsi="Times New Roman" w:cs="Times New Roman"/>
+          <w:b/>
+          <w:color w:val="000000"/>
+          <w:sz w:val="24"/>
+          <w:szCs w:val="24"/>
+        </w:rPr>
+        <w:t>:</w:t>
+      </w:r>
+      <w:proofErr w:type="gramEnd"/>
+      <w:r>
+        <w:rPr>
+          <w:rFonts w:ascii="Times New Roman" w:eastAsia="Times New Roman" w:hAnsi="Times New Roman" w:cs="Times New Roman"/>
+          <w:b/>
+          <w:color w:val="000000"/>
+          <w:sz w:val="24"/>
+          <w:szCs w:val="24"/>
+        </w:rPr>
+        <w:t xml:space="preserve"> </w:t>
       </w:r>
       <w:r>
         <w:rPr>
@@ -15633,17 +16111,39 @@
           <w:sz w:val="24"/>
           <w:szCs w:val="24"/>
         </w:rPr>
-        <w:t xml:space="preserve">Tactic used </w:t>
-      </w:r>
-      <w:r>
-        <w:rPr>
-          <w:rFonts w:ascii="Times New Roman" w:eastAsia="Times New Roman" w:hAnsi="Times New Roman" w:cs="Times New Roman"/>
-          <w:b/>
-          <w:color w:val="000000"/>
-          <w:sz w:val="24"/>
-          <w:szCs w:val="24"/>
-        </w:rPr>
-        <w:t>: Reduce risk likelihood</w:t>
+        <w:t xml:space="preserve">Tactic </w:t>
+      </w:r>
+      <w:proofErr w:type="gramStart"/>
+      <w:r>
+        <w:rPr>
+          <w:rFonts w:ascii="Times New Roman" w:eastAsia="Times New Roman" w:hAnsi="Times New Roman" w:cs="Times New Roman"/>
+          <w:b/>
+          <w:color w:val="000000"/>
+          <w:sz w:val="24"/>
+          <w:szCs w:val="24"/>
+        </w:rPr>
+        <w:t xml:space="preserve">used </w:t>
+      </w:r>
+      <w:r>
+        <w:rPr>
+          <w:rFonts w:ascii="Times New Roman" w:eastAsia="Times New Roman" w:hAnsi="Times New Roman" w:cs="Times New Roman"/>
+          <w:b/>
+          <w:color w:val="000000"/>
+          <w:sz w:val="24"/>
+          <w:szCs w:val="24"/>
+        </w:rPr>
+        <w:t>:</w:t>
+      </w:r>
+      <w:proofErr w:type="gramEnd"/>
+      <w:r>
+        <w:rPr>
+          <w:rFonts w:ascii="Times New Roman" w:eastAsia="Times New Roman" w:hAnsi="Times New Roman" w:cs="Times New Roman"/>
+          <w:b/>
+          <w:color w:val="000000"/>
+          <w:sz w:val="24"/>
+          <w:szCs w:val="24"/>
+        </w:rPr>
+        <w:t xml:space="preserve"> Reduce risk likelihood</w:t>
       </w:r>
     </w:p>
     <w:p>
@@ -15799,8 +16299,39 @@
           <w:sz w:val="24"/>
           <w:szCs w:val="24"/>
         </w:rPr>
-        <w:t>Inspector: Apoorv Semwal</w:t>
-      </w:r>
+        <w:t xml:space="preserve">Inspector: </w:t>
+      </w:r>
+      <w:proofErr w:type="spellStart"/>
+      <w:r>
+        <w:rPr>
+          <w:rFonts w:ascii="Times New Roman" w:eastAsia="Times New Roman" w:hAnsi="Times New Roman" w:cs="Times New Roman"/>
+          <w:b/>
+          <w:sz w:val="24"/>
+          <w:szCs w:val="24"/>
+        </w:rPr>
+        <w:t>Apoorv</w:t>
+      </w:r>
+      <w:proofErr w:type="spellEnd"/>
+      <w:r>
+        <w:rPr>
+          <w:rFonts w:ascii="Times New Roman" w:eastAsia="Times New Roman" w:hAnsi="Times New Roman" w:cs="Times New Roman"/>
+          <w:b/>
+          <w:sz w:val="24"/>
+          <w:szCs w:val="24"/>
+        </w:rPr>
+        <w:t xml:space="preserve"> </w:t>
+      </w:r>
+      <w:proofErr w:type="spellStart"/>
+      <w:r>
+        <w:rPr>
+          <w:rFonts w:ascii="Times New Roman" w:eastAsia="Times New Roman" w:hAnsi="Times New Roman" w:cs="Times New Roman"/>
+          <w:b/>
+          <w:sz w:val="24"/>
+          <w:szCs w:val="24"/>
+        </w:rPr>
+        <w:t>Semwal</w:t>
+      </w:r>
+      <w:proofErr w:type="spellEnd"/>
       <w:r>
         <w:rPr>
           <w:rFonts w:ascii="Times New Roman" w:eastAsia="Times New Roman" w:hAnsi="Times New Roman" w:cs="Times New Roman"/>
@@ -16257,6 +16788,7 @@
                 <w:szCs w:val="24"/>
               </w:rPr>
             </w:pPr>
+            <w:proofErr w:type="spellStart"/>
             <w:r>
               <w:rPr>
                 <w:rFonts w:ascii="Times New Roman" w:eastAsia="Times New Roman" w:hAnsi="Times New Roman" w:cs="Times New Roman"/>
@@ -16265,6 +16797,7 @@
               </w:rPr>
               <w:t>Apoorv</w:t>
             </w:r>
+            <w:proofErr w:type="spellEnd"/>
           </w:p>
         </w:tc>
         <w:tc>
@@ -16836,7 +17369,25 @@
                 <w:sz w:val="24"/>
                 <w:szCs w:val="24"/>
               </w:rPr>
-              <w:t>Section - 4.3 - Needs and Features – Multi User Mode of Operation and Household Automation.</w:t>
+              <w:t xml:space="preserve">Section - 4.3 - Needs and Features – </w:t>
+            </w:r>
+            <w:proofErr w:type="gramStart"/>
+            <w:r>
+              <w:rPr>
+                <w:rFonts w:ascii="Times New Roman" w:eastAsia="Times New Roman" w:hAnsi="Times New Roman" w:cs="Times New Roman"/>
+                <w:sz w:val="24"/>
+                <w:szCs w:val="24"/>
+              </w:rPr>
+              <w:t>Multi User</w:t>
+            </w:r>
+            <w:proofErr w:type="gramEnd"/>
+            <w:r>
+              <w:rPr>
+                <w:rFonts w:ascii="Times New Roman" w:eastAsia="Times New Roman" w:hAnsi="Times New Roman" w:cs="Times New Roman"/>
+                <w:sz w:val="24"/>
+                <w:szCs w:val="24"/>
+              </w:rPr>
+              <w:t xml:space="preserve"> Mode of Operation and Household Automation.</w:t>
             </w:r>
           </w:p>
         </w:tc>
@@ -16923,6 +17474,7 @@
                 <w:szCs w:val="24"/>
               </w:rPr>
             </w:pPr>
+            <w:proofErr w:type="spellStart"/>
             <w:r>
               <w:rPr>
                 <w:rFonts w:ascii="Times New Roman" w:eastAsia="Times New Roman" w:hAnsi="Times New Roman" w:cs="Times New Roman"/>
@@ -16931,6 +17483,7 @@
               </w:rPr>
               <w:t>Apoorv</w:t>
             </w:r>
+            <w:proofErr w:type="spellEnd"/>
           </w:p>
         </w:tc>
         <w:tc>
@@ -17165,6 +17718,7 @@
                 <w:szCs w:val="24"/>
               </w:rPr>
             </w:pPr>
+            <w:proofErr w:type="spellStart"/>
             <w:r>
               <w:rPr>
                 <w:rFonts w:ascii="Times New Roman" w:eastAsia="Times New Roman" w:hAnsi="Times New Roman" w:cs="Times New Roman"/>
@@ -17173,6 +17727,7 @@
               </w:rPr>
               <w:t>Apoorv</w:t>
             </w:r>
+            <w:proofErr w:type="spellEnd"/>
           </w:p>
         </w:tc>
         <w:tc>
@@ -17280,7 +17835,47 @@
           <w:sz w:val="24"/>
           <w:szCs w:val="24"/>
         </w:rPr>
-        <w:t xml:space="preserve">Inspector: Divya Bhagavathiappan Shiva                         </w:t>
+        <w:t xml:space="preserve">Inspector: </w:t>
+      </w:r>
+      <w:proofErr w:type="spellStart"/>
+      <w:r>
+        <w:rPr>
+          <w:rFonts w:ascii="Times New Roman" w:eastAsia="Times New Roman" w:hAnsi="Times New Roman" w:cs="Times New Roman"/>
+          <w:b/>
+          <w:sz w:val="24"/>
+          <w:szCs w:val="24"/>
+        </w:rPr>
+        <w:t>Divya</w:t>
+      </w:r>
+      <w:proofErr w:type="spellEnd"/>
+      <w:r>
+        <w:rPr>
+          <w:rFonts w:ascii="Times New Roman" w:eastAsia="Times New Roman" w:hAnsi="Times New Roman" w:cs="Times New Roman"/>
+          <w:b/>
+          <w:sz w:val="24"/>
+          <w:szCs w:val="24"/>
+        </w:rPr>
+        <w:t xml:space="preserve"> </w:t>
+      </w:r>
+      <w:proofErr w:type="spellStart"/>
+      <w:r>
+        <w:rPr>
+          <w:rFonts w:ascii="Times New Roman" w:eastAsia="Times New Roman" w:hAnsi="Times New Roman" w:cs="Times New Roman"/>
+          <w:b/>
+          <w:sz w:val="24"/>
+          <w:szCs w:val="24"/>
+        </w:rPr>
+        <w:t>Bhagavathiappan</w:t>
+      </w:r>
+      <w:proofErr w:type="spellEnd"/>
+      <w:r>
+        <w:rPr>
+          <w:rFonts w:ascii="Times New Roman" w:eastAsia="Times New Roman" w:hAnsi="Times New Roman" w:cs="Times New Roman"/>
+          <w:b/>
+          <w:sz w:val="24"/>
+          <w:szCs w:val="24"/>
+        </w:rPr>
+        <w:t xml:space="preserve"> Shiva                         </w:t>
       </w:r>
       <w:r>
         <w:rPr>
@@ -17679,6 +18274,7 @@
                 <w:szCs w:val="24"/>
               </w:rPr>
             </w:pPr>
+            <w:proofErr w:type="spellStart"/>
             <w:r>
               <w:rPr>
                 <w:rFonts w:ascii="Times New Roman" w:eastAsia="Times New Roman" w:hAnsi="Times New Roman" w:cs="Times New Roman"/>
@@ -17687,6 +18283,7 @@
               </w:rPr>
               <w:t>Divya</w:t>
             </w:r>
+            <w:proofErr w:type="spellEnd"/>
           </w:p>
         </w:tc>
         <w:tc>
@@ -18292,7 +18889,25 @@
                 <w:sz w:val="24"/>
                 <w:szCs w:val="24"/>
               </w:rPr>
-              <w:t>Omission - Emergency notifications should also be displayed in local monitors and through voice based assistants</w:t>
+              <w:t xml:space="preserve">Omission - Emergency notifications should also be displayed in local monitors and through </w:t>
+            </w:r>
+            <w:proofErr w:type="gramStart"/>
+            <w:r>
+              <w:rPr>
+                <w:rFonts w:ascii="Times New Roman" w:eastAsia="Times New Roman" w:hAnsi="Times New Roman" w:cs="Times New Roman"/>
+                <w:sz w:val="24"/>
+                <w:szCs w:val="24"/>
+              </w:rPr>
+              <w:t>voice based</w:t>
+            </w:r>
+            <w:proofErr w:type="gramEnd"/>
+            <w:r>
+              <w:rPr>
+                <w:rFonts w:ascii="Times New Roman" w:eastAsia="Times New Roman" w:hAnsi="Times New Roman" w:cs="Times New Roman"/>
+                <w:sz w:val="24"/>
+                <w:szCs w:val="24"/>
+              </w:rPr>
+              <w:t xml:space="preserve"> assistants</w:t>
             </w:r>
           </w:p>
         </w:tc>
@@ -19252,7 +19867,27 @@
                 <w:sz w:val="24"/>
                 <w:szCs w:val="24"/>
               </w:rPr>
-              <w:t>Definition of self evolving mode was given later in Appendix</w:t>
+              <w:t xml:space="preserve">Definition of </w:t>
+            </w:r>
+            <w:proofErr w:type="spellStart"/>
+            <w:r>
+              <w:rPr>
+                <w:rFonts w:ascii="Times New Roman" w:hAnsi="Times New Roman" w:cs="Times New Roman"/>
+                <w:color w:val="000000"/>
+                <w:sz w:val="24"/>
+                <w:szCs w:val="24"/>
+              </w:rPr>
+              <w:t>self evolving</w:t>
+            </w:r>
+            <w:proofErr w:type="spellEnd"/>
+            <w:r>
+              <w:rPr>
+                <w:rFonts w:ascii="Times New Roman" w:hAnsi="Times New Roman" w:cs="Times New Roman"/>
+                <w:color w:val="000000"/>
+                <w:sz w:val="24"/>
+                <w:szCs w:val="24"/>
+              </w:rPr>
+              <w:t xml:space="preserve"> mode was given later in Appendix</w:t>
             </w:r>
           </w:p>
         </w:tc>
@@ -19419,7 +20054,27 @@
                 <w:sz w:val="24"/>
                 <w:szCs w:val="24"/>
               </w:rPr>
-              <w:t>Bell canada Description</w:t>
+              <w:t xml:space="preserve">Bell </w:t>
+            </w:r>
+            <w:proofErr w:type="spellStart"/>
+            <w:r>
+              <w:rPr>
+                <w:rFonts w:ascii="Times New Roman" w:hAnsi="Times New Roman" w:cs="Times New Roman"/>
+                <w:color w:val="000000"/>
+                <w:sz w:val="24"/>
+                <w:szCs w:val="24"/>
+              </w:rPr>
+              <w:t>canada</w:t>
+            </w:r>
+            <w:proofErr w:type="spellEnd"/>
+            <w:r>
+              <w:rPr>
+                <w:rFonts w:ascii="Times New Roman" w:hAnsi="Times New Roman" w:cs="Times New Roman"/>
+                <w:color w:val="000000"/>
+                <w:sz w:val="24"/>
+                <w:szCs w:val="24"/>
+              </w:rPr>
+              <w:t xml:space="preserve"> Description</w:t>
             </w:r>
           </w:p>
         </w:tc>
@@ -19992,7 +20647,27 @@
                 <w:sz w:val="24"/>
                 <w:szCs w:val="24"/>
               </w:rPr>
-              <w:t>Section 4.4  Needs and Feature</w:t>
+              <w:t xml:space="preserve">Section </w:t>
+            </w:r>
+            <w:proofErr w:type="gramStart"/>
+            <w:r>
+              <w:rPr>
+                <w:rFonts w:ascii="Times New Roman" w:hAnsi="Times New Roman" w:cs="Times New Roman"/>
+                <w:color w:val="000000"/>
+                <w:sz w:val="24"/>
+                <w:szCs w:val="24"/>
+              </w:rPr>
+              <w:t>4.4  Needs</w:t>
+            </w:r>
+            <w:proofErr w:type="gramEnd"/>
+            <w:r>
+              <w:rPr>
+                <w:rFonts w:ascii="Times New Roman" w:hAnsi="Times New Roman" w:cs="Times New Roman"/>
+                <w:color w:val="000000"/>
+                <w:sz w:val="24"/>
+                <w:szCs w:val="24"/>
+              </w:rPr>
+              <w:t xml:space="preserve"> and Feature</w:t>
             </w:r>
           </w:p>
           <w:p>
@@ -21163,7 +21838,27 @@
                 <w:sz w:val="24"/>
                 <w:szCs w:val="24"/>
               </w:rPr>
-              <w:t>Automated irrigation, swimming pool cleaning doesn’t correspond to the category Energy management</w:t>
+              <w:t xml:space="preserve">Automated irrigation, swimming pool cleaning </w:t>
+            </w:r>
+            <w:proofErr w:type="gramStart"/>
+            <w:r>
+              <w:rPr>
+                <w:rFonts w:ascii="Times New Roman" w:hAnsi="Times New Roman" w:cs="Times New Roman"/>
+                <w:color w:val="000000"/>
+                <w:sz w:val="24"/>
+                <w:szCs w:val="24"/>
+              </w:rPr>
+              <w:t>doesn’t</w:t>
+            </w:r>
+            <w:proofErr w:type="gramEnd"/>
+            <w:r>
+              <w:rPr>
+                <w:rFonts w:ascii="Times New Roman" w:hAnsi="Times New Roman" w:cs="Times New Roman"/>
+                <w:color w:val="000000"/>
+                <w:sz w:val="24"/>
+                <w:szCs w:val="24"/>
+              </w:rPr>
+              <w:t xml:space="preserve"> correspond to the category Energy management</w:t>
             </w:r>
             <w:bookmarkEnd w:id="2"/>
           </w:p>
@@ -21430,15 +22125,27 @@
         </w:rPr>
         <w:t xml:space="preserve">Inspector: </w:t>
       </w:r>
-      <w:r>
-        <w:rPr>
-          <w:rFonts w:ascii="Times New Roman" w:eastAsia="Times New Roman" w:hAnsi="Times New Roman" w:cs="Times New Roman"/>
-          <w:b/>
-          <w:color w:val="000000"/>
-          <w:sz w:val="24"/>
-          <w:szCs w:val="24"/>
-        </w:rPr>
-        <w:t>Manik Hossain</w:t>
+      <w:proofErr w:type="spellStart"/>
+      <w:r>
+        <w:rPr>
+          <w:rFonts w:ascii="Times New Roman" w:eastAsia="Times New Roman" w:hAnsi="Times New Roman" w:cs="Times New Roman"/>
+          <w:b/>
+          <w:color w:val="000000"/>
+          <w:sz w:val="24"/>
+          <w:szCs w:val="24"/>
+        </w:rPr>
+        <w:t>Manik</w:t>
+      </w:r>
+      <w:proofErr w:type="spellEnd"/>
+      <w:r>
+        <w:rPr>
+          <w:rFonts w:ascii="Times New Roman" w:eastAsia="Times New Roman" w:hAnsi="Times New Roman" w:cs="Times New Roman"/>
+          <w:b/>
+          <w:color w:val="000000"/>
+          <w:sz w:val="24"/>
+          <w:szCs w:val="24"/>
+        </w:rPr>
+        <w:t xml:space="preserve"> Hossain</w:t>
       </w:r>
       <w:r>
         <w:rPr>
@@ -21834,8 +22541,19 @@
                 <w:sz w:val="24"/>
                 <w:szCs w:val="24"/>
               </w:rPr>
-              <w:t>Need &amp; Features :</w:t>
-            </w:r>
+              <w:t xml:space="preserve">Need &amp; </w:t>
+            </w:r>
+            <w:proofErr w:type="gramStart"/>
+            <w:r>
+              <w:rPr>
+                <w:rFonts w:ascii="Times New Roman" w:eastAsia="Times New Roman" w:hAnsi="Times New Roman" w:cs="Times New Roman"/>
+                <w:color w:val="000000"/>
+                <w:sz w:val="24"/>
+                <w:szCs w:val="24"/>
+              </w:rPr>
+              <w:t>Features :</w:t>
+            </w:r>
+            <w:proofErr w:type="gramEnd"/>
           </w:p>
           <w:p>
             <w:pPr>
@@ -21885,6 +22603,7 @@
                 <w:szCs w:val="24"/>
               </w:rPr>
             </w:pPr>
+            <w:proofErr w:type="gramStart"/>
             <w:r>
               <w:rPr>
                 <w:rFonts w:ascii="Times New Roman" w:eastAsia="Times New Roman" w:hAnsi="Times New Roman" w:cs="Times New Roman"/>
@@ -21902,7 +22621,17 @@
                 <w:sz w:val="24"/>
                 <w:szCs w:val="24"/>
               </w:rPr>
-              <w:t xml:space="preserve"> : Sometime fire alarm rings for a while but it can be easily control at home instead of disturbing these department</w:t>
+              <w:t xml:space="preserve"> :</w:t>
+            </w:r>
+            <w:proofErr w:type="gramEnd"/>
+            <w:r>
+              <w:rPr>
+                <w:rFonts w:ascii="Times New Roman" w:eastAsia="Times New Roman" w:hAnsi="Times New Roman" w:cs="Times New Roman"/>
+                <w:color w:val="000000"/>
+                <w:sz w:val="24"/>
+                <w:szCs w:val="24"/>
+              </w:rPr>
+              <w:t xml:space="preserve"> Sometime fire alarm rings for a while but it can be easily control at home instead of disturbing these department</w:t>
             </w:r>
           </w:p>
         </w:tc>
@@ -21971,6 +22700,7 @@
                 <w:szCs w:val="24"/>
               </w:rPr>
             </w:pPr>
+            <w:proofErr w:type="spellStart"/>
             <w:r>
               <w:rPr>
                 <w:rFonts w:ascii="Times New Roman" w:eastAsia="Times New Roman" w:hAnsi="Times New Roman" w:cs="Times New Roman"/>
@@ -21978,7 +22708,17 @@
                 <w:sz w:val="24"/>
                 <w:szCs w:val="24"/>
               </w:rPr>
-              <w:t>Manik Hossain</w:t>
+              <w:t>Manik</w:t>
+            </w:r>
+            <w:proofErr w:type="spellEnd"/>
+            <w:r>
+              <w:rPr>
+                <w:rFonts w:ascii="Times New Roman" w:eastAsia="Times New Roman" w:hAnsi="Times New Roman" w:cs="Times New Roman"/>
+                <w:color w:val="000000"/>
+                <w:sz w:val="24"/>
+                <w:szCs w:val="24"/>
+              </w:rPr>
+              <w:t xml:space="preserve"> Hossain</w:t>
             </w:r>
           </w:p>
         </w:tc>
@@ -22467,7 +23207,27 @@
                 <w:sz w:val="24"/>
                 <w:szCs w:val="24"/>
               </w:rPr>
-              <w:t>: There is no specification of any real world problem on these topics.</w:t>
+              <w:t xml:space="preserve">: There is no specification of any </w:t>
+            </w:r>
+            <w:proofErr w:type="gramStart"/>
+            <w:r>
+              <w:rPr>
+                <w:rFonts w:ascii="Times New Roman" w:eastAsia="Times New Roman" w:hAnsi="Times New Roman" w:cs="Times New Roman"/>
+                <w:color w:val="000000"/>
+                <w:sz w:val="24"/>
+                <w:szCs w:val="24"/>
+              </w:rPr>
+              <w:t>real world</w:t>
+            </w:r>
+            <w:proofErr w:type="gramEnd"/>
+            <w:r>
+              <w:rPr>
+                <w:rFonts w:ascii="Times New Roman" w:eastAsia="Times New Roman" w:hAnsi="Times New Roman" w:cs="Times New Roman"/>
+                <w:color w:val="000000"/>
+                <w:sz w:val="24"/>
+                <w:szCs w:val="24"/>
+              </w:rPr>
+              <w:t xml:space="preserve"> problem on these topics.</w:t>
             </w:r>
           </w:p>
         </w:tc>
@@ -23244,8 +24004,16 @@
         <w:rPr>
           <w:b/>
         </w:rPr>
-        <w:t>Nikhil Nikhil</w:t>
-      </w:r>
+        <w:t xml:space="preserve">Nikhil </w:t>
+      </w:r>
+      <w:proofErr w:type="spellStart"/>
+      <w:r>
+        <w:rPr>
+          <w:b/>
+        </w:rPr>
+        <w:t>Nikhil</w:t>
+      </w:r>
+      <w:proofErr w:type="spellEnd"/>
       <w:r>
         <w:rPr>
           <w:rFonts w:ascii="Times New Roman" w:eastAsia="Times New Roman" w:hAnsi="Times New Roman" w:cs="Times New Roman"/>
@@ -23503,7 +24271,25 @@
                 <w:sz w:val="24"/>
                 <w:szCs w:val="24"/>
               </w:rPr>
-              <w:t>Features for specially-abled members of the family.</w:t>
+              <w:t xml:space="preserve">Features for </w:t>
+            </w:r>
+            <w:proofErr w:type="gramStart"/>
+            <w:r>
+              <w:rPr>
+                <w:rFonts w:ascii="Times New Roman" w:hAnsi="Times New Roman" w:cs="Times New Roman"/>
+                <w:sz w:val="24"/>
+                <w:szCs w:val="24"/>
+              </w:rPr>
+              <w:t>specially-abled</w:t>
+            </w:r>
+            <w:proofErr w:type="gramEnd"/>
+            <w:r>
+              <w:rPr>
+                <w:rFonts w:ascii="Times New Roman" w:hAnsi="Times New Roman" w:cs="Times New Roman"/>
+                <w:sz w:val="24"/>
+                <w:szCs w:val="24"/>
+              </w:rPr>
+              <w:t xml:space="preserve"> members of the family.</w:t>
             </w:r>
           </w:p>
         </w:tc>
@@ -24014,7 +24800,25 @@
                 <w:sz w:val="24"/>
                 <w:szCs w:val="24"/>
               </w:rPr>
-              <w:t>2.2: Product Position Who: talks only about managing devices and  automation of tasks.</w:t>
+              <w:t xml:space="preserve">2.2: Product Position Who: talks only about managing devices </w:t>
+            </w:r>
+            <w:proofErr w:type="gramStart"/>
+            <w:r>
+              <w:rPr>
+                <w:rFonts w:ascii="Times New Roman" w:hAnsi="Times New Roman" w:cs="Times New Roman"/>
+                <w:sz w:val="24"/>
+                <w:szCs w:val="24"/>
+              </w:rPr>
+              <w:t>and  automation</w:t>
+            </w:r>
+            <w:proofErr w:type="gramEnd"/>
+            <w:r>
+              <w:rPr>
+                <w:rFonts w:ascii="Times New Roman" w:hAnsi="Times New Roman" w:cs="Times New Roman"/>
+                <w:sz w:val="24"/>
+                <w:szCs w:val="24"/>
+              </w:rPr>
+              <w:t xml:space="preserve"> of tasks.</w:t>
             </w:r>
           </w:p>
           <w:p>
@@ -24382,7 +25186,25 @@
                 <w:sz w:val="24"/>
                 <w:szCs w:val="24"/>
               </w:rPr>
-              <w:t xml:space="preserve"> on how user can access the smarthome+ system.</w:t>
+              <w:t xml:space="preserve"> on how user can access the </w:t>
+            </w:r>
+            <w:proofErr w:type="spellStart"/>
+            <w:r>
+              <w:rPr>
+                <w:rFonts w:ascii="Times New Roman" w:hAnsi="Times New Roman" w:cs="Times New Roman"/>
+                <w:sz w:val="24"/>
+                <w:szCs w:val="24"/>
+              </w:rPr>
+              <w:t>smarthome</w:t>
+            </w:r>
+            <w:proofErr w:type="spellEnd"/>
+            <w:r>
+              <w:rPr>
+                <w:rFonts w:ascii="Times New Roman" w:hAnsi="Times New Roman" w:cs="Times New Roman"/>
+                <w:sz w:val="24"/>
+                <w:szCs w:val="24"/>
+              </w:rPr>
+              <w:t>+ system.</w:t>
             </w:r>
           </w:p>
         </w:tc>
@@ -24715,8 +25537,18 @@
                 <w:sz w:val="24"/>
                 <w:szCs w:val="24"/>
               </w:rPr>
-              <w:t>Automated Rain harvesting ,</w:t>
-            </w:r>
+              <w:t xml:space="preserve">Automated Rain </w:t>
+            </w:r>
+            <w:proofErr w:type="gramStart"/>
+            <w:r>
+              <w:rPr>
+                <w:rFonts w:ascii="Times New Roman" w:hAnsi="Times New Roman" w:cs="Times New Roman"/>
+                <w:sz w:val="24"/>
+                <w:szCs w:val="24"/>
+              </w:rPr>
+              <w:t>harvesting ,</w:t>
+            </w:r>
+            <w:proofErr w:type="gramEnd"/>
           </w:p>
           <w:p>
             <w:pPr>

</xml_diff>

<commit_message>
Review comments on the report
</commit_message>
<xml_diff>
--- a/Deliverable-2/Requirement_Evaluation_And_Risk_Analysis_Report.docx
+++ b/Deliverable-2/Requirement_Evaluation_And_Risk_Analysis_Report.docx
@@ -1572,7 +1572,33 @@
           <w:sz w:val="24"/>
           <w:szCs w:val="24"/>
         </w:rPr>
-        <w:t>Conflict 2: Emergency Detection exploited for Intrusion.</w:t>
+        <w:t xml:space="preserve">Conflict 2: </w:t>
+      </w:r>
+      <w:commentRangeStart w:id="1"/>
+      <w:r>
+        <w:rPr>
+          <w:rFonts w:ascii="Times New Roman" w:eastAsia="Times New Roman" w:hAnsi="Times New Roman" w:cs="Times New Roman"/>
+          <w:b/>
+          <w:sz w:val="24"/>
+          <w:szCs w:val="24"/>
+        </w:rPr>
+        <w:t>Emergency Detection exploited for Intrusion</w:t>
+      </w:r>
+      <w:commentRangeEnd w:id="1"/>
+      <w:r>
+        <w:rPr>
+          <w:rStyle w:val="CommentReference"/>
+        </w:rPr>
+        <w:commentReference w:id="1"/>
+      </w:r>
+      <w:r>
+        <w:rPr>
+          <w:rFonts w:ascii="Times New Roman" w:eastAsia="Times New Roman" w:hAnsi="Times New Roman" w:cs="Times New Roman"/>
+          <w:b/>
+          <w:sz w:val="24"/>
+          <w:szCs w:val="24"/>
+        </w:rPr>
+        <w:t>.</w:t>
       </w:r>
     </w:p>
     <w:p>
@@ -2034,7 +2060,39 @@
           <w:sz w:val="24"/>
           <w:szCs w:val="24"/>
         </w:rPr>
-        <w:t>When the user tries to control light send and if the blinds are open popup a notification regarding the state of t</w:t>
+        <w:t xml:space="preserve">When the user tries to </w:t>
+      </w:r>
+      <w:r>
+        <w:rPr>
+          <w:rFonts w:ascii="Times New Roman" w:eastAsia="Times New Roman" w:hAnsi="Times New Roman" w:cs="Times New Roman"/>
+          <w:sz w:val="24"/>
+          <w:szCs w:val="24"/>
+        </w:rPr>
+        <w:t>on/off the light</w:t>
+      </w:r>
+      <w:r>
+        <w:rPr>
+          <w:rFonts w:ascii="Times New Roman" w:eastAsia="Times New Roman" w:hAnsi="Times New Roman" w:cs="Times New Roman"/>
+          <w:sz w:val="24"/>
+          <w:szCs w:val="24"/>
+        </w:rPr>
+        <w:t xml:space="preserve"> light and if the blinds are open</w:t>
+      </w:r>
+      <w:r>
+        <w:rPr>
+          <w:rFonts w:ascii="Times New Roman" w:eastAsia="Times New Roman" w:hAnsi="Times New Roman" w:cs="Times New Roman"/>
+          <w:sz w:val="24"/>
+          <w:szCs w:val="24"/>
+        </w:rPr>
+        <w:t>/close</w:t>
+      </w:r>
+      <w:r>
+        <w:rPr>
+          <w:rFonts w:ascii="Times New Roman" w:eastAsia="Times New Roman" w:hAnsi="Times New Roman" w:cs="Times New Roman"/>
+          <w:sz w:val="24"/>
+          <w:szCs w:val="24"/>
+        </w:rPr>
+        <w:t xml:space="preserve"> popup a notification regarding the state of t</w:t>
       </w:r>
       <w:r>
         <w:rPr>
@@ -2288,7 +2346,23 @@
           <w:sz w:val="24"/>
           <w:szCs w:val="24"/>
         </w:rPr>
-        <w:t xml:space="preserve"> duration (10 mins),</w:t>
+        <w:t xml:space="preserve"> duration (</w:t>
+      </w:r>
+      <w:r>
+        <w:rPr>
+          <w:rFonts w:ascii="Times New Roman" w:eastAsia="Times New Roman" w:hAnsi="Times New Roman" w:cs="Times New Roman"/>
+          <w:sz w:val="24"/>
+          <w:szCs w:val="24"/>
+        </w:rPr>
+        <w:t>Ex</w:t>
+      </w:r>
+      <w:r>
+        <w:rPr>
+          <w:rFonts w:ascii="Times New Roman" w:eastAsia="Times New Roman" w:hAnsi="Times New Roman" w:cs="Times New Roman"/>
+          <w:sz w:val="24"/>
+          <w:szCs w:val="24"/>
+        </w:rPr>
+        <w:t>10 mins),</w:t>
       </w:r>
       <w:r>
         <w:rPr>
@@ -2304,7 +2378,23 @@
           <w:sz w:val="24"/>
           <w:szCs w:val="24"/>
         </w:rPr>
-        <w:t xml:space="preserve">then trigger an additional notification to </w:t>
+        <w:t xml:space="preserve">then trigger an </w:t>
+      </w:r>
+      <w:r>
+        <w:rPr>
+          <w:rFonts w:ascii="Times New Roman" w:eastAsia="Times New Roman" w:hAnsi="Times New Roman" w:cs="Times New Roman"/>
+          <w:sz w:val="24"/>
+          <w:szCs w:val="24"/>
+        </w:rPr>
+        <w:t>automated call</w:t>
+      </w:r>
+      <w:r>
+        <w:rPr>
+          <w:rFonts w:ascii="Times New Roman" w:eastAsia="Times New Roman" w:hAnsi="Times New Roman" w:cs="Times New Roman"/>
+          <w:sz w:val="24"/>
+          <w:szCs w:val="24"/>
+        </w:rPr>
+        <w:t xml:space="preserve"> to </w:t>
       </w:r>
       <w:r>
         <w:rPr>
@@ -2435,7 +2525,7 @@
           <w:sz w:val="24"/>
           <w:szCs w:val="24"/>
         </w:rPr>
-        <w:t>The controller will operate in two states armed (full protections) and disarmed (minimal protection).  Automated calls to 911 will</w:t>
+        <w:t>The controller will operate in two states armed (full protection) and disarmed (minimal protection).  Automated calls to 911 will</w:t>
       </w:r>
       <w:r>
         <w:rPr>
@@ -2528,6 +2618,7 @@
         </w:rPr>
         <w:t xml:space="preserve">Conflict 5: </w:t>
       </w:r>
+      <w:commentRangeStart w:id="2"/>
       <w:r>
         <w:rPr>
           <w:rFonts w:ascii="Times New Roman" w:eastAsia="Times New Roman" w:hAnsi="Times New Roman" w:cs="Times New Roman"/>
@@ -2590,6 +2681,13 @@
           <w:szCs w:val="24"/>
         </w:rPr>
         <w:t xml:space="preserve">Energy management category </w:t>
+      </w:r>
+      <w:commentRangeEnd w:id="2"/>
+      <w:r>
+        <w:rPr>
+          <w:rStyle w:val="CommentReference"/>
+        </w:rPr>
+        <w:commentReference w:id="2"/>
       </w:r>
     </w:p>
     <w:p>
@@ -2908,6 +3006,7 @@
           <w:szCs w:val="24"/>
         </w:rPr>
       </w:pPr>
+      <w:commentRangeStart w:id="3"/>
       <w:r>
         <w:rPr>
           <w:rFonts w:ascii="Times New Roman" w:eastAsia="Times New Roman" w:hAnsi="Times New Roman" w:cs="Times New Roman"/>
@@ -2930,7 +3029,22 @@
           <w:sz w:val="24"/>
           <w:szCs w:val="24"/>
         </w:rPr>
-        <w:t>access control of all kind of door</w:t>
+        <w:t xml:space="preserve">access control of </w:t>
+      </w:r>
+      <w:commentRangeEnd w:id="3"/>
+      <w:r>
+        <w:rPr>
+          <w:rStyle w:val="CommentReference"/>
+        </w:rPr>
+        <w:commentReference w:id="3"/>
+      </w:r>
+      <w:r>
+        <w:rPr>
+          <w:rFonts w:ascii="Times New Roman" w:eastAsia="Times New Roman" w:hAnsi="Times New Roman" w:cs="Times New Roman"/>
+          <w:sz w:val="24"/>
+          <w:szCs w:val="24"/>
+        </w:rPr>
+        <w:t>all kind of door</w:t>
       </w:r>
       <w:r>
         <w:rPr>
@@ -3583,7 +3697,7 @@
                     <pic:cNvPicPr preferRelativeResize="0"/>
                   </pic:nvPicPr>
                   <pic:blipFill>
-                    <a:blip r:embed="rId6"/>
+                    <a:blip r:embed="rId10"/>
                     <a:srcRect/>
                     <a:stretch>
                       <a:fillRect/>
@@ -6098,7 +6212,7 @@
         </w:rPr>
         <w:t xml:space="preserve"> Table reference has been taken from: </w:t>
       </w:r>
-      <w:hyperlink r:id="rId7" w:history="1">
+      <w:hyperlink r:id="rId11" w:history="1">
         <w:r>
           <w:rPr>
             <w:rStyle w:val="Hyperlink"/>
@@ -6141,7 +6255,7 @@
                     <pic:cNvPicPr/>
                   </pic:nvPicPr>
                   <pic:blipFill>
-                    <a:blip r:embed="rId8"/>
+                    <a:blip r:embed="rId12"/>
                     <a:stretch>
                       <a:fillRect/>
                     </a:stretch>
@@ -17804,78 +17918,38 @@
           <w:szCs w:val="24"/>
         </w:rPr>
       </w:pPr>
-      <w:bookmarkStart w:id="1" w:name="_30j0zll" w:colFirst="0" w:colLast="0"/>
-      <w:bookmarkEnd w:id="1"/>
-    </w:p>
-    <w:p>
-      <w:pPr>
-        <w:spacing w:line="240" w:lineRule="auto"/>
-        <w:rPr>
-          <w:rFonts w:ascii="Times New Roman" w:eastAsia="Times New Roman" w:hAnsi="Times New Roman" w:cs="Times New Roman"/>
-          <w:b/>
-          <w:sz w:val="24"/>
-          <w:szCs w:val="24"/>
-        </w:rPr>
-      </w:pPr>
-    </w:p>
-    <w:p>
-      <w:pPr>
-        <w:spacing w:line="240" w:lineRule="auto"/>
-        <w:rPr>
-          <w:rFonts w:ascii="Times New Roman" w:eastAsia="Times New Roman" w:hAnsi="Times New Roman" w:cs="Times New Roman"/>
-          <w:b/>
-          <w:sz w:val="24"/>
-          <w:szCs w:val="24"/>
-        </w:rPr>
-      </w:pPr>
-      <w:r>
-        <w:rPr>
-          <w:rFonts w:ascii="Times New Roman" w:eastAsia="Times New Roman" w:hAnsi="Times New Roman" w:cs="Times New Roman"/>
-          <w:b/>
-          <w:sz w:val="24"/>
-          <w:szCs w:val="24"/>
-        </w:rPr>
-        <w:t xml:space="preserve">Inspector: </w:t>
-      </w:r>
-      <w:proofErr w:type="spellStart"/>
-      <w:r>
-        <w:rPr>
-          <w:rFonts w:ascii="Times New Roman" w:eastAsia="Times New Roman" w:hAnsi="Times New Roman" w:cs="Times New Roman"/>
-          <w:b/>
-          <w:sz w:val="24"/>
-          <w:szCs w:val="24"/>
-        </w:rPr>
-        <w:t>Divya</w:t>
-      </w:r>
-      <w:proofErr w:type="spellEnd"/>
-      <w:r>
-        <w:rPr>
-          <w:rFonts w:ascii="Times New Roman" w:eastAsia="Times New Roman" w:hAnsi="Times New Roman" w:cs="Times New Roman"/>
-          <w:b/>
-          <w:sz w:val="24"/>
-          <w:szCs w:val="24"/>
-        </w:rPr>
-        <w:t xml:space="preserve"> </w:t>
-      </w:r>
-      <w:proofErr w:type="spellStart"/>
-      <w:r>
-        <w:rPr>
-          <w:rFonts w:ascii="Times New Roman" w:eastAsia="Times New Roman" w:hAnsi="Times New Roman" w:cs="Times New Roman"/>
-          <w:b/>
-          <w:sz w:val="24"/>
-          <w:szCs w:val="24"/>
-        </w:rPr>
-        <w:t>Bhagavathiappan</w:t>
-      </w:r>
-      <w:proofErr w:type="spellEnd"/>
-      <w:r>
-        <w:rPr>
-          <w:rFonts w:ascii="Times New Roman" w:eastAsia="Times New Roman" w:hAnsi="Times New Roman" w:cs="Times New Roman"/>
-          <w:b/>
-          <w:sz w:val="24"/>
-          <w:szCs w:val="24"/>
-        </w:rPr>
-        <w:t xml:space="preserve"> Shiva                         </w:t>
+      <w:bookmarkStart w:id="4" w:name="_30j0zll" w:colFirst="0" w:colLast="0"/>
+      <w:bookmarkEnd w:id="4"/>
+    </w:p>
+    <w:p>
+      <w:pPr>
+        <w:spacing w:line="240" w:lineRule="auto"/>
+        <w:rPr>
+          <w:rFonts w:ascii="Times New Roman" w:eastAsia="Times New Roman" w:hAnsi="Times New Roman" w:cs="Times New Roman"/>
+          <w:b/>
+          <w:sz w:val="24"/>
+          <w:szCs w:val="24"/>
+        </w:rPr>
+      </w:pPr>
+    </w:p>
+    <w:p>
+      <w:pPr>
+        <w:spacing w:line="240" w:lineRule="auto"/>
+        <w:rPr>
+          <w:rFonts w:ascii="Times New Roman" w:eastAsia="Times New Roman" w:hAnsi="Times New Roman" w:cs="Times New Roman"/>
+          <w:b/>
+          <w:sz w:val="24"/>
+          <w:szCs w:val="24"/>
+        </w:rPr>
+      </w:pPr>
+      <w:r>
+        <w:rPr>
+          <w:rFonts w:ascii="Times New Roman" w:eastAsia="Times New Roman" w:hAnsi="Times New Roman" w:cs="Times New Roman"/>
+          <w:b/>
+          <w:sz w:val="24"/>
+          <w:szCs w:val="24"/>
+        </w:rPr>
+        <w:t xml:space="preserve">Inspector: Divya Bhagavathiappan Shiva                         </w:t>
       </w:r>
       <w:r>
         <w:rPr>
@@ -18274,7 +18348,6 @@
                 <w:szCs w:val="24"/>
               </w:rPr>
             </w:pPr>
-            <w:proofErr w:type="spellStart"/>
             <w:r>
               <w:rPr>
                 <w:rFonts w:ascii="Times New Roman" w:eastAsia="Times New Roman" w:hAnsi="Times New Roman" w:cs="Times New Roman"/>
@@ -18283,7 +18356,6 @@
               </w:rPr>
               <w:t>Divya</w:t>
             </w:r>
-            <w:proofErr w:type="spellEnd"/>
           </w:p>
         </w:tc>
         <w:tc>
@@ -21830,7 +21902,7 @@
                 <w:szCs w:val="24"/>
               </w:rPr>
             </w:pPr>
-            <w:bookmarkStart w:id="2" w:name="_Hlk45726950"/>
+            <w:bookmarkStart w:id="5" w:name="_Hlk45726950"/>
             <w:r>
               <w:rPr>
                 <w:rFonts w:ascii="Times New Roman" w:hAnsi="Times New Roman" w:cs="Times New Roman"/>
@@ -21860,7 +21932,7 @@
               </w:rPr>
               <w:t xml:space="preserve"> correspond to the category Energy management</w:t>
             </w:r>
-            <w:bookmarkEnd w:id="2"/>
+            <w:bookmarkEnd w:id="5"/>
           </w:p>
         </w:tc>
         <w:tc>
@@ -25710,6 +25782,91 @@
     </w:sectPr>
   </w:body>
 </w:document>
+</file>
+
+<file path=word/comments.xml><?xml version="1.0" encoding="utf-8"?>
+<w:comments xmlns:wpc="http://schemas.microsoft.com/office/word/2010/wordprocessingCanvas" xmlns:cx="http://schemas.microsoft.com/office/drawing/2014/chartex" xmlns:cx1="http://schemas.microsoft.com/office/drawing/2015/9/8/chartex" xmlns:cx2="http://schemas.microsoft.com/office/drawing/2015/10/21/chartex" xmlns:cx3="http://schemas.microsoft.com/office/drawing/2016/5/9/chartex" xmlns:cx4="http://schemas.microsoft.com/office/drawing/2016/5/10/chartex" xmlns:cx5="http://schemas.microsoft.com/office/drawing/2016/5/11/chartex" xmlns:cx6="http://schemas.microsoft.com/office/drawing/2016/5/12/chartex" xmlns:cx7="http://schemas.microsoft.com/office/drawing/2016/5/13/chartex" xmlns:cx8="http://schemas.microsoft.com/office/drawing/2016/5/14/chartex" xmlns:mc="http://schemas.openxmlformats.org/markup-compatibility/2006" xmlns:aink="http://schemas.microsoft.com/office/drawing/2016/ink" xmlns:am3d="http://schemas.microsoft.com/office/drawing/2017/model3d" xmlns:o="urn:schemas-microsoft-com:office:office" xmlns:r="http://schemas.openxmlformats.org/officeDocument/2006/relationships" xmlns:m="http://schemas.openxmlformats.org/officeDocument/2006/math" xmlns:v="urn:schemas-microsoft-com:vml" xmlns:wp14="http://schemas.microsoft.com/office/word/2010/wordprocessingDrawing" xmlns:wp="http://schemas.openxmlformats.org/drawingml/2006/wordprocessingDrawing" xmlns:w10="urn:schemas-microsoft-com:office:word" xmlns:w="http://schemas.openxmlformats.org/wordprocessingml/2006/main" xmlns:w14="http://schemas.microsoft.com/office/word/2010/wordml" xmlns:w15="http://schemas.microsoft.com/office/word/2012/wordml" xmlns:w16cex="http://schemas.microsoft.com/office/word/2018/wordml/cex" xmlns:w16cid="http://schemas.microsoft.com/office/word/2016/wordml/cid" xmlns:w16="http://schemas.microsoft.com/office/word/2018/wordml" xmlns:w16se="http://schemas.microsoft.com/office/word/2015/wordml/symex" xmlns:wpg="http://schemas.microsoft.com/office/word/2010/wordprocessingGroup" xmlns:wpi="http://schemas.microsoft.com/office/word/2010/wordprocessingInk" xmlns:wne="http://schemas.microsoft.com/office/word/2006/wordml" xmlns:wps="http://schemas.microsoft.com/office/word/2010/wordprocessingShape" mc:Ignorable="w14 w15 w16se w16cid w16 w16cex wp14">
+  <w:comment w:id="1" w:author="Divya Bhagavathiappan Shiva" w:date="2020-07-15T22:23:00Z" w:initials="DBS">
+    <w:p>
+      <w:pPr>
+        <w:pStyle w:val="CommentText"/>
+      </w:pPr>
+      <w:r>
+        <w:rPr>
+          <w:rStyle w:val="CommentReference"/>
+        </w:rPr>
+        <w:annotationRef/>
+      </w:r>
+      <w:r>
+        <w:t xml:space="preserve">Can this be rephrased like “Simultaneous emergency </w:t>
+      </w:r>
+      <w:proofErr w:type="gramStart"/>
+      <w:r>
+        <w:t>detection(</w:t>
+      </w:r>
+      <w:proofErr w:type="gramEnd"/>
+      <w:r>
+        <w:t>Ex Fire/Smoke) and intrusion detection”</w:t>
+      </w:r>
+    </w:p>
+  </w:comment>
+  <w:comment w:id="2" w:author="Divya Bhagavathiappan Shiva" w:date="2020-07-15T22:27:00Z" w:initials="DBS">
+    <w:p>
+      <w:pPr>
+        <w:pStyle w:val="CommentText"/>
+      </w:pPr>
+      <w:r>
+        <w:rPr>
+          <w:rStyle w:val="CommentReference"/>
+        </w:rPr>
+        <w:annotationRef/>
+      </w:r>
+      <w:r>
+        <w:t>This looks more like a defect. Ex – poor structuring</w:t>
+      </w:r>
+    </w:p>
+  </w:comment>
+  <w:comment w:id="3" w:author="Divya Bhagavathiappan Shiva" w:date="2020-07-15T22:29:00Z" w:initials="DBS">
+    <w:p>
+      <w:pPr>
+        <w:pStyle w:val="CommentText"/>
+      </w:pPr>
+      <w:r>
+        <w:rPr>
+          <w:rStyle w:val="CommentReference"/>
+        </w:rPr>
+        <w:annotationRef/>
+      </w:r>
+      <w:r>
+        <w:t>How come common access can be given to door and main gate? Those are different entities</w:t>
+      </w:r>
+    </w:p>
+  </w:comment>
+</w:comments>
+</file>
+
+<file path=word/commentsExtended.xml><?xml version="1.0" encoding="utf-8"?>
+<w15:commentsEx xmlns:wpc="http://schemas.microsoft.com/office/word/2010/wordprocessingCanvas" xmlns:cx="http://schemas.microsoft.com/office/drawing/2014/chartex" xmlns:cx1="http://schemas.microsoft.com/office/drawing/2015/9/8/chartex" xmlns:cx2="http://schemas.microsoft.com/office/drawing/2015/10/21/chartex" xmlns:cx3="http://schemas.microsoft.com/office/drawing/2016/5/9/chartex" xmlns:cx4="http://schemas.microsoft.com/office/drawing/2016/5/10/chartex" xmlns:cx5="http://schemas.microsoft.com/office/drawing/2016/5/11/chartex" xmlns:cx6="http://schemas.microsoft.com/office/drawing/2016/5/12/chartex" xmlns:cx7="http://schemas.microsoft.com/office/drawing/2016/5/13/chartex" xmlns:cx8="http://schemas.microsoft.com/office/drawing/2016/5/14/chartex" xmlns:mc="http://schemas.openxmlformats.org/markup-compatibility/2006" xmlns:aink="http://schemas.microsoft.com/office/drawing/2016/ink" xmlns:am3d="http://schemas.microsoft.com/office/drawing/2017/model3d" xmlns:o="urn:schemas-microsoft-com:office:office" xmlns:r="http://schemas.openxmlformats.org/officeDocument/2006/relationships" xmlns:m="http://schemas.openxmlformats.org/officeDocument/2006/math" xmlns:v="urn:schemas-microsoft-com:vml" xmlns:wp14="http://schemas.microsoft.com/office/word/2010/wordprocessingDrawing" xmlns:wp="http://schemas.openxmlformats.org/drawingml/2006/wordprocessingDrawing" xmlns:w10="urn:schemas-microsoft-com:office:word" xmlns:w="http://schemas.openxmlformats.org/wordprocessingml/2006/main" xmlns:w14="http://schemas.microsoft.com/office/word/2010/wordml" xmlns:w15="http://schemas.microsoft.com/office/word/2012/wordml" xmlns:w16cex="http://schemas.microsoft.com/office/word/2018/wordml/cex" xmlns:w16cid="http://schemas.microsoft.com/office/word/2016/wordml/cid" xmlns:w16="http://schemas.microsoft.com/office/word/2018/wordml" xmlns:w16se="http://schemas.microsoft.com/office/word/2015/wordml/symex" xmlns:wpg="http://schemas.microsoft.com/office/word/2010/wordprocessingGroup" xmlns:wpi="http://schemas.microsoft.com/office/word/2010/wordprocessingInk" xmlns:wne="http://schemas.microsoft.com/office/word/2006/wordml" xmlns:wps="http://schemas.microsoft.com/office/word/2010/wordprocessingShape" mc:Ignorable="w14 w15 w16se w16cid w16 w16cex wp14">
+  <w15:commentEx w15:paraId="181533C2" w15:done="0"/>
+  <w15:commentEx w15:paraId="22B1BFBB" w15:done="0"/>
+  <w15:commentEx w15:paraId="59C6701E" w15:done="0"/>
+</w15:commentsEx>
+</file>
+
+<file path=word/commentsExtensible.xml><?xml version="1.0" encoding="utf-8"?>
+<w16cex:commentsExtensible xmlns:wpc="http://schemas.microsoft.com/office/word/2010/wordprocessingCanvas" xmlns:cx="http://schemas.microsoft.com/office/drawing/2014/chartex" xmlns:cx1="http://schemas.microsoft.com/office/drawing/2015/9/8/chartex" xmlns:cx2="http://schemas.microsoft.com/office/drawing/2015/10/21/chartex" xmlns:cx3="http://schemas.microsoft.com/office/drawing/2016/5/9/chartex" xmlns:cx4="http://schemas.microsoft.com/office/drawing/2016/5/10/chartex" xmlns:cx5="http://schemas.microsoft.com/office/drawing/2016/5/11/chartex" xmlns:cx6="http://schemas.microsoft.com/office/drawing/2016/5/12/chartex" xmlns:cx7="http://schemas.microsoft.com/office/drawing/2016/5/13/chartex" xmlns:cx8="http://schemas.microsoft.com/office/drawing/2016/5/14/chartex" xmlns:mc="http://schemas.openxmlformats.org/markup-compatibility/2006" xmlns:aink="http://schemas.microsoft.com/office/drawing/2016/ink" xmlns:am3d="http://schemas.microsoft.com/office/drawing/2017/model3d" xmlns:o="urn:schemas-microsoft-com:office:office" xmlns:r="http://schemas.openxmlformats.org/officeDocument/2006/relationships" xmlns:m="http://schemas.openxmlformats.org/officeDocument/2006/math" xmlns:v="urn:schemas-microsoft-com:vml" xmlns:wp14="http://schemas.microsoft.com/office/word/2010/wordprocessingDrawing" xmlns:wp="http://schemas.openxmlformats.org/drawingml/2006/wordprocessingDrawing" xmlns:w10="urn:schemas-microsoft-com:office:word" xmlns:w="http://schemas.openxmlformats.org/wordprocessingml/2006/main" xmlns:w14="http://schemas.microsoft.com/office/word/2010/wordml" xmlns:w15="http://schemas.microsoft.com/office/word/2012/wordml" xmlns:w16cex="http://schemas.microsoft.com/office/word/2018/wordml/cex" xmlns:w16cid="http://schemas.microsoft.com/office/word/2016/wordml/cid" xmlns:w16="http://schemas.microsoft.com/office/word/2018/wordml" xmlns:w16se="http://schemas.microsoft.com/office/word/2015/wordml/symex" xmlns:wpg="http://schemas.microsoft.com/office/word/2010/wordprocessingGroup" xmlns:wpi="http://schemas.microsoft.com/office/word/2010/wordprocessingInk" xmlns:wne="http://schemas.microsoft.com/office/word/2006/wordml" xmlns:wps="http://schemas.microsoft.com/office/word/2010/wordprocessingShape" mc:Ignorable="w14 w15 w16se w16cid w16 w16cex wp14">
+  <w16cex:commentExtensible w16cex:durableId="22BA0073" w16cex:dateUtc="2020-07-16T02:23:00Z"/>
+  <w16cex:commentExtensible w16cex:durableId="22BA016D" w16cex:dateUtc="2020-07-16T02:27:00Z"/>
+  <w16cex:commentExtensible w16cex:durableId="22BA01BC" w16cex:dateUtc="2020-07-16T02:29:00Z"/>
+</w16cex:commentsExtensible>
+</file>
+
+<file path=word/commentsIds.xml><?xml version="1.0" encoding="utf-8"?>
+<w16cid:commentsIds xmlns:wpc="http://schemas.microsoft.com/office/word/2010/wordprocessingCanvas" xmlns:cx="http://schemas.microsoft.com/office/drawing/2014/chartex" xmlns:cx1="http://schemas.microsoft.com/office/drawing/2015/9/8/chartex" xmlns:cx2="http://schemas.microsoft.com/office/drawing/2015/10/21/chartex" xmlns:cx3="http://schemas.microsoft.com/office/drawing/2016/5/9/chartex" xmlns:cx4="http://schemas.microsoft.com/office/drawing/2016/5/10/chartex" xmlns:cx5="http://schemas.microsoft.com/office/drawing/2016/5/11/chartex" xmlns:cx6="http://schemas.microsoft.com/office/drawing/2016/5/12/chartex" xmlns:cx7="http://schemas.microsoft.com/office/drawing/2016/5/13/chartex" xmlns:cx8="http://schemas.microsoft.com/office/drawing/2016/5/14/chartex" xmlns:mc="http://schemas.openxmlformats.org/markup-compatibility/2006" xmlns:aink="http://schemas.microsoft.com/office/drawing/2016/ink" xmlns:am3d="http://schemas.microsoft.com/office/drawing/2017/model3d" xmlns:o="urn:schemas-microsoft-com:office:office" xmlns:r="http://schemas.openxmlformats.org/officeDocument/2006/relationships" xmlns:m="http://schemas.openxmlformats.org/officeDocument/2006/math" xmlns:v="urn:schemas-microsoft-com:vml" xmlns:wp14="http://schemas.microsoft.com/office/word/2010/wordprocessingDrawing" xmlns:wp="http://schemas.openxmlformats.org/drawingml/2006/wordprocessingDrawing" xmlns:w10="urn:schemas-microsoft-com:office:word" xmlns:w="http://schemas.openxmlformats.org/wordprocessingml/2006/main" xmlns:w14="http://schemas.microsoft.com/office/word/2010/wordml" xmlns:w15="http://schemas.microsoft.com/office/word/2012/wordml" xmlns:w16cex="http://schemas.microsoft.com/office/word/2018/wordml/cex" xmlns:w16cid="http://schemas.microsoft.com/office/word/2016/wordml/cid" xmlns:w16="http://schemas.microsoft.com/office/word/2018/wordml" xmlns:w16se="http://schemas.microsoft.com/office/word/2015/wordml/symex" xmlns:wpg="http://schemas.microsoft.com/office/word/2010/wordprocessingGroup" xmlns:wpi="http://schemas.microsoft.com/office/word/2010/wordprocessingInk" xmlns:wne="http://schemas.microsoft.com/office/word/2006/wordml" xmlns:wps="http://schemas.microsoft.com/office/word/2010/wordprocessingShape" mc:Ignorable="w14 w15 w16se w16cid w16 w16cex wp14">
+  <w16cid:commentId w16cid:paraId="181533C2" w16cid:durableId="22BA0073"/>
+  <w16cid:commentId w16cid:paraId="22B1BFBB" w16cid:durableId="22BA016D"/>
+  <w16cid:commentId w16cid:paraId="59C6701E" w16cid:durableId="22BA01BC"/>
+</w16cid:commentsIds>
 </file>
 
 <file path=word/numbering.xml><?xml version="1.0" encoding="utf-8"?>
@@ -30364,6 +30521,14 @@
     <w:abstractNumId w:val="8"/>
   </w:num>
 </w:numbering>
+</file>
+
+<file path=word/people.xml><?xml version="1.0" encoding="utf-8"?>
+<w15:people xmlns:wpc="http://schemas.microsoft.com/office/word/2010/wordprocessingCanvas" xmlns:cx="http://schemas.microsoft.com/office/drawing/2014/chartex" xmlns:cx1="http://schemas.microsoft.com/office/drawing/2015/9/8/chartex" xmlns:cx2="http://schemas.microsoft.com/office/drawing/2015/10/21/chartex" xmlns:cx3="http://schemas.microsoft.com/office/drawing/2016/5/9/chartex" xmlns:cx4="http://schemas.microsoft.com/office/drawing/2016/5/10/chartex" xmlns:cx5="http://schemas.microsoft.com/office/drawing/2016/5/11/chartex" xmlns:cx6="http://schemas.microsoft.com/office/drawing/2016/5/12/chartex" xmlns:cx7="http://schemas.microsoft.com/office/drawing/2016/5/13/chartex" xmlns:cx8="http://schemas.microsoft.com/office/drawing/2016/5/14/chartex" xmlns:mc="http://schemas.openxmlformats.org/markup-compatibility/2006" xmlns:aink="http://schemas.microsoft.com/office/drawing/2016/ink" xmlns:am3d="http://schemas.microsoft.com/office/drawing/2017/model3d" xmlns:o="urn:schemas-microsoft-com:office:office" xmlns:r="http://schemas.openxmlformats.org/officeDocument/2006/relationships" xmlns:m="http://schemas.openxmlformats.org/officeDocument/2006/math" xmlns:v="urn:schemas-microsoft-com:vml" xmlns:wp14="http://schemas.microsoft.com/office/word/2010/wordprocessingDrawing" xmlns:wp="http://schemas.openxmlformats.org/drawingml/2006/wordprocessingDrawing" xmlns:w10="urn:schemas-microsoft-com:office:word" xmlns:w="http://schemas.openxmlformats.org/wordprocessingml/2006/main" xmlns:w14="http://schemas.microsoft.com/office/word/2010/wordml" xmlns:w15="http://schemas.microsoft.com/office/word/2012/wordml" xmlns:w16cex="http://schemas.microsoft.com/office/word/2018/wordml/cex" xmlns:w16cid="http://schemas.microsoft.com/office/word/2016/wordml/cid" xmlns:w16="http://schemas.microsoft.com/office/word/2018/wordml" xmlns:w16se="http://schemas.microsoft.com/office/word/2015/wordml/symex" xmlns:wpg="http://schemas.microsoft.com/office/word/2010/wordprocessingGroup" xmlns:wpi="http://schemas.microsoft.com/office/word/2010/wordprocessingInk" xmlns:wne="http://schemas.microsoft.com/office/word/2006/wordml" xmlns:wps="http://schemas.microsoft.com/office/word/2010/wordprocessingShape" mc:Ignorable="w14 w15 w16se w16cid w16 w16cex wp14">
+  <w15:person w15:author="Divya Bhagavathiappan Shiva">
+    <w15:presenceInfo w15:providerId="None" w15:userId="Divya Bhagavathiappan Shiva"/>
+  </w15:person>
+</w15:people>
 </file>
 
 <file path=word/styles.xml><?xml version="1.0" encoding="utf-8"?>
@@ -30858,6 +31023,7 @@
   <w:style w:type="character" w:default="1" w:styleId="DefaultParagraphFont">
     <w:name w:val="Default Paragraph Font"/>
     <w:uiPriority w:val="1"/>
+    <w:semiHidden/>
     <w:unhideWhenUsed/>
   </w:style>
   <w:style w:type="table" w:default="1" w:styleId="TableNormal">
@@ -32483,6 +32649,74 @@
       </w:tcPr>
     </w:tblStylePr>
   </w:style>
+  <w:style w:type="character" w:styleId="CommentReference">
+    <w:name w:val="annotation reference"/>
+    <w:basedOn w:val="DefaultParagraphFont"/>
+    <w:uiPriority w:val="99"/>
+    <w:semiHidden/>
+    <w:unhideWhenUsed/>
+    <w:rsid w:val="00C149E9"/>
+    <w:rPr>
+      <w:sz w:val="16"/>
+      <w:szCs w:val="16"/>
+    </w:rPr>
+  </w:style>
+  <w:style w:type="paragraph" w:styleId="CommentText">
+    <w:name w:val="annotation text"/>
+    <w:basedOn w:val="Normal"/>
+    <w:link w:val="CommentTextChar"/>
+    <w:uiPriority w:val="99"/>
+    <w:semiHidden/>
+    <w:unhideWhenUsed/>
+    <w:rsid w:val="00C149E9"/>
+    <w:pPr>
+      <w:spacing w:line="240" w:lineRule="auto"/>
+    </w:pPr>
+    <w:rPr>
+      <w:sz w:val="20"/>
+      <w:szCs w:val="20"/>
+    </w:rPr>
+  </w:style>
+  <w:style w:type="character" w:customStyle="1" w:styleId="CommentTextChar">
+    <w:name w:val="Comment Text Char"/>
+    <w:basedOn w:val="DefaultParagraphFont"/>
+    <w:link w:val="CommentText"/>
+    <w:uiPriority w:val="99"/>
+    <w:semiHidden/>
+    <w:rsid w:val="00C149E9"/>
+    <w:rPr>
+      <w:sz w:val="20"/>
+      <w:szCs w:val="20"/>
+    </w:rPr>
+  </w:style>
+  <w:style w:type="paragraph" w:styleId="CommentSubject">
+    <w:name w:val="annotation subject"/>
+    <w:basedOn w:val="CommentText"/>
+    <w:next w:val="CommentText"/>
+    <w:link w:val="CommentSubjectChar"/>
+    <w:uiPriority w:val="99"/>
+    <w:semiHidden/>
+    <w:unhideWhenUsed/>
+    <w:rsid w:val="00C149E9"/>
+    <w:rPr>
+      <w:b/>
+      <w:bCs/>
+    </w:rPr>
+  </w:style>
+  <w:style w:type="character" w:customStyle="1" w:styleId="CommentSubjectChar">
+    <w:name w:val="Comment Subject Char"/>
+    <w:basedOn w:val="CommentTextChar"/>
+    <w:link w:val="CommentSubject"/>
+    <w:uiPriority w:val="99"/>
+    <w:semiHidden/>
+    <w:rsid w:val="00C149E9"/>
+    <w:rPr>
+      <w:b/>
+      <w:bCs/>
+      <w:sz w:val="20"/>
+      <w:szCs w:val="20"/>
+    </w:rPr>
+  </w:style>
 </w:styles>
 </file>
 

</xml_diff>